<commit_message>
Thêm thông tin đề cương chi tiết
</commit_message>
<xml_diff>
--- a/2014_DeCuongChiTiet_PhanMemQuanLyCapDien.docx
+++ b/2014_DeCuongChiTiet_PhanMemQuanLyCapDien.docx
@@ -1,6 +1,6 @@
 
 <file path=word/document.xml><?xml version="1.0" encoding="utf-8"?>
-<w:document xmlns:wpc="http://schemas.microsoft.com/office/word/2010/wordprocessingCanvas" xmlns:mc="http://schemas.openxmlformats.org/markup-compatibility/2006" xmlns:o="urn:schemas-microsoft-com:office:office" xmlns:r="http://schemas.openxmlformats.org/officeDocument/2006/relationships" xmlns:m="http://schemas.openxmlformats.org/officeDocument/2006/math" xmlns:v="urn:schemas-microsoft-com:vml" xmlns:wp14="http://schemas.microsoft.com/office/word/2010/wordprocessingDrawing" xmlns:wp="http://schemas.openxmlformats.org/drawingml/2006/wordprocessingDrawing" xmlns:w10="urn:schemas-microsoft-com:office:word" xmlns:w="http://schemas.openxmlformats.org/wordprocessingml/2006/main" xmlns:w14="http://schemas.microsoft.com/office/word/2010/wordml" xmlns:wpg="http://schemas.microsoft.com/office/word/2010/wordprocessingGroup" xmlns:wpi="http://schemas.microsoft.com/office/word/2010/wordprocessingInk" xmlns:wne="http://schemas.microsoft.com/office/word/2006/wordml" xmlns:wps="http://schemas.microsoft.com/office/word/2010/wordprocessingShape" mc:Ignorable="w14 wp14">
+<w:document xmlns:wpc="http://schemas.microsoft.com/office/word/2010/wordprocessingCanvas" xmlns:mc="http://schemas.openxmlformats.org/markup-compatibility/2006" xmlns:o="urn:schemas-microsoft-com:office:office" xmlns:r="http://schemas.openxmlformats.org/officeDocument/2006/relationships" xmlns:m="http://schemas.openxmlformats.org/officeDocument/2006/math" xmlns:v="urn:schemas-microsoft-com:vml" xmlns:wp14="http://schemas.microsoft.com/office/word/2010/wordprocessingDrawing" xmlns:wp="http://schemas.openxmlformats.org/drawingml/2006/wordprocessingDrawing" xmlns:w10="urn:schemas-microsoft-com:office:word" xmlns:w="http://schemas.openxmlformats.org/wordprocessingml/2006/main" xmlns:w14="http://schemas.microsoft.com/office/word/2010/wordml" xmlns:w15="http://schemas.microsoft.com/office/word/2012/wordml" xmlns:wpg="http://schemas.microsoft.com/office/word/2010/wordprocessingGroup" xmlns:wpi="http://schemas.microsoft.com/office/word/2010/wordprocessingInk" xmlns:wne="http://schemas.microsoft.com/office/word/2006/wordml" xmlns:wps="http://schemas.microsoft.com/office/word/2010/wordprocessingShape" mc:Ignorable="w14 w15 wp14">
   <w:body>
     <w:p>
       <w:pPr>
@@ -643,8 +643,8 @@
           <w:sz w:val="26"/>
         </w:rPr>
         <w:sectPr>
-          <w:footerReference w:type="even" r:id="rId8"/>
-          <w:footerReference w:type="default" r:id="rId9"/>
+          <w:footerReference w:type="even" r:id="rId7"/>
+          <w:footerReference w:type="default" r:id="rId8"/>
           <w:pgSz w:w="11909" w:h="16834" w:code="9"/>
           <w:pgMar w:top="1411" w:right="1440" w:bottom="1800" w:left="1440" w:header="288" w:footer="288" w:gutter="720"/>
           <w:pgNumType w:start="0"/>
@@ -1104,6 +1104,7 @@
       </w:pPr>
       <w:bookmarkStart w:id="7" w:name="_Toc374171520"/>
       <w:bookmarkEnd w:id="1"/>
+      <w:commentRangeStart w:id="8"/>
       <w:r>
         <w:rPr>
           <w:sz w:val="26"/>
@@ -1119,6 +1120,15 @@
         <w:t>:</w:t>
       </w:r>
       <w:bookmarkEnd w:id="7"/>
+      <w:commentRangeEnd w:id="8"/>
+      <w:r>
+        <w:rPr>
+          <w:rStyle w:val="CommentReference"/>
+          <w:b w:val="0"/>
+          <w:bCs w:val="0"/>
+        </w:rPr>
+        <w:commentReference w:id="8"/>
+      </w:r>
     </w:p>
     <w:p>
       <w:pPr>
@@ -1168,12 +1178,20 @@
           <w:szCs w:val="26"/>
         </w:rPr>
       </w:pPr>
+      <w:commentRangeStart w:id="9"/>
       <w:r>
         <w:rPr>
           <w:sz w:val="26"/>
           <w:szCs w:val="26"/>
         </w:rPr>
         <w:t>Kết chuyển khách hàng đăng ký nhu cầu cấp điện từ chương trình Dịch vụ khách hàng.</w:t>
+      </w:r>
+      <w:commentRangeEnd w:id="9"/>
+      <w:r>
+        <w:rPr>
+          <w:rStyle w:val="CommentReference"/>
+        </w:rPr>
+        <w:commentReference w:id="9"/>
       </w:r>
     </w:p>
     <w:p>
@@ -1605,36 +1623,14 @@
           <w:sz w:val="26"/>
           <w:szCs w:val="26"/>
         </w:rPr>
-        <w:t xml:space="preserve">Phân hệ hỗ trợ </w:t>
-      </w:r>
-      <w:r>
-        <w:rPr>
-          <w:b/>
-          <w:sz w:val="26"/>
-          <w:szCs w:val="26"/>
-        </w:rPr>
-        <w:t>thi công</w:t>
-      </w:r>
-      <w:r>
-        <w:rPr>
-          <w:sz w:val="26"/>
-          <w:szCs w:val="26"/>
-        </w:rPr>
-        <w:t xml:space="preserve"> (đối tượng sử dụng: </w:t>
-      </w:r>
-      <w:r>
-        <w:rPr>
-          <w:sz w:val="26"/>
-          <w:szCs w:val="26"/>
-        </w:rPr>
-        <w:t>thi công</w:t>
-      </w:r>
-      <w:r>
-        <w:rPr>
-          <w:sz w:val="26"/>
-          <w:szCs w:val="26"/>
-        </w:rPr>
-        <w:t>):</w:t>
+        <w:t>Phân hệ hỗ trợ thi công</w:t>
+      </w:r>
+      <w:r>
+        <w:rPr>
+          <w:sz w:val="26"/>
+          <w:szCs w:val="26"/>
+        </w:rPr>
+        <w:t xml:space="preserve"> (đối tượng sử dụng: thi công):</w:t>
       </w:r>
     </w:p>
     <w:p>
@@ -1661,12 +1657,6 @@
           <w:szCs w:val="26"/>
         </w:rPr>
         <w:tab/>
-      </w:r>
-      <w:r>
-        <w:rPr>
-          <w:sz w:val="26"/>
-          <w:szCs w:val="26"/>
-        </w:rPr>
         <w:t>Lập các biên bản quyết toán vật tư thiết bị</w:t>
       </w:r>
     </w:p>
@@ -1694,12 +1684,6 @@
           <w:szCs w:val="26"/>
         </w:rPr>
         <w:tab/>
-      </w:r>
-      <w:r>
-        <w:rPr>
-          <w:sz w:val="26"/>
-          <w:szCs w:val="26"/>
-        </w:rPr>
         <w:t>Tra cứu đường đi đến nhà khách hàng thông qua địa chỉ GPS đã thu thập.</w:t>
       </w:r>
     </w:p>
@@ -1727,29 +1711,14 @@
           <w:sz w:val="26"/>
           <w:szCs w:val="26"/>
         </w:rPr>
-        <w:t xml:space="preserve">Phân hệ </w:t>
-      </w:r>
-      <w:r>
-        <w:rPr>
-          <w:b/>
-          <w:sz w:val="26"/>
-          <w:szCs w:val="26"/>
-        </w:rPr>
-        <w:t>tra cứu GPS khách hàng</w:t>
-      </w:r>
-      <w:r>
-        <w:rPr>
-          <w:sz w:val="26"/>
-          <w:szCs w:val="26"/>
-        </w:rPr>
-        <w:t xml:space="preserve"> (đối tượng sử dụng: trực sửa chữa điện</w:t>
-      </w:r>
-      <w:r>
-        <w:rPr>
-          <w:sz w:val="26"/>
-          <w:szCs w:val="26"/>
-        </w:rPr>
-        <w:t>):</w:t>
+        <w:t>Phân hệ tra cứu GPS khách hàng</w:t>
+      </w:r>
+      <w:r>
+        <w:rPr>
+          <w:sz w:val="26"/>
+          <w:szCs w:val="26"/>
+        </w:rPr>
+        <w:t xml:space="preserve"> (đối tượng sử dụng: trực sửa chữa điện):</w:t>
       </w:r>
     </w:p>
     <w:p>
@@ -1897,7 +1866,7 @@
           <w:szCs w:val="26"/>
         </w:rPr>
       </w:pPr>
-      <w:bookmarkStart w:id="8" w:name="_Toc374171608"/>
+      <w:bookmarkStart w:id="11" w:name="_Toc374171608"/>
       <w:r>
         <w:rPr>
           <w:sz w:val="26"/>
@@ -1912,7 +1881,7 @@
         </w:rPr>
         <w:t xml:space="preserve"> :</w:t>
       </w:r>
-      <w:bookmarkEnd w:id="8"/>
+      <w:bookmarkEnd w:id="11"/>
     </w:p>
     <w:p>
       <w:pPr>
@@ -1928,7 +1897,7 @@
           <w:szCs w:val="26"/>
         </w:rPr>
       </w:pPr>
-      <w:bookmarkStart w:id="9" w:name="_Toc374171609"/>
+      <w:bookmarkStart w:id="12" w:name="_Toc374171609"/>
       <w:r>
         <w:rPr>
           <w:sz w:val="26"/>
@@ -1936,7 +1905,7 @@
         </w:rPr>
         <w:t>Mô hình tổ chức:</w:t>
       </w:r>
-      <w:bookmarkEnd w:id="9"/>
+      <w:bookmarkEnd w:id="12"/>
     </w:p>
     <w:p>
       <w:pPr>
@@ -1956,19 +1925,20 @@
           <w:szCs w:val="26"/>
         </w:rPr>
       </w:pPr>
-      <w:bookmarkStart w:id="10" w:name="_Toc370902934"/>
-      <w:bookmarkStart w:id="11" w:name="_Toc374171610"/>
+      <w:bookmarkStart w:id="13" w:name="_Toc370902934"/>
+      <w:bookmarkStart w:id="14" w:name="_Toc374171610"/>
       <w:r>
         <w:rPr>
           <w:b w:val="0"/>
           <w:noProof/>
           <w:sz w:val="26"/>
           <w:szCs w:val="26"/>
+          <w:lang w:eastAsia="ja-JP"/>
         </w:rPr>
         <mc:AlternateContent>
           <mc:Choice Requires="wps">
             <w:drawing>
-              <wp:anchor distT="0" distB="0" distL="114300" distR="114300" simplePos="0" relativeHeight="251658240" behindDoc="0" locked="0" layoutInCell="1" allowOverlap="1" wp14:anchorId="7388ACED" wp14:editId="5D5F00F9">
+              <wp:anchor distT="0" distB="0" distL="114300" distR="114300" simplePos="0" relativeHeight="251658240" behindDoc="0" locked="0" layoutInCell="1" allowOverlap="1" wp14:anchorId="6974F3B8" wp14:editId="46B6D28E">
                 <wp:simplePos x="0" y="0"/>
                 <wp:positionH relativeFrom="column">
                   <wp:posOffset>2066925</wp:posOffset>
@@ -2047,7 +2017,7 @@
           </mc:Choice>
           <mc:Fallback>
             <w:pict>
-              <v:oval id="Oval 2" o:spid="_x0000_s1026" style="position:absolute;left:0;text-align:left;margin-left:162.75pt;margin-top:3.75pt;width:147pt;height:70.4pt;z-index:251658240;visibility:visible;mso-wrap-style:square;mso-width-percent:0;mso-height-percent:0;mso-wrap-distance-left:9pt;mso-wrap-distance-top:0;mso-wrap-distance-right:9pt;mso-wrap-distance-bottom:0;mso-position-horizontal:absolute;mso-position-horizontal-relative:text;mso-position-vertical:absolute;mso-position-vertical-relative:text;mso-width-percent:0;mso-height-percent:0;mso-width-relative:page;mso-height-relative:page;v-text-anchor:top" o:gfxdata="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">
+              <v:oval w14:anchorId="6974F3B8" id="Oval 2" o:spid="_x0000_s1026" style="position:absolute;left:0;text-align:left;margin-left:162.75pt;margin-top:3.75pt;width:147pt;height:70.4pt;z-index:251658240;visibility:visible;mso-wrap-style:square;mso-width-percent:0;mso-height-percent:0;mso-wrap-distance-left:9pt;mso-wrap-distance-top:0;mso-wrap-distance-right:9pt;mso-wrap-distance-bottom:0;mso-position-horizontal:absolute;mso-position-horizontal-relative:text;mso-position-vertical:absolute;mso-position-vertical-relative:text;mso-width-percent:0;mso-height-percent:0;mso-width-relative:page;mso-height-relative:page;v-text-anchor:top" o:gfxdata="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">
                 <v:textbox>
                   <w:txbxContent>
                     <w:p>
@@ -2138,11 +2108,12 @@
           <w:noProof/>
           <w:sz w:val="26"/>
           <w:szCs w:val="26"/>
+          <w:lang w:eastAsia="ja-JP"/>
         </w:rPr>
         <mc:AlternateContent>
           <mc:Choice Requires="wps">
             <w:drawing>
-              <wp:anchor distT="0" distB="0" distL="114300" distR="114300" simplePos="0" relativeHeight="251665408" behindDoc="0" locked="0" layoutInCell="1" allowOverlap="1" wp14:anchorId="20B53A7C" wp14:editId="63915B58">
+              <wp:anchor distT="0" distB="0" distL="114300" distR="114300" simplePos="0" relativeHeight="251665408" behindDoc="0" locked="0" layoutInCell="1" allowOverlap="1" wp14:anchorId="6EB85CF6" wp14:editId="31D33F3B">
                 <wp:simplePos x="0" y="0"/>
                 <wp:positionH relativeFrom="column">
                   <wp:posOffset>3028950</wp:posOffset>
@@ -2203,7 +2174,7 @@
           </mc:Choice>
           <mc:Fallback>
             <w:pict>
-              <v:shapetype id="_x0000_t32" coordsize="21600,21600" o:spt="32" o:oned="t" path="m,l21600,21600e" filled="f">
+              <v:shapetype w14:anchorId="134D2EB1" id="_x0000_t32" coordsize="21600,21600" o:spt="32" o:oned="t" path="m,l21600,21600e" filled="f">
                 <v:path arrowok="t" fillok="f" o:connecttype="none"/>
                 <o:lock v:ext="edit" shapetype="t"/>
               </v:shapetype>
@@ -2258,11 +2229,12 @@
           <w:noProof/>
           <w:sz w:val="26"/>
           <w:szCs w:val="26"/>
+          <w:lang w:eastAsia="ja-JP"/>
         </w:rPr>
         <mc:AlternateContent>
           <mc:Choice Requires="wps">
             <w:drawing>
-              <wp:anchor distT="0" distB="0" distL="114300" distR="114300" simplePos="0" relativeHeight="251662336" behindDoc="0" locked="0" layoutInCell="1" allowOverlap="1" wp14:anchorId="28089DD5" wp14:editId="6D9BB81D">
+              <wp:anchor distT="0" distB="0" distL="114300" distR="114300" simplePos="0" relativeHeight="251662336" behindDoc="0" locked="0" layoutInCell="1" allowOverlap="1" wp14:anchorId="102D89A3" wp14:editId="3E05E577">
                 <wp:simplePos x="0" y="0"/>
                 <wp:positionH relativeFrom="column">
                   <wp:posOffset>2257425</wp:posOffset>
@@ -2344,7 +2316,7 @@
           </mc:Choice>
           <mc:Fallback>
             <w:pict>
-              <v:roundrect id="AutoShape 6" o:spid="_x0000_s1027" style="position:absolute;left:0;text-align:left;margin-left:177.75pt;margin-top:2.6pt;width:122.25pt;height:52.5pt;z-index:251662336;visibility:visible;mso-wrap-style:square;mso-width-percent:0;mso-height-percent:0;mso-wrap-distance-left:9pt;mso-wrap-distance-top:0;mso-wrap-distance-right:9pt;mso-wrap-distance-bottom:0;mso-position-horizontal:absolute;mso-position-horizontal-relative:text;mso-position-vertical:absolute;mso-position-vertical-relative:text;mso-width-percent:0;mso-height-percent:0;mso-width-relative:page;mso-height-relative:page;v-text-anchor:top" arcsize="10923f" o:gfxdata="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">
+              <v:roundrect w14:anchorId="102D89A3" id="AutoShape 6" o:spid="_x0000_s1027" style="position:absolute;left:0;text-align:left;margin-left:177.75pt;margin-top:2.6pt;width:122.25pt;height:52.5pt;z-index:251662336;visibility:visible;mso-wrap-style:square;mso-width-percent:0;mso-height-percent:0;mso-wrap-distance-left:9pt;mso-wrap-distance-top:0;mso-wrap-distance-right:9pt;mso-wrap-distance-bottom:0;mso-position-horizontal:absolute;mso-position-horizontal-relative:text;mso-position-vertical:absolute;mso-position-vertical-relative:text;mso-width-percent:0;mso-height-percent:0;mso-width-relative:page;mso-height-relative:page;v-text-anchor:top" arcsize="10923f" o:gfxdata="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">
                 <v:textbox>
                   <w:txbxContent>
                     <w:p>
@@ -2416,11 +2388,12 @@
           <w:noProof/>
           <w:sz w:val="26"/>
           <w:szCs w:val="26"/>
+          <w:lang w:eastAsia="ja-JP"/>
         </w:rPr>
         <mc:AlternateContent>
           <mc:Choice Requires="wps">
             <w:drawing>
-              <wp:anchor distT="0" distB="0" distL="114300" distR="114300" simplePos="0" relativeHeight="251663360" behindDoc="0" locked="0" layoutInCell="1" allowOverlap="1" wp14:anchorId="7D8E9913" wp14:editId="6293651D">
+              <wp:anchor distT="0" distB="0" distL="114300" distR="114300" simplePos="0" relativeHeight="251663360" behindDoc="0" locked="0" layoutInCell="1" allowOverlap="1" wp14:anchorId="0340E95D" wp14:editId="6C45542C">
                 <wp:simplePos x="0" y="0"/>
                 <wp:positionH relativeFrom="column">
                   <wp:posOffset>1990725</wp:posOffset>
@@ -2481,7 +2454,7 @@
           </mc:Choice>
           <mc:Fallback>
             <w:pict>
-              <v:shape id="AutoShape 7" o:spid="_x0000_s1026" type="#_x0000_t32" style="position:absolute;margin-left:156.75pt;margin-top:10.55pt;width:77.25pt;height:44.25pt;flip:x;z-index:251663360;visibility:visible;mso-wrap-style:square;mso-width-percent:0;mso-height-percent:0;mso-wrap-distance-left:9pt;mso-wrap-distance-top:0;mso-wrap-distance-right:9pt;mso-wrap-distance-bottom:0;mso-position-horizontal:absolute;mso-position-horizontal-relative:text;mso-position-vertical:absolute;mso-position-vertical-relative:text;mso-width-percent:0;mso-height-percent:0;mso-width-relative:page;mso-height-relative:page" o:gfxdata="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">
+              <v:shape w14:anchorId="031D1CD5" id="AutoShape 7" o:spid="_x0000_s1026" type="#_x0000_t32" style="position:absolute;margin-left:156.75pt;margin-top:10.55pt;width:77.25pt;height:44.25pt;flip:x;z-index:251663360;visibility:visible;mso-wrap-style:square;mso-width-percent:0;mso-height-percent:0;mso-wrap-distance-left:9pt;mso-wrap-distance-top:0;mso-wrap-distance-right:9pt;mso-wrap-distance-bottom:0;mso-position-horizontal:absolute;mso-position-horizontal-relative:text;mso-position-vertical:absolute;mso-position-vertical-relative:text;mso-width-percent:0;mso-height-percent:0;mso-width-relative:page;mso-height-relative:page" o:gfxdata="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">
                 <v:stroke endarrow="block"/>
               </v:shape>
             </w:pict>
@@ -2494,11 +2467,12 @@
           <w:noProof/>
           <w:sz w:val="26"/>
           <w:szCs w:val="26"/>
+          <w:lang w:eastAsia="ja-JP"/>
         </w:rPr>
         <mc:AlternateContent>
           <mc:Choice Requires="wps">
             <w:drawing>
-              <wp:anchor distT="0" distB="0" distL="114300" distR="114300" simplePos="0" relativeHeight="251666432" behindDoc="0" locked="0" layoutInCell="1" allowOverlap="1" wp14:anchorId="49140BBE" wp14:editId="2113541D">
+              <wp:anchor distT="0" distB="0" distL="114300" distR="114300" simplePos="0" relativeHeight="251666432" behindDoc="0" locked="0" layoutInCell="1" allowOverlap="1" wp14:anchorId="3ABB0F74" wp14:editId="354C9C19">
                 <wp:simplePos x="0" y="0"/>
                 <wp:positionH relativeFrom="column">
                   <wp:posOffset>3181350</wp:posOffset>
@@ -2559,7 +2533,7 @@
           </mc:Choice>
           <mc:Fallback>
             <w:pict>
-              <v:shape id="AutoShape 10" o:spid="_x0000_s1026" type="#_x0000_t32" style="position:absolute;margin-left:250.5pt;margin-top:10.55pt;width:84pt;height:59.25pt;z-index:251666432;visibility:visible;mso-wrap-style:square;mso-width-percent:0;mso-height-percent:0;mso-wrap-distance-left:9pt;mso-wrap-distance-top:0;mso-wrap-distance-right:9pt;mso-wrap-distance-bottom:0;mso-position-horizontal:absolute;mso-position-horizontal-relative:text;mso-position-vertical:absolute;mso-position-vertical-relative:text;mso-width-percent:0;mso-height-percent:0;mso-width-relative:page;mso-height-relative:page" o:gfxdata="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">
+              <v:shape w14:anchorId="1873052B" id="AutoShape 10" o:spid="_x0000_s1026" type="#_x0000_t32" style="position:absolute;margin-left:250.5pt;margin-top:10.55pt;width:84pt;height:59.25pt;z-index:251666432;visibility:visible;mso-wrap-style:square;mso-width-percent:0;mso-height-percent:0;mso-wrap-distance-left:9pt;mso-wrap-distance-top:0;mso-wrap-distance-right:9pt;mso-wrap-distance-bottom:0;mso-position-horizontal:absolute;mso-position-horizontal-relative:text;mso-position-vertical:absolute;mso-position-vertical-relative:text;mso-width-percent:0;mso-height-percent:0;mso-width-relative:page;mso-height-relative:page" o:gfxdata="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">
                 <v:stroke endarrow="block"/>
               </v:shape>
             </w:pict>
@@ -2610,11 +2584,12 @@
           <w:noProof/>
           <w:sz w:val="26"/>
           <w:szCs w:val="26"/>
+          <w:lang w:eastAsia="ja-JP"/>
         </w:rPr>
         <mc:AlternateContent>
           <mc:Choice Requires="wps">
             <w:drawing>
-              <wp:anchor distT="0" distB="0" distL="114300" distR="114300" simplePos="0" relativeHeight="251659264" behindDoc="0" locked="0" layoutInCell="1" allowOverlap="1" wp14:anchorId="38242758" wp14:editId="5E061CFB">
+              <wp:anchor distT="0" distB="0" distL="114300" distR="114300" simplePos="0" relativeHeight="251659264" behindDoc="0" locked="0" layoutInCell="1" allowOverlap="1" wp14:anchorId="570D4572" wp14:editId="332E0281">
                 <wp:simplePos x="0" y="0"/>
                 <wp:positionH relativeFrom="column">
                   <wp:posOffset>3705225</wp:posOffset>
@@ -2690,7 +2665,7 @@
           </mc:Choice>
           <mc:Fallback>
             <w:pict>
-              <v:oval id="Oval 3" o:spid="_x0000_s1028" style="position:absolute;left:0;text-align:left;margin-left:291.75pt;margin-top:19.4pt;width:171pt;height:89.25pt;z-index:251659264;visibility:visible;mso-wrap-style:square;mso-width-percent:0;mso-height-percent:0;mso-wrap-distance-left:9pt;mso-wrap-distance-top:0;mso-wrap-distance-right:9pt;mso-wrap-distance-bottom:0;mso-position-horizontal:absolute;mso-position-horizontal-relative:text;mso-position-vertical:absolute;mso-position-vertical-relative:text;mso-width-percent:0;mso-height-percent:0;mso-width-relative:page;mso-height-relative:page;v-text-anchor:top" o:gfxdata="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">
+              <v:oval w14:anchorId="570D4572" id="Oval 3" o:spid="_x0000_s1028" style="position:absolute;left:0;text-align:left;margin-left:291.75pt;margin-top:19.4pt;width:171pt;height:89.25pt;z-index:251659264;visibility:visible;mso-wrap-style:square;mso-width-percent:0;mso-height-percent:0;mso-wrap-distance-left:9pt;mso-wrap-distance-top:0;mso-wrap-distance-right:9pt;mso-wrap-distance-bottom:0;mso-position-horizontal:absolute;mso-position-horizontal-relative:text;mso-position-vertical:absolute;mso-position-vertical-relative:text;mso-width-percent:0;mso-height-percent:0;mso-width-relative:page;mso-height-relative:page;v-text-anchor:top" o:gfxdata="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">
                 <v:textbox>
                   <w:txbxContent>
                     <w:p>
@@ -2720,11 +2695,12 @@
           <w:noProof/>
           <w:sz w:val="26"/>
           <w:szCs w:val="26"/>
+          <w:lang w:eastAsia="ja-JP"/>
         </w:rPr>
         <mc:AlternateContent>
           <mc:Choice Requires="wps">
             <w:drawing>
-              <wp:anchor distT="0" distB="0" distL="114300" distR="114300" simplePos="0" relativeHeight="251661312" behindDoc="0" locked="0" layoutInCell="1" allowOverlap="1" wp14:anchorId="1348DEF3" wp14:editId="6D9DDEA6">
+              <wp:anchor distT="0" distB="0" distL="114300" distR="114300" simplePos="0" relativeHeight="251661312" behindDoc="0" locked="0" layoutInCell="1" allowOverlap="1" wp14:anchorId="0722CB69" wp14:editId="5CE225A1">
                 <wp:simplePos x="0" y="0"/>
                 <wp:positionH relativeFrom="column">
                   <wp:posOffset>771525</wp:posOffset>
@@ -2800,7 +2776,7 @@
           </mc:Choice>
           <mc:Fallback>
             <w:pict>
-              <v:oval id="Oval 5" o:spid="_x0000_s1029" style="position:absolute;left:0;text-align:left;margin-left:60.75pt;margin-top:9.65pt;width:166.5pt;height:105pt;z-index:251661312;visibility:visible;mso-wrap-style:square;mso-width-percent:0;mso-height-percent:0;mso-wrap-distance-left:9pt;mso-wrap-distance-top:0;mso-wrap-distance-right:9pt;mso-wrap-distance-bottom:0;mso-position-horizontal:absolute;mso-position-horizontal-relative:text;mso-position-vertical:absolute;mso-position-vertical-relative:text;mso-width-percent:0;mso-height-percent:0;mso-width-relative:page;mso-height-relative:page;v-text-anchor:top" o:gfxdata="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">
+              <v:oval w14:anchorId="0722CB69" id="Oval 5" o:spid="_x0000_s1029" style="position:absolute;left:0;text-align:left;margin-left:60.75pt;margin-top:9.65pt;width:166.5pt;height:105pt;z-index:251661312;visibility:visible;mso-wrap-style:square;mso-width-percent:0;mso-height-percent:0;mso-wrap-distance-left:9pt;mso-wrap-distance-top:0;mso-wrap-distance-right:9pt;mso-wrap-distance-bottom:0;mso-position-horizontal:absolute;mso-position-horizontal-relative:text;mso-position-vertical:absolute;mso-position-vertical-relative:text;mso-width-percent:0;mso-height-percent:0;mso-width-relative:page;mso-height-relative:page;v-text-anchor:top" o:gfxdata="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">
                 <v:textbox>
                   <w:txbxContent>
                     <w:p>
@@ -2839,9 +2815,9 @@
           <w:szCs w:val="26"/>
         </w:rPr>
       </w:pPr>
-      <w:bookmarkStart w:id="12" w:name="_Toc374171614"/>
-      <w:bookmarkEnd w:id="10"/>
-      <w:bookmarkEnd w:id="11"/>
+      <w:bookmarkStart w:id="15" w:name="_Toc374171614"/>
+      <w:bookmarkEnd w:id="13"/>
+      <w:bookmarkEnd w:id="14"/>
     </w:p>
     <w:p>
       <w:pPr>
@@ -2954,7 +2930,7 @@
         </w:rPr>
         <w:t>n khai phần mềm</w:t>
       </w:r>
-      <w:bookmarkEnd w:id="12"/>
+      <w:bookmarkEnd w:id="15"/>
     </w:p>
     <w:p>
       <w:pPr>
@@ -2969,8 +2945,8 @@
           <w:szCs w:val="26"/>
         </w:rPr>
       </w:pPr>
-      <w:bookmarkStart w:id="13" w:name="_Toc370902936"/>
-      <w:bookmarkStart w:id="14" w:name="_Toc374171615"/>
+      <w:bookmarkStart w:id="16" w:name="_Toc370902936"/>
+      <w:bookmarkStart w:id="17" w:name="_Toc374171615"/>
       <w:r>
         <w:rPr>
           <w:sz w:val="26"/>
@@ -3046,9 +3022,9 @@
           <w:szCs w:val="26"/>
         </w:rPr>
       </w:pPr>
-      <w:bookmarkStart w:id="15" w:name="_Toc374171627"/>
-      <w:bookmarkEnd w:id="13"/>
-      <w:bookmarkEnd w:id="14"/>
+      <w:bookmarkStart w:id="18" w:name="_Toc374171627"/>
+      <w:bookmarkEnd w:id="16"/>
+      <w:bookmarkEnd w:id="17"/>
       <w:r>
         <w:rPr>
           <w:sz w:val="26"/>
@@ -3063,8 +3039,8 @@
         </w:rPr>
         <w:t>:</w:t>
       </w:r>
-      <w:bookmarkStart w:id="16" w:name="_Toc172597326"/>
-      <w:bookmarkEnd w:id="15"/>
+      <w:bookmarkStart w:id="19" w:name="_Toc172597326"/>
+      <w:bookmarkEnd w:id="18"/>
     </w:p>
     <w:p>
       <w:pPr>
@@ -3180,8 +3156,8 @@
         </w:rPr>
         <w:t>Ứng dụng : Web application.</w:t>
       </w:r>
-      <w:bookmarkStart w:id="17" w:name="_Toc374171628"/>
-      <w:bookmarkEnd w:id="16"/>
+      <w:bookmarkStart w:id="20" w:name="_Toc374171628"/>
+      <w:bookmarkEnd w:id="19"/>
     </w:p>
     <w:p>
       <w:pPr>
@@ -3218,7 +3194,7 @@
         </w:rPr>
         <w:t>:</w:t>
       </w:r>
-      <w:bookmarkEnd w:id="17"/>
+      <w:bookmarkEnd w:id="20"/>
     </w:p>
     <w:p>
       <w:pPr>
@@ -4026,8 +4002,8 @@
           <w:szCs w:val="26"/>
         </w:rPr>
       </w:pPr>
-      <w:bookmarkStart w:id="18" w:name="_Toc231615876"/>
-      <w:bookmarkStart w:id="19" w:name="_Toc374171629"/>
+      <w:bookmarkStart w:id="21" w:name="_Toc231615876"/>
+      <w:bookmarkStart w:id="22" w:name="_Toc374171629"/>
     </w:p>
     <w:p>
       <w:pPr>
@@ -4050,8 +4026,8 @@
         </w:rPr>
         <w:t>:</w:t>
       </w:r>
-      <w:bookmarkEnd w:id="18"/>
-      <w:bookmarkEnd w:id="19"/>
+      <w:bookmarkEnd w:id="21"/>
+      <w:bookmarkEnd w:id="22"/>
     </w:p>
     <w:tbl>
       <w:tblPr>
@@ -4987,8 +4963,6 @@
           <w:szCs w:val="26"/>
         </w:rPr>
       </w:pPr>
-      <w:bookmarkStart w:id="20" w:name="_GoBack"/>
-      <w:bookmarkEnd w:id="20"/>
     </w:p>
     <w:p>
       <w:pPr>
@@ -5001,8 +4975,8 @@
       </w:pPr>
     </w:p>
     <w:sectPr>
-      <w:headerReference w:type="default" r:id="rId10"/>
-      <w:footerReference w:type="default" r:id="rId11"/>
+      <w:headerReference w:type="default" r:id="rId11"/>
+      <w:footerReference w:type="default" r:id="rId12"/>
       <w:pgSz w:w="11907" w:h="16839" w:code="9"/>
       <w:pgMar w:top="720" w:right="1008" w:bottom="720" w:left="1440" w:header="720" w:footer="720" w:gutter="0"/>
       <w:cols w:space="720"/>
@@ -5012,8 +4986,54 @@
 </w:document>
 </file>
 
+<file path=word/comments.xml><?xml version="1.0" encoding="utf-8"?>
+<w:comments xmlns:wpc="http://schemas.microsoft.com/office/word/2010/wordprocessingCanvas" xmlns:mc="http://schemas.openxmlformats.org/markup-compatibility/2006" xmlns:o="urn:schemas-microsoft-com:office:office" xmlns:r="http://schemas.openxmlformats.org/officeDocument/2006/relationships" xmlns:m="http://schemas.openxmlformats.org/officeDocument/2006/math" xmlns:v="urn:schemas-microsoft-com:vml" xmlns:wp14="http://schemas.microsoft.com/office/word/2010/wordprocessingDrawing" xmlns:wp="http://schemas.openxmlformats.org/drawingml/2006/wordprocessingDrawing" xmlns:w10="urn:schemas-microsoft-com:office:word" xmlns:w="http://schemas.openxmlformats.org/wordprocessingml/2006/main" xmlns:w14="http://schemas.microsoft.com/office/word/2010/wordml" xmlns:w15="http://schemas.microsoft.com/office/word/2012/wordml" xmlns:wpg="http://schemas.microsoft.com/office/word/2010/wordprocessingGroup" xmlns:wpi="http://schemas.microsoft.com/office/word/2010/wordprocessingInk" xmlns:wne="http://schemas.microsoft.com/office/word/2006/wordml" xmlns:wps="http://schemas.microsoft.com/office/word/2010/wordprocessingShape" mc:Ignorable="w14 w15 wp14">
+  <w:comment w:id="8" w:author="Huan Nguyen" w:date="2014-11-05T10:49:00Z" w:initials="HN">
+    <w:p>
+      <w:pPr>
+        <w:pStyle w:val="CommentText"/>
+      </w:pPr>
+      <w:r>
+        <w:rPr>
+          <w:rStyle w:val="CommentReference"/>
+        </w:rPr>
+        <w:annotationRef/>
+      </w:r>
+      <w:r>
+        <w:t>Đối với từng hạng mục cần bổ sung thêm phần mô tả chi tiết các chức năng và lưu đồ thực hiện theo các bước</w:t>
+      </w:r>
+    </w:p>
+  </w:comment>
+  <w:comment w:id="9" w:author="Huan Nguyen" w:date="2014-11-05T10:50:00Z" w:initials="HN">
+    <w:p>
+      <w:pPr>
+        <w:pStyle w:val="CommentText"/>
+      </w:pPr>
+      <w:r>
+        <w:rPr>
+          <w:rStyle w:val="CommentReference"/>
+        </w:rPr>
+        <w:annotationRef/>
+      </w:r>
+      <w:r>
+        <w:t>Ví dụ về mô tả chức năng này: khi khách hàng đăng ký lắp đặt điện kế mới, nhân viên dịch vụ khách hàng sẽ ghi nhận thông tin khách hàng vào chương trình CMIS, chức năng này sẽ tự động kết chuyển dữ liệu thông tin khách hàng sang chương trình QLCĐ.</w:t>
+      </w:r>
+      <w:bookmarkStart w:id="10" w:name="_GoBack"/>
+      <w:bookmarkEnd w:id="10"/>
+    </w:p>
+  </w:comment>
+</w:comments>
+</file>
+
+<file path=word/commentsExtended.xml><?xml version="1.0" encoding="utf-8"?>
+<w15:commentsEx xmlns:wpc="http://schemas.microsoft.com/office/word/2010/wordprocessingCanvas" xmlns:mc="http://schemas.openxmlformats.org/markup-compatibility/2006" xmlns:o="urn:schemas-microsoft-com:office:office" xmlns:r="http://schemas.openxmlformats.org/officeDocument/2006/relationships" xmlns:m="http://schemas.openxmlformats.org/officeDocument/2006/math" xmlns:v="urn:schemas-microsoft-com:vml" xmlns:wp14="http://schemas.microsoft.com/office/word/2010/wordprocessingDrawing" xmlns:wp="http://schemas.openxmlformats.org/drawingml/2006/wordprocessingDrawing" xmlns:w10="urn:schemas-microsoft-com:office:word" xmlns:w="http://schemas.openxmlformats.org/wordprocessingml/2006/main" xmlns:w14="http://schemas.microsoft.com/office/word/2010/wordml" xmlns:w15="http://schemas.microsoft.com/office/word/2012/wordml" xmlns:wpg="http://schemas.microsoft.com/office/word/2010/wordprocessingGroup" xmlns:wpi="http://schemas.microsoft.com/office/word/2010/wordprocessingInk" xmlns:wne="http://schemas.microsoft.com/office/word/2006/wordml" xmlns:wps="http://schemas.microsoft.com/office/word/2010/wordprocessingShape" mc:Ignorable="w14 w15 wp14">
+  <w15:commentEx w15:paraId="7275E7D5" w15:done="0"/>
+  <w15:commentEx w15:paraId="304BC473" w15:done="0"/>
+</w15:commentsEx>
+</file>
+
 <file path=word/endnotes.xml><?xml version="1.0" encoding="utf-8"?>
-<w:endnotes xmlns:wpc="http://schemas.microsoft.com/office/word/2010/wordprocessingCanvas" xmlns:mc="http://schemas.openxmlformats.org/markup-compatibility/2006" xmlns:o="urn:schemas-microsoft-com:office:office" xmlns:r="http://schemas.openxmlformats.org/officeDocument/2006/relationships" xmlns:m="http://schemas.openxmlformats.org/officeDocument/2006/math" xmlns:v="urn:schemas-microsoft-com:vml" xmlns:wp14="http://schemas.microsoft.com/office/word/2010/wordprocessingDrawing" xmlns:wp="http://schemas.openxmlformats.org/drawingml/2006/wordprocessingDrawing" xmlns:w10="urn:schemas-microsoft-com:office:word" xmlns:w="http://schemas.openxmlformats.org/wordprocessingml/2006/main" xmlns:w14="http://schemas.microsoft.com/office/word/2010/wordml" xmlns:wpg="http://schemas.microsoft.com/office/word/2010/wordprocessingGroup" xmlns:wpi="http://schemas.microsoft.com/office/word/2010/wordprocessingInk" xmlns:wne="http://schemas.microsoft.com/office/word/2006/wordml" xmlns:wps="http://schemas.microsoft.com/office/word/2010/wordprocessingShape" mc:Ignorable="w14 wp14">
+<w:endnotes xmlns:wpc="http://schemas.microsoft.com/office/word/2010/wordprocessingCanvas" xmlns:mc="http://schemas.openxmlformats.org/markup-compatibility/2006" xmlns:o="urn:schemas-microsoft-com:office:office" xmlns:r="http://schemas.openxmlformats.org/officeDocument/2006/relationships" xmlns:m="http://schemas.openxmlformats.org/officeDocument/2006/math" xmlns:v="urn:schemas-microsoft-com:vml" xmlns:wp14="http://schemas.microsoft.com/office/word/2010/wordprocessingDrawing" xmlns:wp="http://schemas.openxmlformats.org/drawingml/2006/wordprocessingDrawing" xmlns:w10="urn:schemas-microsoft-com:office:word" xmlns:w="http://schemas.openxmlformats.org/wordprocessingml/2006/main" xmlns:w14="http://schemas.microsoft.com/office/word/2010/wordml" xmlns:w15="http://schemas.microsoft.com/office/word/2012/wordml" xmlns:wpg="http://schemas.microsoft.com/office/word/2010/wordprocessingGroup" xmlns:wpi="http://schemas.microsoft.com/office/word/2010/wordprocessingInk" xmlns:wne="http://schemas.microsoft.com/office/word/2006/wordml" xmlns:wps="http://schemas.microsoft.com/office/word/2010/wordprocessingShape" mc:Ignorable="w14 w15 wp14">
   <w:endnote w:type="separator" w:id="-1">
     <w:p>
       <w:r>
@@ -5032,7 +5052,7 @@
 </file>
 
 <file path=word/footer1.xml><?xml version="1.0" encoding="utf-8"?>
-<w:ftr xmlns:wpc="http://schemas.microsoft.com/office/word/2010/wordprocessingCanvas" xmlns:mc="http://schemas.openxmlformats.org/markup-compatibility/2006" xmlns:o="urn:schemas-microsoft-com:office:office" xmlns:r="http://schemas.openxmlformats.org/officeDocument/2006/relationships" xmlns:m="http://schemas.openxmlformats.org/officeDocument/2006/math" xmlns:v="urn:schemas-microsoft-com:vml" xmlns:wp14="http://schemas.microsoft.com/office/word/2010/wordprocessingDrawing" xmlns:wp="http://schemas.openxmlformats.org/drawingml/2006/wordprocessingDrawing" xmlns:w10="urn:schemas-microsoft-com:office:word" xmlns:w="http://schemas.openxmlformats.org/wordprocessingml/2006/main" xmlns:w14="http://schemas.microsoft.com/office/word/2010/wordml" xmlns:wpg="http://schemas.microsoft.com/office/word/2010/wordprocessingGroup" xmlns:wpi="http://schemas.microsoft.com/office/word/2010/wordprocessingInk" xmlns:wne="http://schemas.microsoft.com/office/word/2006/wordml" xmlns:wps="http://schemas.microsoft.com/office/word/2010/wordprocessingShape" mc:Ignorable="w14 wp14">
+<w:ftr xmlns:wpc="http://schemas.microsoft.com/office/word/2010/wordprocessingCanvas" xmlns:mc="http://schemas.openxmlformats.org/markup-compatibility/2006" xmlns:o="urn:schemas-microsoft-com:office:office" xmlns:r="http://schemas.openxmlformats.org/officeDocument/2006/relationships" xmlns:m="http://schemas.openxmlformats.org/officeDocument/2006/math" xmlns:v="urn:schemas-microsoft-com:vml" xmlns:wp14="http://schemas.microsoft.com/office/word/2010/wordprocessingDrawing" xmlns:wp="http://schemas.openxmlformats.org/drawingml/2006/wordprocessingDrawing" xmlns:w10="urn:schemas-microsoft-com:office:word" xmlns:w="http://schemas.openxmlformats.org/wordprocessingml/2006/main" xmlns:w14="http://schemas.microsoft.com/office/word/2010/wordml" xmlns:w15="http://schemas.microsoft.com/office/word/2012/wordml" xmlns:wpg="http://schemas.microsoft.com/office/word/2010/wordprocessingGroup" xmlns:wpi="http://schemas.microsoft.com/office/word/2010/wordprocessingInk" xmlns:wne="http://schemas.microsoft.com/office/word/2006/wordml" xmlns:wps="http://schemas.microsoft.com/office/word/2010/wordprocessingShape" mc:Ignorable="w14 w15 wp14">
   <w:p>
     <w:pPr>
       <w:pStyle w:val="Footer"/>
@@ -5070,7 +5090,7 @@
 </file>
 
 <file path=word/footer2.xml><?xml version="1.0" encoding="utf-8"?>
-<w:ftr xmlns:wpc="http://schemas.microsoft.com/office/word/2010/wordprocessingCanvas" xmlns:mc="http://schemas.openxmlformats.org/markup-compatibility/2006" xmlns:o="urn:schemas-microsoft-com:office:office" xmlns:r="http://schemas.openxmlformats.org/officeDocument/2006/relationships" xmlns:m="http://schemas.openxmlformats.org/officeDocument/2006/math" xmlns:v="urn:schemas-microsoft-com:vml" xmlns:wp14="http://schemas.microsoft.com/office/word/2010/wordprocessingDrawing" xmlns:wp="http://schemas.openxmlformats.org/drawingml/2006/wordprocessingDrawing" xmlns:w10="urn:schemas-microsoft-com:office:word" xmlns:w="http://schemas.openxmlformats.org/wordprocessingml/2006/main" xmlns:w14="http://schemas.microsoft.com/office/word/2010/wordml" xmlns:wpg="http://schemas.microsoft.com/office/word/2010/wordprocessingGroup" xmlns:wpi="http://schemas.microsoft.com/office/word/2010/wordprocessingInk" xmlns:wne="http://schemas.microsoft.com/office/word/2006/wordml" xmlns:wps="http://schemas.microsoft.com/office/word/2010/wordprocessingShape" mc:Ignorable="w14 wp14">
+<w:ftr xmlns:wpc="http://schemas.microsoft.com/office/word/2010/wordprocessingCanvas" xmlns:mc="http://schemas.openxmlformats.org/markup-compatibility/2006" xmlns:o="urn:schemas-microsoft-com:office:office" xmlns:r="http://schemas.openxmlformats.org/officeDocument/2006/relationships" xmlns:m="http://schemas.openxmlformats.org/officeDocument/2006/math" xmlns:v="urn:schemas-microsoft-com:vml" xmlns:wp14="http://schemas.microsoft.com/office/word/2010/wordprocessingDrawing" xmlns:wp="http://schemas.openxmlformats.org/drawingml/2006/wordprocessingDrawing" xmlns:w10="urn:schemas-microsoft-com:office:word" xmlns:w="http://schemas.openxmlformats.org/wordprocessingml/2006/main" xmlns:w14="http://schemas.microsoft.com/office/word/2010/wordml" xmlns:w15="http://schemas.microsoft.com/office/word/2012/wordml" xmlns:wpg="http://schemas.microsoft.com/office/word/2010/wordprocessingGroup" xmlns:wpi="http://schemas.microsoft.com/office/word/2010/wordprocessingInk" xmlns:wne="http://schemas.microsoft.com/office/word/2006/wordml" xmlns:wps="http://schemas.microsoft.com/office/word/2010/wordprocessingShape" mc:Ignorable="w14 w15 wp14">
   <w:p>
     <w:pPr>
       <w:pStyle w:val="Footer"/>
@@ -5085,7 +5105,7 @@
 </file>
 
 <file path=word/footer3.xml><?xml version="1.0" encoding="utf-8"?>
-<w:ftr xmlns:wpc="http://schemas.microsoft.com/office/word/2010/wordprocessingCanvas" xmlns:mc="http://schemas.openxmlformats.org/markup-compatibility/2006" xmlns:o="urn:schemas-microsoft-com:office:office" xmlns:r="http://schemas.openxmlformats.org/officeDocument/2006/relationships" xmlns:m="http://schemas.openxmlformats.org/officeDocument/2006/math" xmlns:v="urn:schemas-microsoft-com:vml" xmlns:wp14="http://schemas.microsoft.com/office/word/2010/wordprocessingDrawing" xmlns:wp="http://schemas.openxmlformats.org/drawingml/2006/wordprocessingDrawing" xmlns:w10="urn:schemas-microsoft-com:office:word" xmlns:w="http://schemas.openxmlformats.org/wordprocessingml/2006/main" xmlns:w14="http://schemas.microsoft.com/office/word/2010/wordml" xmlns:wpg="http://schemas.microsoft.com/office/word/2010/wordprocessingGroup" xmlns:wpi="http://schemas.microsoft.com/office/word/2010/wordprocessingInk" xmlns:wne="http://schemas.microsoft.com/office/word/2006/wordml" xmlns:wps="http://schemas.microsoft.com/office/word/2010/wordprocessingShape" mc:Ignorable="w14 wp14">
+<w:ftr xmlns:wpc="http://schemas.microsoft.com/office/word/2010/wordprocessingCanvas" xmlns:mc="http://schemas.openxmlformats.org/markup-compatibility/2006" xmlns:o="urn:schemas-microsoft-com:office:office" xmlns:r="http://schemas.openxmlformats.org/officeDocument/2006/relationships" xmlns:m="http://schemas.openxmlformats.org/officeDocument/2006/math" xmlns:v="urn:schemas-microsoft-com:vml" xmlns:wp14="http://schemas.microsoft.com/office/word/2010/wordprocessingDrawing" xmlns:wp="http://schemas.openxmlformats.org/drawingml/2006/wordprocessingDrawing" xmlns:w10="urn:schemas-microsoft-com:office:word" xmlns:w="http://schemas.openxmlformats.org/wordprocessingml/2006/main" xmlns:w14="http://schemas.microsoft.com/office/word/2010/wordml" xmlns:w15="http://schemas.microsoft.com/office/word/2012/wordml" xmlns:wpg="http://schemas.microsoft.com/office/word/2010/wordprocessingGroup" xmlns:wpi="http://schemas.microsoft.com/office/word/2010/wordprocessingInk" xmlns:wne="http://schemas.microsoft.com/office/word/2006/wordml" xmlns:wps="http://schemas.microsoft.com/office/word/2010/wordprocessingShape" mc:Ignorable="w14 w15 wp14">
   <w:p>
     <w:pPr>
       <w:pStyle w:val="Footer"/>
@@ -5161,7 +5181,7 @@
         <w:sz w:val="20"/>
         <w:szCs w:val="22"/>
       </w:rPr>
-      <w:t>3</w:t>
+      <w:t>1</w:t>
     </w:r>
     <w:r>
       <w:rPr>
@@ -5181,7 +5201,7 @@
 </file>
 
 <file path=word/footnotes.xml><?xml version="1.0" encoding="utf-8"?>
-<w:footnotes xmlns:wpc="http://schemas.microsoft.com/office/word/2010/wordprocessingCanvas" xmlns:mc="http://schemas.openxmlformats.org/markup-compatibility/2006" xmlns:o="urn:schemas-microsoft-com:office:office" xmlns:r="http://schemas.openxmlformats.org/officeDocument/2006/relationships" xmlns:m="http://schemas.openxmlformats.org/officeDocument/2006/math" xmlns:v="urn:schemas-microsoft-com:vml" xmlns:wp14="http://schemas.microsoft.com/office/word/2010/wordprocessingDrawing" xmlns:wp="http://schemas.openxmlformats.org/drawingml/2006/wordprocessingDrawing" xmlns:w10="urn:schemas-microsoft-com:office:word" xmlns:w="http://schemas.openxmlformats.org/wordprocessingml/2006/main" xmlns:w14="http://schemas.microsoft.com/office/word/2010/wordml" xmlns:wpg="http://schemas.microsoft.com/office/word/2010/wordprocessingGroup" xmlns:wpi="http://schemas.microsoft.com/office/word/2010/wordprocessingInk" xmlns:wne="http://schemas.microsoft.com/office/word/2006/wordml" xmlns:wps="http://schemas.microsoft.com/office/word/2010/wordprocessingShape" mc:Ignorable="w14 wp14">
+<w:footnotes xmlns:wpc="http://schemas.microsoft.com/office/word/2010/wordprocessingCanvas" xmlns:mc="http://schemas.openxmlformats.org/markup-compatibility/2006" xmlns:o="urn:schemas-microsoft-com:office:office" xmlns:r="http://schemas.openxmlformats.org/officeDocument/2006/relationships" xmlns:m="http://schemas.openxmlformats.org/officeDocument/2006/math" xmlns:v="urn:schemas-microsoft-com:vml" xmlns:wp14="http://schemas.microsoft.com/office/word/2010/wordprocessingDrawing" xmlns:wp="http://schemas.openxmlformats.org/drawingml/2006/wordprocessingDrawing" xmlns:w10="urn:schemas-microsoft-com:office:word" xmlns:w="http://schemas.openxmlformats.org/wordprocessingml/2006/main" xmlns:w14="http://schemas.microsoft.com/office/word/2010/wordml" xmlns:w15="http://schemas.microsoft.com/office/word/2012/wordml" xmlns:wpg="http://schemas.microsoft.com/office/word/2010/wordprocessingGroup" xmlns:wpi="http://schemas.microsoft.com/office/word/2010/wordprocessingInk" xmlns:wne="http://schemas.microsoft.com/office/word/2006/wordml" xmlns:wps="http://schemas.microsoft.com/office/word/2010/wordprocessingShape" mc:Ignorable="w14 w15 wp14">
   <w:footnote w:type="separator" w:id="-1">
     <w:p>
       <w:r>
@@ -5200,7 +5220,7 @@
 </file>
 
 <file path=word/header1.xml><?xml version="1.0" encoding="utf-8"?>
-<w:hdr xmlns:wpc="http://schemas.microsoft.com/office/word/2010/wordprocessingCanvas" xmlns:mc="http://schemas.openxmlformats.org/markup-compatibility/2006" xmlns:o="urn:schemas-microsoft-com:office:office" xmlns:r="http://schemas.openxmlformats.org/officeDocument/2006/relationships" xmlns:m="http://schemas.openxmlformats.org/officeDocument/2006/math" xmlns:v="urn:schemas-microsoft-com:vml" xmlns:wp14="http://schemas.microsoft.com/office/word/2010/wordprocessingDrawing" xmlns:wp="http://schemas.openxmlformats.org/drawingml/2006/wordprocessingDrawing" xmlns:w10="urn:schemas-microsoft-com:office:word" xmlns:w="http://schemas.openxmlformats.org/wordprocessingml/2006/main" xmlns:w14="http://schemas.microsoft.com/office/word/2010/wordml" xmlns:wpg="http://schemas.microsoft.com/office/word/2010/wordprocessingGroup" xmlns:wpi="http://schemas.microsoft.com/office/word/2010/wordprocessingInk" xmlns:wne="http://schemas.microsoft.com/office/word/2006/wordml" xmlns:wps="http://schemas.microsoft.com/office/word/2010/wordprocessingShape" mc:Ignorable="w14 wp14">
+<w:hdr xmlns:wpc="http://schemas.microsoft.com/office/word/2010/wordprocessingCanvas" xmlns:mc="http://schemas.openxmlformats.org/markup-compatibility/2006" xmlns:o="urn:schemas-microsoft-com:office:office" xmlns:r="http://schemas.openxmlformats.org/officeDocument/2006/relationships" xmlns:m="http://schemas.openxmlformats.org/officeDocument/2006/math" xmlns:v="urn:schemas-microsoft-com:vml" xmlns:wp14="http://schemas.microsoft.com/office/word/2010/wordprocessingDrawing" xmlns:wp="http://schemas.openxmlformats.org/drawingml/2006/wordprocessingDrawing" xmlns:w10="urn:schemas-microsoft-com:office:word" xmlns:w="http://schemas.openxmlformats.org/wordprocessingml/2006/main" xmlns:w14="http://schemas.microsoft.com/office/word/2010/wordml" xmlns:w15="http://schemas.microsoft.com/office/word/2012/wordml" xmlns:wpg="http://schemas.microsoft.com/office/word/2010/wordprocessingGroup" xmlns:wpi="http://schemas.microsoft.com/office/word/2010/wordprocessingInk" xmlns:wne="http://schemas.microsoft.com/office/word/2006/wordml" xmlns:wps="http://schemas.microsoft.com/office/word/2010/wordprocessingShape" mc:Ignorable="w14 w15 wp14">
   <w:p>
     <w:pPr>
       <w:pStyle w:val="Header"/>
@@ -5238,7 +5258,7 @@
 </file>
 
 <file path=word/numbering.xml><?xml version="1.0" encoding="utf-8"?>
-<w:numbering xmlns:wpc="http://schemas.microsoft.com/office/word/2010/wordprocessingCanvas" xmlns:mc="http://schemas.openxmlformats.org/markup-compatibility/2006" xmlns:o="urn:schemas-microsoft-com:office:office" xmlns:r="http://schemas.openxmlformats.org/officeDocument/2006/relationships" xmlns:m="http://schemas.openxmlformats.org/officeDocument/2006/math" xmlns:v="urn:schemas-microsoft-com:vml" xmlns:wp14="http://schemas.microsoft.com/office/word/2010/wordprocessingDrawing" xmlns:wp="http://schemas.openxmlformats.org/drawingml/2006/wordprocessingDrawing" xmlns:w10="urn:schemas-microsoft-com:office:word" xmlns:w="http://schemas.openxmlformats.org/wordprocessingml/2006/main" xmlns:w14="http://schemas.microsoft.com/office/word/2010/wordml" xmlns:wpg="http://schemas.microsoft.com/office/word/2010/wordprocessingGroup" xmlns:wpi="http://schemas.microsoft.com/office/word/2010/wordprocessingInk" xmlns:wne="http://schemas.microsoft.com/office/word/2006/wordml" xmlns:wps="http://schemas.microsoft.com/office/word/2010/wordprocessingShape" mc:Ignorable="w14 wp14">
+<w:numbering xmlns:wpc="http://schemas.microsoft.com/office/word/2010/wordprocessingCanvas" xmlns:mc="http://schemas.openxmlformats.org/markup-compatibility/2006" xmlns:o="urn:schemas-microsoft-com:office:office" xmlns:r="http://schemas.openxmlformats.org/officeDocument/2006/relationships" xmlns:m="http://schemas.openxmlformats.org/officeDocument/2006/math" xmlns:v="urn:schemas-microsoft-com:vml" xmlns:wp14="http://schemas.microsoft.com/office/word/2010/wordprocessingDrawing" xmlns:wp="http://schemas.openxmlformats.org/drawingml/2006/wordprocessingDrawing" xmlns:w10="urn:schemas-microsoft-com:office:word" xmlns:w="http://schemas.openxmlformats.org/wordprocessingml/2006/main" xmlns:w14="http://schemas.microsoft.com/office/word/2010/wordml" xmlns:w15="http://schemas.microsoft.com/office/word/2012/wordml" xmlns:wpg="http://schemas.microsoft.com/office/word/2010/wordprocessingGroup" xmlns:wpi="http://schemas.microsoft.com/office/word/2010/wordprocessingInk" xmlns:wne="http://schemas.microsoft.com/office/word/2006/wordml" xmlns:wps="http://schemas.microsoft.com/office/word/2010/wordprocessingShape" mc:Ignorable="w14 w15 wp14">
   <w:abstractNum w:abstractNumId="0">
     <w:nsid w:val="0D872B2E"/>
     <w:multiLevelType w:val="hybridMultilevel"/>
@@ -7214,8 +7234,16 @@
 </w:numbering>
 </file>
 
+<file path=word/people.xml><?xml version="1.0" encoding="utf-8"?>
+<w15:people xmlns:wpc="http://schemas.microsoft.com/office/word/2010/wordprocessingCanvas" xmlns:mc="http://schemas.openxmlformats.org/markup-compatibility/2006" xmlns:o="urn:schemas-microsoft-com:office:office" xmlns:r="http://schemas.openxmlformats.org/officeDocument/2006/relationships" xmlns:m="http://schemas.openxmlformats.org/officeDocument/2006/math" xmlns:v="urn:schemas-microsoft-com:vml" xmlns:wp14="http://schemas.microsoft.com/office/word/2010/wordprocessingDrawing" xmlns:wp="http://schemas.openxmlformats.org/drawingml/2006/wordprocessingDrawing" xmlns:w10="urn:schemas-microsoft-com:office:word" xmlns:w="http://schemas.openxmlformats.org/wordprocessingml/2006/main" xmlns:w14="http://schemas.microsoft.com/office/word/2010/wordml" xmlns:w15="http://schemas.microsoft.com/office/word/2012/wordml" xmlns:wpg="http://schemas.microsoft.com/office/word/2010/wordprocessingGroup" xmlns:wpi="http://schemas.microsoft.com/office/word/2010/wordprocessingInk" xmlns:wne="http://schemas.microsoft.com/office/word/2006/wordml" xmlns:wps="http://schemas.microsoft.com/office/word/2010/wordprocessingShape" mc:Ignorable="w14 w15 wp14">
+  <w15:person w15:author="Huan Nguyen">
+    <w15:presenceInfo w15:providerId="Windows Live" w15:userId="f209a4711ccbea27"/>
+  </w15:person>
+</w15:people>
+</file>
+
 <file path=word/styles.xml><?xml version="1.0" encoding="utf-8"?>
-<w:styles xmlns:mc="http://schemas.openxmlformats.org/markup-compatibility/2006" xmlns:r="http://schemas.openxmlformats.org/officeDocument/2006/relationships" xmlns:w="http://schemas.openxmlformats.org/wordprocessingml/2006/main" xmlns:w14="http://schemas.microsoft.com/office/word/2010/wordml" mc:Ignorable="w14">
+<w:styles xmlns:mc="http://schemas.openxmlformats.org/markup-compatibility/2006" xmlns:r="http://schemas.openxmlformats.org/officeDocument/2006/relationships" xmlns:w="http://schemas.openxmlformats.org/wordprocessingml/2006/main" xmlns:w14="http://schemas.microsoft.com/office/word/2010/wordml" xmlns:w15="http://schemas.microsoft.com/office/word/2012/wordml" mc:Ignorable="w14 w15">
   <w:docDefaults>
     <w:rPrDefault>
       <w:rPr>
@@ -7225,153 +7253,372 @@
     </w:rPrDefault>
     <w:pPrDefault/>
   </w:docDefaults>
-  <w:latentStyles w:defLockedState="0" w:defUIPriority="0" w:defSemiHidden="1" w:defUnhideWhenUsed="1" w:defQFormat="0" w:count="267">
-    <w:lsdException w:name="Normal" w:semiHidden="0" w:unhideWhenUsed="0" w:qFormat="1"/>
-    <w:lsdException w:name="heading 1" w:semiHidden="0" w:unhideWhenUsed="0" w:qFormat="1"/>
-    <w:lsdException w:name="heading 2" w:semiHidden="0" w:unhideWhenUsed="0" w:qFormat="1"/>
-    <w:lsdException w:name="heading 3" w:semiHidden="0" w:uiPriority="9" w:unhideWhenUsed="0" w:qFormat="1"/>
-    <w:lsdException w:name="heading 4" w:semiHidden="0" w:unhideWhenUsed="0" w:qFormat="1"/>
-    <w:lsdException w:name="heading 5" w:semiHidden="0" w:unhideWhenUsed="0" w:qFormat="1"/>
-    <w:lsdException w:name="heading 6" w:semiHidden="0" w:unhideWhenUsed="0" w:qFormat="1"/>
-    <w:lsdException w:name="heading 7" w:qFormat="1"/>
-    <w:lsdException w:name="heading 8" w:qFormat="1"/>
-    <w:lsdException w:name="heading 9" w:qFormat="1"/>
-    <w:lsdException w:name="toc 1" w:uiPriority="39"/>
-    <w:lsdException w:name="toc 2" w:uiPriority="39"/>
-    <w:lsdException w:name="toc 3" w:uiPriority="39"/>
-    <w:lsdException w:name="toc 4" w:uiPriority="39"/>
-    <w:lsdException w:name="toc 5" w:uiPriority="39"/>
-    <w:lsdException w:name="toc 6" w:uiPriority="39"/>
-    <w:lsdException w:name="toc 7" w:uiPriority="39"/>
-    <w:lsdException w:name="toc 8" w:uiPriority="39"/>
-    <w:lsdException w:name="toc 9" w:uiPriority="39"/>
-    <w:lsdException w:name="footer" w:uiPriority="99"/>
-    <w:lsdException w:name="caption" w:qFormat="1"/>
-    <w:lsdException w:name="List Number" w:semiHidden="0" w:unhideWhenUsed="0"/>
-    <w:lsdException w:name="List 4" w:semiHidden="0" w:unhideWhenUsed="0"/>
-    <w:lsdException w:name="List 5" w:semiHidden="0" w:unhideWhenUsed="0"/>
-    <w:lsdException w:name="Title" w:semiHidden="0" w:unhideWhenUsed="0" w:qFormat="1"/>
-    <w:lsdException w:name="Subtitle" w:semiHidden="0" w:unhideWhenUsed="0" w:qFormat="1"/>
-    <w:lsdException w:name="Salutation" w:semiHidden="0" w:unhideWhenUsed="0"/>
-    <w:lsdException w:name="Date" w:semiHidden="0" w:unhideWhenUsed="0"/>
-    <w:lsdException w:name="Body Text First Indent" w:semiHidden="0" w:unhideWhenUsed="0"/>
-    <w:lsdException w:name="Hyperlink" w:uiPriority="99"/>
-    <w:lsdException w:name="Strong" w:semiHidden="0" w:unhideWhenUsed="0" w:qFormat="1"/>
-    <w:lsdException w:name="Emphasis" w:semiHidden="0" w:unhideWhenUsed="0" w:qFormat="1"/>
-    <w:lsdException w:name="Normal (Web)" w:uiPriority="99"/>
-    <w:lsdException w:name="No List" w:uiPriority="99"/>
-    <w:lsdException w:name="Table Grid" w:semiHidden="0" w:uiPriority="59" w:unhideWhenUsed="0"/>
-    <w:lsdException w:name="Placeholder Text" w:uiPriority="99" w:unhideWhenUsed="0"/>
-    <w:lsdException w:name="No Spacing" w:semiHidden="0" w:uiPriority="1" w:unhideWhenUsed="0" w:qFormat="1"/>
-    <w:lsdException w:name="Light Shading" w:semiHidden="0" w:uiPriority="60" w:unhideWhenUsed="0"/>
-    <w:lsdException w:name="Light List" w:semiHidden="0" w:uiPriority="61" w:unhideWhenUsed="0"/>
-    <w:lsdException w:name="Light Grid" w:semiHidden="0" w:uiPriority="62" w:unhideWhenUsed="0"/>
-    <w:lsdException w:name="Medium Shading 1" w:semiHidden="0" w:uiPriority="63" w:unhideWhenUsed="0"/>
-    <w:lsdException w:name="Medium Shading 2" w:semiHidden="0" w:uiPriority="64" w:unhideWhenUsed="0"/>
-    <w:lsdException w:name="Medium List 1" w:semiHidden="0" w:uiPriority="65" w:unhideWhenUsed="0"/>
-    <w:lsdException w:name="Medium List 2" w:semiHidden="0" w:uiPriority="66" w:unhideWhenUsed="0"/>
-    <w:lsdException w:name="Medium Grid 1" w:semiHidden="0" w:uiPriority="67" w:unhideWhenUsed="0"/>
-    <w:lsdException w:name="Medium Grid 2" w:semiHidden="0" w:uiPriority="68" w:unhideWhenUsed="0"/>
-    <w:lsdException w:name="Medium Grid 3" w:semiHidden="0" w:uiPriority="69" w:unhideWhenUsed="0"/>
-    <w:lsdException w:name="Dark List" w:semiHidden="0" w:uiPriority="70" w:unhideWhenUsed="0"/>
-    <w:lsdException w:name="Colorful Shading" w:semiHidden="0" w:uiPriority="71" w:unhideWhenUsed="0"/>
-    <w:lsdException w:name="Colorful List" w:semiHidden="0" w:uiPriority="72" w:unhideWhenUsed="0"/>
-    <w:lsdException w:name="Colorful Grid" w:semiHidden="0" w:uiPriority="73" w:unhideWhenUsed="0"/>
-    <w:lsdException w:name="Light Shading Accent 1" w:semiHidden="0" w:uiPriority="60" w:unhideWhenUsed="0"/>
-    <w:lsdException w:name="Light List Accent 1" w:semiHidden="0" w:uiPriority="61" w:unhideWhenUsed="0"/>
-    <w:lsdException w:name="Light Grid Accent 1" w:semiHidden="0" w:uiPriority="62" w:unhideWhenUsed="0"/>
-    <w:lsdException w:name="Medium Shading 1 Accent 1" w:semiHidden="0" w:uiPriority="63" w:unhideWhenUsed="0"/>
-    <w:lsdException w:name="Medium Shading 2 Accent 1" w:semiHidden="0" w:uiPriority="64" w:unhideWhenUsed="0"/>
-    <w:lsdException w:name="Medium List 1 Accent 1" w:semiHidden="0" w:uiPriority="65" w:unhideWhenUsed="0"/>
-    <w:lsdException w:name="Revision" w:uiPriority="99" w:unhideWhenUsed="0"/>
-    <w:lsdException w:name="List Paragraph" w:semiHidden="0" w:uiPriority="34" w:unhideWhenUsed="0" w:qFormat="1"/>
-    <w:lsdException w:name="Quote" w:semiHidden="0" w:uiPriority="29" w:unhideWhenUsed="0" w:qFormat="1"/>
-    <w:lsdException w:name="Intense Quote" w:semiHidden="0" w:uiPriority="30" w:unhideWhenUsed="0" w:qFormat="1"/>
-    <w:lsdException w:name="Medium List 2 Accent 1" w:semiHidden="0" w:uiPriority="66" w:unhideWhenUsed="0"/>
-    <w:lsdException w:name="Medium Grid 1 Accent 1" w:semiHidden="0" w:uiPriority="67" w:unhideWhenUsed="0"/>
-    <w:lsdException w:name="Medium Grid 2 Accent 1" w:semiHidden="0" w:uiPriority="68" w:unhideWhenUsed="0"/>
-    <w:lsdException w:name="Medium Grid 3 Accent 1" w:semiHidden="0" w:uiPriority="69" w:unhideWhenUsed="0"/>
-    <w:lsdException w:name="Dark List Accent 1" w:semiHidden="0" w:uiPriority="70" w:unhideWhenUsed="0"/>
-    <w:lsdException w:name="Colorful Shading Accent 1" w:semiHidden="0" w:uiPriority="71" w:unhideWhenUsed="0"/>
-    <w:lsdException w:name="Colorful List Accent 1" w:semiHidden="0" w:uiPriority="72" w:unhideWhenUsed="0"/>
-    <w:lsdException w:name="Colorful Grid Accent 1" w:semiHidden="0" w:uiPriority="73" w:unhideWhenUsed="0"/>
-    <w:lsdException w:name="Light Shading Accent 2" w:semiHidden="0" w:uiPriority="60" w:unhideWhenUsed="0"/>
-    <w:lsdException w:name="Light List Accent 2" w:semiHidden="0" w:uiPriority="61" w:unhideWhenUsed="0"/>
-    <w:lsdException w:name="Light Grid Accent 2" w:semiHidden="0" w:uiPriority="62" w:unhideWhenUsed="0"/>
-    <w:lsdException w:name="Medium Shading 1 Accent 2" w:semiHidden="0" w:uiPriority="63" w:unhideWhenUsed="0"/>
-    <w:lsdException w:name="Medium Shading 2 Accent 2" w:semiHidden="0" w:uiPriority="64" w:unhideWhenUsed="0"/>
-    <w:lsdException w:name="Medium List 1 Accent 2" w:semiHidden="0" w:uiPriority="65" w:unhideWhenUsed="0"/>
-    <w:lsdException w:name="Medium List 2 Accent 2" w:semiHidden="0" w:uiPriority="66" w:unhideWhenUsed="0"/>
-    <w:lsdException w:name="Medium Grid 1 Accent 2" w:semiHidden="0" w:uiPriority="67" w:unhideWhenUsed="0"/>
-    <w:lsdException w:name="Medium Grid 2 Accent 2" w:semiHidden="0" w:uiPriority="68" w:unhideWhenUsed="0"/>
-    <w:lsdException w:name="Medium Grid 3 Accent 2" w:semiHidden="0" w:uiPriority="69" w:unhideWhenUsed="0"/>
-    <w:lsdException w:name="Dark List Accent 2" w:semiHidden="0" w:uiPriority="70" w:unhideWhenUsed="0"/>
-    <w:lsdException w:name="Colorful Shading Accent 2" w:semiHidden="0" w:uiPriority="71" w:unhideWhenUsed="0"/>
-    <w:lsdException w:name="Colorful List Accent 2" w:semiHidden="0" w:uiPriority="72" w:unhideWhenUsed="0"/>
-    <w:lsdException w:name="Colorful Grid Accent 2" w:semiHidden="0" w:uiPriority="73" w:unhideWhenUsed="0"/>
-    <w:lsdException w:name="Light Shading Accent 3" w:semiHidden="0" w:uiPriority="60" w:unhideWhenUsed="0"/>
-    <w:lsdException w:name="Light List Accent 3" w:semiHidden="0" w:uiPriority="61" w:unhideWhenUsed="0"/>
-    <w:lsdException w:name="Light Grid Accent 3" w:semiHidden="0" w:uiPriority="62" w:unhideWhenUsed="0"/>
-    <w:lsdException w:name="Medium Shading 1 Accent 3" w:semiHidden="0" w:uiPriority="63" w:unhideWhenUsed="0"/>
-    <w:lsdException w:name="Medium Shading 2 Accent 3" w:semiHidden="0" w:uiPriority="64" w:unhideWhenUsed="0"/>
-    <w:lsdException w:name="Medium List 1 Accent 3" w:semiHidden="0" w:uiPriority="65" w:unhideWhenUsed="0"/>
-    <w:lsdException w:name="Medium List 2 Accent 3" w:semiHidden="0" w:uiPriority="66" w:unhideWhenUsed="0"/>
-    <w:lsdException w:name="Medium Grid 1 Accent 3" w:semiHidden="0" w:uiPriority="67" w:unhideWhenUsed="0"/>
-    <w:lsdException w:name="Medium Grid 2 Accent 3" w:semiHidden="0" w:uiPriority="68" w:unhideWhenUsed="0"/>
-    <w:lsdException w:name="Medium Grid 3 Accent 3" w:semiHidden="0" w:uiPriority="69" w:unhideWhenUsed="0"/>
-    <w:lsdException w:name="Dark List Accent 3" w:semiHidden="0" w:uiPriority="70" w:unhideWhenUsed="0"/>
-    <w:lsdException w:name="Colorful Shading Accent 3" w:semiHidden="0" w:uiPriority="71" w:unhideWhenUsed="0"/>
-    <w:lsdException w:name="Colorful List Accent 3" w:semiHidden="0" w:uiPriority="72" w:unhideWhenUsed="0"/>
-    <w:lsdException w:name="Colorful Grid Accent 3" w:semiHidden="0" w:uiPriority="73" w:unhideWhenUsed="0"/>
-    <w:lsdException w:name="Light Shading Accent 4" w:semiHidden="0" w:uiPriority="60" w:unhideWhenUsed="0"/>
-    <w:lsdException w:name="Light List Accent 4" w:semiHidden="0" w:uiPriority="61" w:unhideWhenUsed="0"/>
-    <w:lsdException w:name="Light Grid Accent 4" w:semiHidden="0" w:uiPriority="62" w:unhideWhenUsed="0"/>
-    <w:lsdException w:name="Medium Shading 1 Accent 4" w:semiHidden="0" w:uiPriority="63" w:unhideWhenUsed="0"/>
-    <w:lsdException w:name="Medium Shading 2 Accent 4" w:semiHidden="0" w:uiPriority="64" w:unhideWhenUsed="0"/>
-    <w:lsdException w:name="Medium List 1 Accent 4" w:semiHidden="0" w:uiPriority="65" w:unhideWhenUsed="0"/>
-    <w:lsdException w:name="Medium List 2 Accent 4" w:semiHidden="0" w:uiPriority="66" w:unhideWhenUsed="0"/>
-    <w:lsdException w:name="Medium Grid 1 Accent 4" w:semiHidden="0" w:uiPriority="67" w:unhideWhenUsed="0"/>
-    <w:lsdException w:name="Medium Grid 2 Accent 4" w:semiHidden="0" w:uiPriority="68" w:unhideWhenUsed="0"/>
-    <w:lsdException w:name="Medium Grid 3 Accent 4" w:semiHidden="0" w:uiPriority="69" w:unhideWhenUsed="0"/>
-    <w:lsdException w:name="Dark List Accent 4" w:semiHidden="0" w:uiPriority="70" w:unhideWhenUsed="0"/>
-    <w:lsdException w:name="Colorful Shading Accent 4" w:semiHidden="0" w:uiPriority="71" w:unhideWhenUsed="0"/>
-    <w:lsdException w:name="Colorful List Accent 4" w:semiHidden="0" w:uiPriority="72" w:unhideWhenUsed="0"/>
-    <w:lsdException w:name="Colorful Grid Accent 4" w:semiHidden="0" w:uiPriority="73" w:unhideWhenUsed="0"/>
-    <w:lsdException w:name="Light Shading Accent 5" w:semiHidden="0" w:uiPriority="60" w:unhideWhenUsed="0"/>
-    <w:lsdException w:name="Light List Accent 5" w:semiHidden="0" w:uiPriority="61" w:unhideWhenUsed="0"/>
-    <w:lsdException w:name="Light Grid Accent 5" w:semiHidden="0" w:uiPriority="62" w:unhideWhenUsed="0"/>
-    <w:lsdException w:name="Medium Shading 1 Accent 5" w:semiHidden="0" w:uiPriority="63" w:unhideWhenUsed="0"/>
-    <w:lsdException w:name="Medium Shading 2 Accent 5" w:semiHidden="0" w:uiPriority="64" w:unhideWhenUsed="0"/>
-    <w:lsdException w:name="Medium List 1 Accent 5" w:semiHidden="0" w:uiPriority="65" w:unhideWhenUsed="0"/>
-    <w:lsdException w:name="Medium List 2 Accent 5" w:semiHidden="0" w:uiPriority="66" w:unhideWhenUsed="0"/>
-    <w:lsdException w:name="Medium Grid 1 Accent 5" w:semiHidden="0" w:uiPriority="67" w:unhideWhenUsed="0"/>
-    <w:lsdException w:name="Medium Grid 2 Accent 5" w:semiHidden="0" w:uiPriority="68" w:unhideWhenUsed="0"/>
-    <w:lsdException w:name="Medium Grid 3 Accent 5" w:semiHidden="0" w:uiPriority="69" w:unhideWhenUsed="0"/>
-    <w:lsdException w:name="Dark List Accent 5" w:semiHidden="0" w:uiPriority="70" w:unhideWhenUsed="0"/>
-    <w:lsdException w:name="Colorful Shading Accent 5" w:semiHidden="0" w:uiPriority="71" w:unhideWhenUsed="0"/>
-    <w:lsdException w:name="Colorful List Accent 5" w:semiHidden="0" w:uiPriority="72" w:unhideWhenUsed="0"/>
-    <w:lsdException w:name="Colorful Grid Accent 5" w:semiHidden="0" w:uiPriority="73" w:unhideWhenUsed="0"/>
-    <w:lsdException w:name="Light Shading Accent 6" w:semiHidden="0" w:uiPriority="60" w:unhideWhenUsed="0"/>
-    <w:lsdException w:name="Light List Accent 6" w:semiHidden="0" w:uiPriority="61" w:unhideWhenUsed="0"/>
-    <w:lsdException w:name="Light Grid Accent 6" w:semiHidden="0" w:uiPriority="62" w:unhideWhenUsed="0"/>
-    <w:lsdException w:name="Medium Shading 1 Accent 6" w:semiHidden="0" w:uiPriority="63" w:unhideWhenUsed="0"/>
-    <w:lsdException w:name="Medium Shading 2 Accent 6" w:semiHidden="0" w:uiPriority="64" w:unhideWhenUsed="0"/>
-    <w:lsdException w:name="Medium List 1 Accent 6" w:semiHidden="0" w:uiPriority="65" w:unhideWhenUsed="0"/>
-    <w:lsdException w:name="Medium List 2 Accent 6" w:semiHidden="0" w:uiPriority="66" w:unhideWhenUsed="0"/>
-    <w:lsdException w:name="Medium Grid 1 Accent 6" w:semiHidden="0" w:uiPriority="67" w:unhideWhenUsed="0"/>
-    <w:lsdException w:name="Medium Grid 2 Accent 6" w:semiHidden="0" w:uiPriority="68" w:unhideWhenUsed="0"/>
-    <w:lsdException w:name="Medium Grid 3 Accent 6" w:semiHidden="0" w:uiPriority="69" w:unhideWhenUsed="0"/>
-    <w:lsdException w:name="Dark List Accent 6" w:semiHidden="0" w:uiPriority="70" w:unhideWhenUsed="0"/>
-    <w:lsdException w:name="Colorful Shading Accent 6" w:semiHidden="0" w:uiPriority="71" w:unhideWhenUsed="0"/>
-    <w:lsdException w:name="Colorful List Accent 6" w:semiHidden="0" w:uiPriority="72" w:unhideWhenUsed="0"/>
-    <w:lsdException w:name="Colorful Grid Accent 6" w:semiHidden="0" w:uiPriority="73" w:unhideWhenUsed="0"/>
-    <w:lsdException w:name="Subtle Emphasis" w:semiHidden="0" w:uiPriority="19" w:unhideWhenUsed="0" w:qFormat="1"/>
-    <w:lsdException w:name="Intense Emphasis" w:semiHidden="0" w:uiPriority="21" w:unhideWhenUsed="0" w:qFormat="1"/>
-    <w:lsdException w:name="Subtle Reference" w:semiHidden="0" w:uiPriority="31" w:unhideWhenUsed="0" w:qFormat="1"/>
-    <w:lsdException w:name="Intense Reference" w:semiHidden="0" w:uiPriority="32" w:unhideWhenUsed="0" w:qFormat="1"/>
-    <w:lsdException w:name="Book Title" w:semiHidden="0" w:uiPriority="33" w:unhideWhenUsed="0" w:qFormat="1"/>
-    <w:lsdException w:name="Bibliography" w:uiPriority="37"/>
-    <w:lsdException w:name="TOC Heading" w:uiPriority="39" w:qFormat="1"/>
+  <w:latentStyles w:defLockedState="0" w:defUIPriority="0" w:defSemiHidden="0" w:defUnhideWhenUsed="0" w:defQFormat="0" w:count="371">
+    <w:lsdException w:name="Normal" w:qFormat="1"/>
+    <w:lsdException w:name="heading 1" w:qFormat="1"/>
+    <w:lsdException w:name="heading 2" w:qFormat="1"/>
+    <w:lsdException w:name="heading 3" w:uiPriority="9" w:qFormat="1"/>
+    <w:lsdException w:name="heading 4" w:qFormat="1"/>
+    <w:lsdException w:name="heading 5" w:qFormat="1"/>
+    <w:lsdException w:name="heading 6" w:qFormat="1"/>
+    <w:lsdException w:name="heading 7" w:semiHidden="1" w:unhideWhenUsed="1" w:qFormat="1"/>
+    <w:lsdException w:name="heading 8" w:semiHidden="1" w:unhideWhenUsed="1" w:qFormat="1"/>
+    <w:lsdException w:name="heading 9" w:semiHidden="1" w:unhideWhenUsed="1" w:qFormat="1"/>
+    <w:lsdException w:name="index 1" w:semiHidden="1" w:unhideWhenUsed="1"/>
+    <w:lsdException w:name="index 2" w:semiHidden="1" w:unhideWhenUsed="1"/>
+    <w:lsdException w:name="index 3" w:semiHidden="1" w:unhideWhenUsed="1"/>
+    <w:lsdException w:name="index 4" w:semiHidden="1" w:unhideWhenUsed="1"/>
+    <w:lsdException w:name="index 5" w:semiHidden="1" w:unhideWhenUsed="1"/>
+    <w:lsdException w:name="index 6" w:semiHidden="1" w:unhideWhenUsed="1"/>
+    <w:lsdException w:name="index 7" w:semiHidden="1" w:unhideWhenUsed="1"/>
+    <w:lsdException w:name="index 8" w:semiHidden="1" w:unhideWhenUsed="1"/>
+    <w:lsdException w:name="index 9" w:semiHidden="1" w:unhideWhenUsed="1"/>
+    <w:lsdException w:name="toc 1" w:semiHidden="1" w:uiPriority="39" w:unhideWhenUsed="1"/>
+    <w:lsdException w:name="toc 2" w:semiHidden="1" w:uiPriority="39" w:unhideWhenUsed="1"/>
+    <w:lsdException w:name="toc 3" w:semiHidden="1" w:uiPriority="39" w:unhideWhenUsed="1"/>
+    <w:lsdException w:name="toc 4" w:semiHidden="1" w:uiPriority="39" w:unhideWhenUsed="1"/>
+    <w:lsdException w:name="toc 5" w:semiHidden="1" w:uiPriority="39" w:unhideWhenUsed="1"/>
+    <w:lsdException w:name="toc 6" w:semiHidden="1" w:uiPriority="39" w:unhideWhenUsed="1"/>
+    <w:lsdException w:name="toc 7" w:semiHidden="1" w:uiPriority="39" w:unhideWhenUsed="1"/>
+    <w:lsdException w:name="toc 8" w:semiHidden="1" w:uiPriority="39" w:unhideWhenUsed="1"/>
+    <w:lsdException w:name="toc 9" w:semiHidden="1" w:uiPriority="39" w:unhideWhenUsed="1"/>
+    <w:lsdException w:name="Normal Indent" w:semiHidden="1" w:unhideWhenUsed="1"/>
+    <w:lsdException w:name="footnote text" w:semiHidden="1" w:unhideWhenUsed="1"/>
+    <w:lsdException w:name="annotation text" w:semiHidden="1" w:unhideWhenUsed="1"/>
+    <w:lsdException w:name="header" w:semiHidden="1" w:unhideWhenUsed="1"/>
+    <w:lsdException w:name="footer" w:semiHidden="1" w:uiPriority="99" w:unhideWhenUsed="1"/>
+    <w:lsdException w:name="index heading" w:semiHidden="1" w:unhideWhenUsed="1"/>
+    <w:lsdException w:name="caption" w:semiHidden="1" w:unhideWhenUsed="1" w:qFormat="1"/>
+    <w:lsdException w:name="table of figures" w:semiHidden="1" w:unhideWhenUsed="1"/>
+    <w:lsdException w:name="envelope address" w:semiHidden="1" w:unhideWhenUsed="1"/>
+    <w:lsdException w:name="envelope return" w:semiHidden="1" w:unhideWhenUsed="1"/>
+    <w:lsdException w:name="footnote reference" w:semiHidden="1" w:unhideWhenUsed="1"/>
+    <w:lsdException w:name="annotation reference" w:semiHidden="1" w:unhideWhenUsed="1"/>
+    <w:lsdException w:name="line number" w:semiHidden="1" w:unhideWhenUsed="1"/>
+    <w:lsdException w:name="page number" w:semiHidden="1" w:unhideWhenUsed="1"/>
+    <w:lsdException w:name="endnote reference" w:semiHidden="1" w:unhideWhenUsed="1"/>
+    <w:lsdException w:name="endnote text" w:semiHidden="1" w:unhideWhenUsed="1"/>
+    <w:lsdException w:name="table of authorities" w:semiHidden="1" w:unhideWhenUsed="1"/>
+    <w:lsdException w:name="macro" w:semiHidden="1" w:unhideWhenUsed="1"/>
+    <w:lsdException w:name="toa heading" w:semiHidden="1" w:unhideWhenUsed="1"/>
+    <w:lsdException w:name="List" w:semiHidden="1" w:unhideWhenUsed="1"/>
+    <w:lsdException w:name="List Bullet" w:semiHidden="1" w:unhideWhenUsed="1"/>
+    <w:lsdException w:name="List 2" w:semiHidden="1" w:unhideWhenUsed="1"/>
+    <w:lsdException w:name="List 3" w:semiHidden="1" w:unhideWhenUsed="1"/>
+    <w:lsdException w:name="List Bullet 2" w:semiHidden="1" w:unhideWhenUsed="1"/>
+    <w:lsdException w:name="List Bullet 3" w:semiHidden="1" w:unhideWhenUsed="1"/>
+    <w:lsdException w:name="List Bullet 4" w:semiHidden="1" w:unhideWhenUsed="1"/>
+    <w:lsdException w:name="List Bullet 5" w:semiHidden="1" w:unhideWhenUsed="1"/>
+    <w:lsdException w:name="List Number 2" w:semiHidden="1" w:unhideWhenUsed="1"/>
+    <w:lsdException w:name="List Number 3" w:semiHidden="1" w:unhideWhenUsed="1"/>
+    <w:lsdException w:name="List Number 4" w:semiHidden="1" w:unhideWhenUsed="1"/>
+    <w:lsdException w:name="List Number 5" w:semiHidden="1" w:unhideWhenUsed="1"/>
+    <w:lsdException w:name="Title" w:qFormat="1"/>
+    <w:lsdException w:name="Closing" w:semiHidden="1" w:unhideWhenUsed="1"/>
+    <w:lsdException w:name="Signature" w:semiHidden="1" w:unhideWhenUsed="1"/>
+    <w:lsdException w:name="Default Paragraph Font" w:semiHidden="1" w:unhideWhenUsed="1"/>
+    <w:lsdException w:name="Body Text" w:semiHidden="1" w:unhideWhenUsed="1"/>
+    <w:lsdException w:name="Body Text Indent" w:semiHidden="1" w:unhideWhenUsed="1"/>
+    <w:lsdException w:name="List Continue" w:semiHidden="1" w:unhideWhenUsed="1"/>
+    <w:lsdException w:name="List Continue 2" w:semiHidden="1" w:unhideWhenUsed="1"/>
+    <w:lsdException w:name="List Continue 3" w:semiHidden="1" w:unhideWhenUsed="1"/>
+    <w:lsdException w:name="List Continue 4" w:semiHidden="1" w:unhideWhenUsed="1"/>
+    <w:lsdException w:name="List Continue 5" w:semiHidden="1" w:unhideWhenUsed="1"/>
+    <w:lsdException w:name="Message Header" w:semiHidden="1" w:unhideWhenUsed="1"/>
+    <w:lsdException w:name="Subtitle" w:qFormat="1"/>
+    <w:lsdException w:name="Body Text First Indent 2" w:semiHidden="1" w:unhideWhenUsed="1"/>
+    <w:lsdException w:name="Note Heading" w:semiHidden="1" w:unhideWhenUsed="1"/>
+    <w:lsdException w:name="Body Text 2" w:semiHidden="1" w:unhideWhenUsed="1"/>
+    <w:lsdException w:name="Body Text 3" w:semiHidden="1" w:unhideWhenUsed="1"/>
+    <w:lsdException w:name="Body Text Indent 2" w:semiHidden="1" w:unhideWhenUsed="1"/>
+    <w:lsdException w:name="Body Text Indent 3" w:semiHidden="1" w:unhideWhenUsed="1"/>
+    <w:lsdException w:name="Block Text" w:semiHidden="1" w:unhideWhenUsed="1"/>
+    <w:lsdException w:name="Hyperlink" w:semiHidden="1" w:uiPriority="99" w:unhideWhenUsed="1"/>
+    <w:lsdException w:name="FollowedHyperlink" w:semiHidden="1" w:unhideWhenUsed="1"/>
+    <w:lsdException w:name="Strong" w:qFormat="1"/>
+    <w:lsdException w:name="Emphasis" w:qFormat="1"/>
+    <w:lsdException w:name="Document Map" w:semiHidden="1" w:unhideWhenUsed="1"/>
+    <w:lsdException w:name="Plain Text" w:semiHidden="1" w:unhideWhenUsed="1"/>
+    <w:lsdException w:name="E-mail Signature" w:semiHidden="1" w:unhideWhenUsed="1"/>
+    <w:lsdException w:name="HTML Top of Form" w:semiHidden="1" w:unhideWhenUsed="1"/>
+    <w:lsdException w:name="HTML Bottom of Form" w:semiHidden="1" w:unhideWhenUsed="1"/>
+    <w:lsdException w:name="Normal (Web)" w:semiHidden="1" w:uiPriority="99" w:unhideWhenUsed="1"/>
+    <w:lsdException w:name="HTML Acronym" w:semiHidden="1" w:unhideWhenUsed="1"/>
+    <w:lsdException w:name="HTML Address" w:semiHidden="1" w:unhideWhenUsed="1"/>
+    <w:lsdException w:name="HTML Cite" w:semiHidden="1" w:unhideWhenUsed="1"/>
+    <w:lsdException w:name="HTML Code" w:semiHidden="1" w:unhideWhenUsed="1"/>
+    <w:lsdException w:name="HTML Definition" w:semiHidden="1" w:unhideWhenUsed="1"/>
+    <w:lsdException w:name="HTML Keyboard" w:semiHidden="1" w:unhideWhenUsed="1"/>
+    <w:lsdException w:name="HTML Preformatted" w:semiHidden="1" w:unhideWhenUsed="1"/>
+    <w:lsdException w:name="HTML Sample" w:semiHidden="1" w:unhideWhenUsed="1"/>
+    <w:lsdException w:name="HTML Typewriter" w:semiHidden="1" w:unhideWhenUsed="1"/>
+    <w:lsdException w:name="HTML Variable" w:semiHidden="1" w:unhideWhenUsed="1"/>
+    <w:lsdException w:name="Normal Table" w:semiHidden="1" w:unhideWhenUsed="1"/>
+    <w:lsdException w:name="annotation subject" w:semiHidden="1" w:unhideWhenUsed="1"/>
+    <w:lsdException w:name="No List" w:semiHidden="1" w:uiPriority="99" w:unhideWhenUsed="1"/>
+    <w:lsdException w:name="Outline List 1" w:semiHidden="1" w:unhideWhenUsed="1"/>
+    <w:lsdException w:name="Outline List 2" w:semiHidden="1" w:unhideWhenUsed="1"/>
+    <w:lsdException w:name="Outline List 3" w:semiHidden="1" w:unhideWhenUsed="1"/>
+    <w:lsdException w:name="Table Simple 1" w:semiHidden="1" w:unhideWhenUsed="1"/>
+    <w:lsdException w:name="Table Simple 2" w:semiHidden="1" w:unhideWhenUsed="1"/>
+    <w:lsdException w:name="Table Simple 3" w:semiHidden="1" w:unhideWhenUsed="1"/>
+    <w:lsdException w:name="Table Classic 1" w:semiHidden="1" w:unhideWhenUsed="1"/>
+    <w:lsdException w:name="Table Classic 2" w:semiHidden="1" w:unhideWhenUsed="1"/>
+    <w:lsdException w:name="Table Classic 3" w:semiHidden="1" w:unhideWhenUsed="1"/>
+    <w:lsdException w:name="Table Classic 4" w:semiHidden="1" w:unhideWhenUsed="1"/>
+    <w:lsdException w:name="Table Colorful 1" w:semiHidden="1" w:unhideWhenUsed="1"/>
+    <w:lsdException w:name="Table Colorful 2" w:semiHidden="1" w:unhideWhenUsed="1"/>
+    <w:lsdException w:name="Table Colorful 3" w:semiHidden="1" w:unhideWhenUsed="1"/>
+    <w:lsdException w:name="Table Columns 1" w:semiHidden="1" w:unhideWhenUsed="1"/>
+    <w:lsdException w:name="Table Columns 2" w:semiHidden="1" w:unhideWhenUsed="1"/>
+    <w:lsdException w:name="Table Columns 3" w:semiHidden="1" w:unhideWhenUsed="1"/>
+    <w:lsdException w:name="Table Columns 4" w:semiHidden="1" w:unhideWhenUsed="1"/>
+    <w:lsdException w:name="Table Columns 5" w:semiHidden="1" w:unhideWhenUsed="1"/>
+    <w:lsdException w:name="Table Grid 1" w:semiHidden="1" w:unhideWhenUsed="1"/>
+    <w:lsdException w:name="Table Grid 2" w:semiHidden="1" w:unhideWhenUsed="1"/>
+    <w:lsdException w:name="Table Grid 3" w:semiHidden="1" w:unhideWhenUsed="1"/>
+    <w:lsdException w:name="Table Grid 4" w:semiHidden="1" w:unhideWhenUsed="1"/>
+    <w:lsdException w:name="Table Grid 5" w:semiHidden="1" w:unhideWhenUsed="1"/>
+    <w:lsdException w:name="Table Grid 6" w:semiHidden="1" w:unhideWhenUsed="1"/>
+    <w:lsdException w:name="Table Grid 7" w:semiHidden="1" w:unhideWhenUsed="1"/>
+    <w:lsdException w:name="Table Grid 8" w:semiHidden="1" w:unhideWhenUsed="1"/>
+    <w:lsdException w:name="Table List 1" w:semiHidden="1" w:unhideWhenUsed="1"/>
+    <w:lsdException w:name="Table List 2" w:semiHidden="1" w:unhideWhenUsed="1"/>
+    <w:lsdException w:name="Table List 3" w:semiHidden="1" w:unhideWhenUsed="1"/>
+    <w:lsdException w:name="Table List 4" w:semiHidden="1" w:unhideWhenUsed="1"/>
+    <w:lsdException w:name="Table List 5" w:semiHidden="1" w:unhideWhenUsed="1"/>
+    <w:lsdException w:name="Table List 6" w:semiHidden="1" w:unhideWhenUsed="1"/>
+    <w:lsdException w:name="Table List 7" w:semiHidden="1" w:unhideWhenUsed="1"/>
+    <w:lsdException w:name="Table List 8" w:semiHidden="1" w:unhideWhenUsed="1"/>
+    <w:lsdException w:name="Table 3D effects 1" w:semiHidden="1" w:unhideWhenUsed="1"/>
+    <w:lsdException w:name="Table 3D effects 2" w:semiHidden="1" w:unhideWhenUsed="1"/>
+    <w:lsdException w:name="Table 3D effects 3" w:semiHidden="1" w:unhideWhenUsed="1"/>
+    <w:lsdException w:name="Table Contemporary" w:semiHidden="1" w:unhideWhenUsed="1"/>
+    <w:lsdException w:name="Table Elegant" w:semiHidden="1" w:unhideWhenUsed="1"/>
+    <w:lsdException w:name="Table Professional" w:semiHidden="1" w:unhideWhenUsed="1"/>
+    <w:lsdException w:name="Table Subtle 1" w:semiHidden="1" w:unhideWhenUsed="1"/>
+    <w:lsdException w:name="Table Subtle 2" w:semiHidden="1" w:unhideWhenUsed="1"/>
+    <w:lsdException w:name="Table Web 1" w:semiHidden="1" w:unhideWhenUsed="1"/>
+    <w:lsdException w:name="Table Web 2" w:semiHidden="1" w:unhideWhenUsed="1"/>
+    <w:lsdException w:name="Table Web 3" w:semiHidden="1" w:unhideWhenUsed="1"/>
+    <w:lsdException w:name="Balloon Text" w:semiHidden="1" w:unhideWhenUsed="1"/>
+    <w:lsdException w:name="Table Grid" w:uiPriority="59"/>
+    <w:lsdException w:name="Table Theme" w:semiHidden="1" w:unhideWhenUsed="1"/>
+    <w:lsdException w:name="Placeholder Text" w:semiHidden="1" w:uiPriority="99"/>
+    <w:lsdException w:name="No Spacing" w:uiPriority="1" w:qFormat="1"/>
+    <w:lsdException w:name="Light Shading" w:uiPriority="60"/>
+    <w:lsdException w:name="Light List" w:uiPriority="61"/>
+    <w:lsdException w:name="Light Grid" w:uiPriority="62"/>
+    <w:lsdException w:name="Medium Shading 1" w:uiPriority="63"/>
+    <w:lsdException w:name="Medium Shading 2" w:uiPriority="64"/>
+    <w:lsdException w:name="Medium List 1" w:uiPriority="65"/>
+    <w:lsdException w:name="Medium List 2" w:uiPriority="66"/>
+    <w:lsdException w:name="Medium Grid 1" w:uiPriority="67"/>
+    <w:lsdException w:name="Medium Grid 2" w:uiPriority="68"/>
+    <w:lsdException w:name="Medium Grid 3" w:uiPriority="69"/>
+    <w:lsdException w:name="Dark List" w:uiPriority="70"/>
+    <w:lsdException w:name="Colorful Shading" w:uiPriority="71"/>
+    <w:lsdException w:name="Colorful List" w:uiPriority="72"/>
+    <w:lsdException w:name="Colorful Grid" w:uiPriority="73"/>
+    <w:lsdException w:name="Light Shading Accent 1" w:uiPriority="60"/>
+    <w:lsdException w:name="Light List Accent 1" w:uiPriority="61"/>
+    <w:lsdException w:name="Light Grid Accent 1" w:uiPriority="62"/>
+    <w:lsdException w:name="Medium Shading 1 Accent 1" w:uiPriority="63"/>
+    <w:lsdException w:name="Medium Shading 2 Accent 1" w:uiPriority="64"/>
+    <w:lsdException w:name="Medium List 1 Accent 1" w:uiPriority="65"/>
+    <w:lsdException w:name="Revision" w:semiHidden="1" w:uiPriority="99"/>
+    <w:lsdException w:name="List Paragraph" w:uiPriority="34" w:qFormat="1"/>
+    <w:lsdException w:name="Quote" w:uiPriority="29" w:qFormat="1"/>
+    <w:lsdException w:name="Intense Quote" w:uiPriority="30" w:qFormat="1"/>
+    <w:lsdException w:name="Medium List 2 Accent 1" w:uiPriority="66"/>
+    <w:lsdException w:name="Medium Grid 1 Accent 1" w:uiPriority="67"/>
+    <w:lsdException w:name="Medium Grid 2 Accent 1" w:uiPriority="68"/>
+    <w:lsdException w:name="Medium Grid 3 Accent 1" w:uiPriority="69"/>
+    <w:lsdException w:name="Dark List Accent 1" w:uiPriority="70"/>
+    <w:lsdException w:name="Colorful Shading Accent 1" w:uiPriority="71"/>
+    <w:lsdException w:name="Colorful List Accent 1" w:uiPriority="72"/>
+    <w:lsdException w:name="Colorful Grid Accent 1" w:uiPriority="73"/>
+    <w:lsdException w:name="Light Shading Accent 2" w:uiPriority="60"/>
+    <w:lsdException w:name="Light List Accent 2" w:uiPriority="61"/>
+    <w:lsdException w:name="Light Grid Accent 2" w:uiPriority="62"/>
+    <w:lsdException w:name="Medium Shading 1 Accent 2" w:uiPriority="63"/>
+    <w:lsdException w:name="Medium Shading 2 Accent 2" w:uiPriority="64"/>
+    <w:lsdException w:name="Medium List 1 Accent 2" w:uiPriority="65"/>
+    <w:lsdException w:name="Medium List 2 Accent 2" w:uiPriority="66"/>
+    <w:lsdException w:name="Medium Grid 1 Accent 2" w:uiPriority="67"/>
+    <w:lsdException w:name="Medium Grid 2 Accent 2" w:uiPriority="68"/>
+    <w:lsdException w:name="Medium Grid 3 Accent 2" w:uiPriority="69"/>
+    <w:lsdException w:name="Dark List Accent 2" w:uiPriority="70"/>
+    <w:lsdException w:name="Colorful Shading Accent 2" w:uiPriority="71"/>
+    <w:lsdException w:name="Colorful List Accent 2" w:uiPriority="72"/>
+    <w:lsdException w:name="Colorful Grid Accent 2" w:uiPriority="73"/>
+    <w:lsdException w:name="Light Shading Accent 3" w:uiPriority="60"/>
+    <w:lsdException w:name="Light List Accent 3" w:uiPriority="61"/>
+    <w:lsdException w:name="Light Grid Accent 3" w:uiPriority="62"/>
+    <w:lsdException w:name="Medium Shading 1 Accent 3" w:uiPriority="63"/>
+    <w:lsdException w:name="Medium Shading 2 Accent 3" w:uiPriority="64"/>
+    <w:lsdException w:name="Medium List 1 Accent 3" w:uiPriority="65"/>
+    <w:lsdException w:name="Medium List 2 Accent 3" w:uiPriority="66"/>
+    <w:lsdException w:name="Medium Grid 1 Accent 3" w:uiPriority="67"/>
+    <w:lsdException w:name="Medium Grid 2 Accent 3" w:uiPriority="68"/>
+    <w:lsdException w:name="Medium Grid 3 Accent 3" w:uiPriority="69"/>
+    <w:lsdException w:name="Dark List Accent 3" w:uiPriority="70"/>
+    <w:lsdException w:name="Colorful Shading Accent 3" w:uiPriority="71"/>
+    <w:lsdException w:name="Colorful List Accent 3" w:uiPriority="72"/>
+    <w:lsdException w:name="Colorful Grid Accent 3" w:uiPriority="73"/>
+    <w:lsdException w:name="Light Shading Accent 4" w:uiPriority="60"/>
+    <w:lsdException w:name="Light List Accent 4" w:uiPriority="61"/>
+    <w:lsdException w:name="Light Grid Accent 4" w:uiPriority="62"/>
+    <w:lsdException w:name="Medium Shading 1 Accent 4" w:uiPriority="63"/>
+    <w:lsdException w:name="Medium Shading 2 Accent 4" w:uiPriority="64"/>
+    <w:lsdException w:name="Medium List 1 Accent 4" w:uiPriority="65"/>
+    <w:lsdException w:name="Medium List 2 Accent 4" w:uiPriority="66"/>
+    <w:lsdException w:name="Medium Grid 1 Accent 4" w:uiPriority="67"/>
+    <w:lsdException w:name="Medium Grid 2 Accent 4" w:uiPriority="68"/>
+    <w:lsdException w:name="Medium Grid 3 Accent 4" w:uiPriority="69"/>
+    <w:lsdException w:name="Dark List Accent 4" w:uiPriority="70"/>
+    <w:lsdException w:name="Colorful Shading Accent 4" w:uiPriority="71"/>
+    <w:lsdException w:name="Colorful List Accent 4" w:uiPriority="72"/>
+    <w:lsdException w:name="Colorful Grid Accent 4" w:uiPriority="73"/>
+    <w:lsdException w:name="Light Shading Accent 5" w:uiPriority="60"/>
+    <w:lsdException w:name="Light List Accent 5" w:uiPriority="61"/>
+    <w:lsdException w:name="Light Grid Accent 5" w:uiPriority="62"/>
+    <w:lsdException w:name="Medium Shading 1 Accent 5" w:uiPriority="63"/>
+    <w:lsdException w:name="Medium Shading 2 Accent 5" w:uiPriority="64"/>
+    <w:lsdException w:name="Medium List 1 Accent 5" w:uiPriority="65"/>
+    <w:lsdException w:name="Medium List 2 Accent 5" w:uiPriority="66"/>
+    <w:lsdException w:name="Medium Grid 1 Accent 5" w:uiPriority="67"/>
+    <w:lsdException w:name="Medium Grid 2 Accent 5" w:uiPriority="68"/>
+    <w:lsdException w:name="Medium Grid 3 Accent 5" w:uiPriority="69"/>
+    <w:lsdException w:name="Dark List Accent 5" w:uiPriority="70"/>
+    <w:lsdException w:name="Colorful Shading Accent 5" w:uiPriority="71"/>
+    <w:lsdException w:name="Colorful List Accent 5" w:uiPriority="72"/>
+    <w:lsdException w:name="Colorful Grid Accent 5" w:uiPriority="73"/>
+    <w:lsdException w:name="Light Shading Accent 6" w:uiPriority="60"/>
+    <w:lsdException w:name="Light List Accent 6" w:uiPriority="61"/>
+    <w:lsdException w:name="Light Grid Accent 6" w:uiPriority="62"/>
+    <w:lsdException w:name="Medium Shading 1 Accent 6" w:uiPriority="63"/>
+    <w:lsdException w:name="Medium Shading 2 Accent 6" w:uiPriority="64"/>
+    <w:lsdException w:name="Medium List 1 Accent 6" w:uiPriority="65"/>
+    <w:lsdException w:name="Medium List 2 Accent 6" w:uiPriority="66"/>
+    <w:lsdException w:name="Medium Grid 1 Accent 6" w:uiPriority="67"/>
+    <w:lsdException w:name="Medium Grid 2 Accent 6" w:uiPriority="68"/>
+    <w:lsdException w:name="Medium Grid 3 Accent 6" w:uiPriority="69"/>
+    <w:lsdException w:name="Dark List Accent 6" w:uiPriority="70"/>
+    <w:lsdException w:name="Colorful Shading Accent 6" w:uiPriority="71"/>
+    <w:lsdException w:name="Colorful List Accent 6" w:uiPriority="72"/>
+    <w:lsdException w:name="Colorful Grid Accent 6" w:uiPriority="73"/>
+    <w:lsdException w:name="Subtle Emphasis" w:uiPriority="19" w:qFormat="1"/>
+    <w:lsdException w:name="Intense Emphasis" w:uiPriority="21" w:qFormat="1"/>
+    <w:lsdException w:name="Subtle Reference" w:uiPriority="31" w:qFormat="1"/>
+    <w:lsdException w:name="Intense Reference" w:uiPriority="32" w:qFormat="1"/>
+    <w:lsdException w:name="Book Title" w:uiPriority="33" w:qFormat="1"/>
+    <w:lsdException w:name="Bibliography" w:semiHidden="1" w:uiPriority="37" w:unhideWhenUsed="1"/>
+    <w:lsdException w:name="TOC Heading" w:semiHidden="1" w:uiPriority="39" w:unhideWhenUsed="1" w:qFormat="1"/>
+    <w:lsdException w:name="Plain Table 1" w:uiPriority="41"/>
+    <w:lsdException w:name="Plain Table 2" w:uiPriority="42"/>
+    <w:lsdException w:name="Plain Table 3" w:uiPriority="43"/>
+    <w:lsdException w:name="Plain Table 4" w:uiPriority="44"/>
+    <w:lsdException w:name="Plain Table 5" w:uiPriority="45"/>
+    <w:lsdException w:name="Grid Table Light" w:uiPriority="40"/>
+    <w:lsdException w:name="Grid Table 1 Light" w:uiPriority="46"/>
+    <w:lsdException w:name="Grid Table 2" w:uiPriority="47"/>
+    <w:lsdException w:name="Grid Table 3" w:uiPriority="48"/>
+    <w:lsdException w:name="Grid Table 4" w:uiPriority="49"/>
+    <w:lsdException w:name="Grid Table 5 Dark" w:uiPriority="50"/>
+    <w:lsdException w:name="Grid Table 6 Colorful" w:uiPriority="51"/>
+    <w:lsdException w:name="Grid Table 7 Colorful" w:uiPriority="52"/>
+    <w:lsdException w:name="Grid Table 1 Light Accent 1" w:uiPriority="46"/>
+    <w:lsdException w:name="Grid Table 2 Accent 1" w:uiPriority="47"/>
+    <w:lsdException w:name="Grid Table 3 Accent 1" w:uiPriority="48"/>
+    <w:lsdException w:name="Grid Table 4 Accent 1" w:uiPriority="49"/>
+    <w:lsdException w:name="Grid Table 5 Dark Accent 1" w:uiPriority="50"/>
+    <w:lsdException w:name="Grid Table 6 Colorful Accent 1" w:uiPriority="51"/>
+    <w:lsdException w:name="Grid Table 7 Colorful Accent 1" w:uiPriority="52"/>
+    <w:lsdException w:name="Grid Table 1 Light Accent 2" w:uiPriority="46"/>
+    <w:lsdException w:name="Grid Table 2 Accent 2" w:uiPriority="47"/>
+    <w:lsdException w:name="Grid Table 3 Accent 2" w:uiPriority="48"/>
+    <w:lsdException w:name="Grid Table 4 Accent 2" w:uiPriority="49"/>
+    <w:lsdException w:name="Grid Table 5 Dark Accent 2" w:uiPriority="50"/>
+    <w:lsdException w:name="Grid Table 6 Colorful Accent 2" w:uiPriority="51"/>
+    <w:lsdException w:name="Grid Table 7 Colorful Accent 2" w:uiPriority="52"/>
+    <w:lsdException w:name="Grid Table 1 Light Accent 3" w:uiPriority="46"/>
+    <w:lsdException w:name="Grid Table 2 Accent 3" w:uiPriority="47"/>
+    <w:lsdException w:name="Grid Table 3 Accent 3" w:uiPriority="48"/>
+    <w:lsdException w:name="Grid Table 4 Accent 3" w:uiPriority="49"/>
+    <w:lsdException w:name="Grid Table 5 Dark Accent 3" w:uiPriority="50"/>
+    <w:lsdException w:name="Grid Table 6 Colorful Accent 3" w:uiPriority="51"/>
+    <w:lsdException w:name="Grid Table 7 Colorful Accent 3" w:uiPriority="52"/>
+    <w:lsdException w:name="Grid Table 1 Light Accent 4" w:uiPriority="46"/>
+    <w:lsdException w:name="Grid Table 2 Accent 4" w:uiPriority="47"/>
+    <w:lsdException w:name="Grid Table 3 Accent 4" w:uiPriority="48"/>
+    <w:lsdException w:name="Grid Table 4 Accent 4" w:uiPriority="49"/>
+    <w:lsdException w:name="Grid Table 5 Dark Accent 4" w:uiPriority="50"/>
+    <w:lsdException w:name="Grid Table 6 Colorful Accent 4" w:uiPriority="51"/>
+    <w:lsdException w:name="Grid Table 7 Colorful Accent 4" w:uiPriority="52"/>
+    <w:lsdException w:name="Grid Table 1 Light Accent 5" w:uiPriority="46"/>
+    <w:lsdException w:name="Grid Table 2 Accent 5" w:uiPriority="47"/>
+    <w:lsdException w:name="Grid Table 3 Accent 5" w:uiPriority="48"/>
+    <w:lsdException w:name="Grid Table 4 Accent 5" w:uiPriority="49"/>
+    <w:lsdException w:name="Grid Table 5 Dark Accent 5" w:uiPriority="50"/>
+    <w:lsdException w:name="Grid Table 6 Colorful Accent 5" w:uiPriority="51"/>
+    <w:lsdException w:name="Grid Table 7 Colorful Accent 5" w:uiPriority="52"/>
+    <w:lsdException w:name="Grid Table 1 Light Accent 6" w:uiPriority="46"/>
+    <w:lsdException w:name="Grid Table 2 Accent 6" w:uiPriority="47"/>
+    <w:lsdException w:name="Grid Table 3 Accent 6" w:uiPriority="48"/>
+    <w:lsdException w:name="Grid Table 4 Accent 6" w:uiPriority="49"/>
+    <w:lsdException w:name="Grid Table 5 Dark Accent 6" w:uiPriority="50"/>
+    <w:lsdException w:name="Grid Table 6 Colorful Accent 6" w:uiPriority="51"/>
+    <w:lsdException w:name="Grid Table 7 Colorful Accent 6" w:uiPriority="52"/>
+    <w:lsdException w:name="List Table 1 Light" w:uiPriority="46"/>
+    <w:lsdException w:name="List Table 2" w:uiPriority="47"/>
+    <w:lsdException w:name="List Table 3" w:uiPriority="48"/>
+    <w:lsdException w:name="List Table 4" w:uiPriority="49"/>
+    <w:lsdException w:name="List Table 5 Dark" w:uiPriority="50"/>
+    <w:lsdException w:name="List Table 6 Colorful" w:uiPriority="51"/>
+    <w:lsdException w:name="List Table 7 Colorful" w:uiPriority="52"/>
+    <w:lsdException w:name="List Table 1 Light Accent 1" w:uiPriority="46"/>
+    <w:lsdException w:name="List Table 2 Accent 1" w:uiPriority="47"/>
+    <w:lsdException w:name="List Table 3 Accent 1" w:uiPriority="48"/>
+    <w:lsdException w:name="List Table 4 Accent 1" w:uiPriority="49"/>
+    <w:lsdException w:name="List Table 5 Dark Accent 1" w:uiPriority="50"/>
+    <w:lsdException w:name="List Table 6 Colorful Accent 1" w:uiPriority="51"/>
+    <w:lsdException w:name="List Table 7 Colorful Accent 1" w:uiPriority="52"/>
+    <w:lsdException w:name="List Table 1 Light Accent 2" w:uiPriority="46"/>
+    <w:lsdException w:name="List Table 2 Accent 2" w:uiPriority="47"/>
+    <w:lsdException w:name="List Table 3 Accent 2" w:uiPriority="48"/>
+    <w:lsdException w:name="List Table 4 Accent 2" w:uiPriority="49"/>
+    <w:lsdException w:name="List Table 5 Dark Accent 2" w:uiPriority="50"/>
+    <w:lsdException w:name="List Table 6 Colorful Accent 2" w:uiPriority="51"/>
+    <w:lsdException w:name="List Table 7 Colorful Accent 2" w:uiPriority="52"/>
+    <w:lsdException w:name="List Table 1 Light Accent 3" w:uiPriority="46"/>
+    <w:lsdException w:name="List Table 2 Accent 3" w:uiPriority="47"/>
+    <w:lsdException w:name="List Table 3 Accent 3" w:uiPriority="48"/>
+    <w:lsdException w:name="List Table 4 Accent 3" w:uiPriority="49"/>
+    <w:lsdException w:name="List Table 5 Dark Accent 3" w:uiPriority="50"/>
+    <w:lsdException w:name="List Table 6 Colorful Accent 3" w:uiPriority="51"/>
+    <w:lsdException w:name="List Table 7 Colorful Accent 3" w:uiPriority="52"/>
+    <w:lsdException w:name="List Table 1 Light Accent 4" w:uiPriority="46"/>
+    <w:lsdException w:name="List Table 2 Accent 4" w:uiPriority="47"/>
+    <w:lsdException w:name="List Table 3 Accent 4" w:uiPriority="48"/>
+    <w:lsdException w:name="List Table 4 Accent 4" w:uiPriority="49"/>
+    <w:lsdException w:name="List Table 5 Dark Accent 4" w:uiPriority="50"/>
+    <w:lsdException w:name="List Table 6 Colorful Accent 4" w:uiPriority="51"/>
+    <w:lsdException w:name="List Table 7 Colorful Accent 4" w:uiPriority="52"/>
+    <w:lsdException w:name="List Table 1 Light Accent 5" w:uiPriority="46"/>
+    <w:lsdException w:name="List Table 2 Accent 5" w:uiPriority="47"/>
+    <w:lsdException w:name="List Table 3 Accent 5" w:uiPriority="48"/>
+    <w:lsdException w:name="List Table 4 Accent 5" w:uiPriority="49"/>
+    <w:lsdException w:name="List Table 5 Dark Accent 5" w:uiPriority="50"/>
+    <w:lsdException w:name="List Table 6 Colorful Accent 5" w:uiPriority="51"/>
+    <w:lsdException w:name="List Table 7 Colorful Accent 5" w:uiPriority="52"/>
+    <w:lsdException w:name="List Table 1 Light Accent 6" w:uiPriority="46"/>
+    <w:lsdException w:name="List Table 2 Accent 6" w:uiPriority="47"/>
+    <w:lsdException w:name="List Table 3 Accent 6" w:uiPriority="48"/>
+    <w:lsdException w:name="List Table 4 Accent 6" w:uiPriority="49"/>
+    <w:lsdException w:name="List Table 5 Dark Accent 6" w:uiPriority="50"/>
+    <w:lsdException w:name="List Table 6 Colorful Accent 6" w:uiPriority="51"/>
+    <w:lsdException w:name="List Table 7 Colorful Accent 6" w:uiPriority="52"/>
   </w:latentStyles>
   <w:style w:type="paragraph" w:default="1" w:styleId="Normal">
     <w:name w:val="Normal"/>
@@ -8051,844 +8298,58 @@
       <w:szCs w:val="26"/>
     </w:rPr>
   </w:style>
-</w:styles>
-</file>
-
-<file path=word/stylesWithEffects.xml><?xml version="1.0" encoding="utf-8"?>
-<w:styles xmlns:wpc="http://schemas.microsoft.com/office/word/2010/wordprocessingCanvas" xmlns:mc="http://schemas.openxmlformats.org/markup-compatibility/2006" xmlns:o="urn:schemas-microsoft-com:office:office" xmlns:r="http://schemas.openxmlformats.org/officeDocument/2006/relationships" xmlns:m="http://schemas.openxmlformats.org/officeDocument/2006/math" xmlns:v="urn:schemas-microsoft-com:vml" xmlns:wp14="http://schemas.microsoft.com/office/word/2010/wordprocessingDrawing" xmlns:wp="http://schemas.openxmlformats.org/drawingml/2006/wordprocessingDrawing" xmlns:w10="urn:schemas-microsoft-com:office:word" xmlns:w="http://schemas.openxmlformats.org/wordprocessingml/2006/main" xmlns:w14="http://schemas.microsoft.com/office/word/2010/wordml" xmlns:wpg="http://schemas.microsoft.com/office/word/2010/wordprocessingGroup" xmlns:wpi="http://schemas.microsoft.com/office/word/2010/wordprocessingInk" xmlns:wne="http://schemas.microsoft.com/office/word/2006/wordml" xmlns:wps="http://schemas.microsoft.com/office/word/2010/wordprocessingShape" mc:Ignorable="w14 wp14">
-  <w:docDefaults>
-    <w:rPrDefault>
-      <w:rPr>
-        <w:rFonts w:ascii="Times New Roman" w:eastAsia="Times New Roman" w:hAnsi="Times New Roman" w:cs="Times New Roman"/>
-        <w:lang w:val="en-US" w:eastAsia="en-US" w:bidi="ar-SA"/>
-      </w:rPr>
-    </w:rPrDefault>
-    <w:pPrDefault/>
-  </w:docDefaults>
-  <w:latentStyles w:defLockedState="0" w:defUIPriority="0" w:defSemiHidden="1" w:defUnhideWhenUsed="1" w:defQFormat="0" w:count="267">
-    <w:lsdException w:name="Normal" w:semiHidden="0" w:unhideWhenUsed="0" w:qFormat="1"/>
-    <w:lsdException w:name="heading 1" w:semiHidden="0" w:unhideWhenUsed="0" w:qFormat="1"/>
-    <w:lsdException w:name="heading 2" w:semiHidden="0" w:unhideWhenUsed="0" w:qFormat="1"/>
-    <w:lsdException w:name="heading 3" w:semiHidden="0" w:uiPriority="9" w:unhideWhenUsed="0" w:qFormat="1"/>
-    <w:lsdException w:name="heading 4" w:semiHidden="0" w:unhideWhenUsed="0" w:qFormat="1"/>
-    <w:lsdException w:name="heading 5" w:semiHidden="0" w:unhideWhenUsed="0" w:qFormat="1"/>
-    <w:lsdException w:name="heading 6" w:semiHidden="0" w:unhideWhenUsed="0" w:qFormat="1"/>
-    <w:lsdException w:name="heading 7" w:qFormat="1"/>
-    <w:lsdException w:name="heading 8" w:qFormat="1"/>
-    <w:lsdException w:name="heading 9" w:qFormat="1"/>
-    <w:lsdException w:name="toc 1" w:uiPriority="39"/>
-    <w:lsdException w:name="toc 2" w:uiPriority="39"/>
-    <w:lsdException w:name="toc 3" w:uiPriority="39"/>
-    <w:lsdException w:name="toc 4" w:uiPriority="39"/>
-    <w:lsdException w:name="toc 5" w:uiPriority="39"/>
-    <w:lsdException w:name="toc 6" w:uiPriority="39"/>
-    <w:lsdException w:name="toc 7" w:uiPriority="39"/>
-    <w:lsdException w:name="toc 8" w:uiPriority="39"/>
-    <w:lsdException w:name="toc 9" w:uiPriority="39"/>
-    <w:lsdException w:name="footer" w:uiPriority="99"/>
-    <w:lsdException w:name="caption" w:qFormat="1"/>
-    <w:lsdException w:name="List Number" w:semiHidden="0" w:unhideWhenUsed="0"/>
-    <w:lsdException w:name="List 4" w:semiHidden="0" w:unhideWhenUsed="0"/>
-    <w:lsdException w:name="List 5" w:semiHidden="0" w:unhideWhenUsed="0"/>
-    <w:lsdException w:name="Title" w:semiHidden="0" w:unhideWhenUsed="0" w:qFormat="1"/>
-    <w:lsdException w:name="Subtitle" w:semiHidden="0" w:unhideWhenUsed="0" w:qFormat="1"/>
-    <w:lsdException w:name="Salutation" w:semiHidden="0" w:unhideWhenUsed="0"/>
-    <w:lsdException w:name="Date" w:semiHidden="0" w:unhideWhenUsed="0"/>
-    <w:lsdException w:name="Body Text First Indent" w:semiHidden="0" w:unhideWhenUsed="0"/>
-    <w:lsdException w:name="Hyperlink" w:uiPriority="99"/>
-    <w:lsdException w:name="Strong" w:semiHidden="0" w:unhideWhenUsed="0" w:qFormat="1"/>
-    <w:lsdException w:name="Emphasis" w:semiHidden="0" w:unhideWhenUsed="0" w:qFormat="1"/>
-    <w:lsdException w:name="Normal (Web)" w:uiPriority="99"/>
-    <w:lsdException w:name="No List" w:uiPriority="99"/>
-    <w:lsdException w:name="Table Grid" w:semiHidden="0" w:uiPriority="59" w:unhideWhenUsed="0"/>
-    <w:lsdException w:name="Placeholder Text" w:uiPriority="99" w:unhideWhenUsed="0"/>
-    <w:lsdException w:name="No Spacing" w:semiHidden="0" w:uiPriority="1" w:unhideWhenUsed="0" w:qFormat="1"/>
-    <w:lsdException w:name="Light Shading" w:semiHidden="0" w:uiPriority="60" w:unhideWhenUsed="0"/>
-    <w:lsdException w:name="Light List" w:semiHidden="0" w:uiPriority="61" w:unhideWhenUsed="0"/>
-    <w:lsdException w:name="Light Grid" w:semiHidden="0" w:uiPriority="62" w:unhideWhenUsed="0"/>
-    <w:lsdException w:name="Medium Shading 1" w:semiHidden="0" w:uiPriority="63" w:unhideWhenUsed="0"/>
-    <w:lsdException w:name="Medium Shading 2" w:semiHidden="0" w:uiPriority="64" w:unhideWhenUsed="0"/>
-    <w:lsdException w:name="Medium List 1" w:semiHidden="0" w:uiPriority="65" w:unhideWhenUsed="0"/>
-    <w:lsdException w:name="Medium List 2" w:semiHidden="0" w:uiPriority="66" w:unhideWhenUsed="0"/>
-    <w:lsdException w:name="Medium Grid 1" w:semiHidden="0" w:uiPriority="67" w:unhideWhenUsed="0"/>
-    <w:lsdException w:name="Medium Grid 2" w:semiHidden="0" w:uiPriority="68" w:unhideWhenUsed="0"/>
-    <w:lsdException w:name="Medium Grid 3" w:semiHidden="0" w:uiPriority="69" w:unhideWhenUsed="0"/>
-    <w:lsdException w:name="Dark List" w:semiHidden="0" w:uiPriority="70" w:unhideWhenUsed="0"/>
-    <w:lsdException w:name="Colorful Shading" w:semiHidden="0" w:uiPriority="71" w:unhideWhenUsed="0"/>
-    <w:lsdException w:name="Colorful List" w:semiHidden="0" w:uiPriority="72" w:unhideWhenUsed="0"/>
-    <w:lsdException w:name="Colorful Grid" w:semiHidden="0" w:uiPriority="73" w:unhideWhenUsed="0"/>
-    <w:lsdException w:name="Light Shading Accent 1" w:semiHidden="0" w:uiPriority="60" w:unhideWhenUsed="0"/>
-    <w:lsdException w:name="Light List Accent 1" w:semiHidden="0" w:uiPriority="61" w:unhideWhenUsed="0"/>
-    <w:lsdException w:name="Light Grid Accent 1" w:semiHidden="0" w:uiPriority="62" w:unhideWhenUsed="0"/>
-    <w:lsdException w:name="Medium Shading 1 Accent 1" w:semiHidden="0" w:uiPriority="63" w:unhideWhenUsed="0"/>
-    <w:lsdException w:name="Medium Shading 2 Accent 1" w:semiHidden="0" w:uiPriority="64" w:unhideWhenUsed="0"/>
-    <w:lsdException w:name="Medium List 1 Accent 1" w:semiHidden="0" w:uiPriority="65" w:unhideWhenUsed="0"/>
-    <w:lsdException w:name="Revision" w:uiPriority="99" w:unhideWhenUsed="0"/>
-    <w:lsdException w:name="List Paragraph" w:semiHidden="0" w:uiPriority="34" w:unhideWhenUsed="0" w:qFormat="1"/>
-    <w:lsdException w:name="Quote" w:semiHidden="0" w:uiPriority="29" w:unhideWhenUsed="0" w:qFormat="1"/>
-    <w:lsdException w:name="Intense Quote" w:semiHidden="0" w:uiPriority="30" w:unhideWhenUsed="0" w:qFormat="1"/>
-    <w:lsdException w:name="Medium List 2 Accent 1" w:semiHidden="0" w:uiPriority="66" w:unhideWhenUsed="0"/>
-    <w:lsdException w:name="Medium Grid 1 Accent 1" w:semiHidden="0" w:uiPriority="67" w:unhideWhenUsed="0"/>
-    <w:lsdException w:name="Medium Grid 2 Accent 1" w:semiHidden="0" w:uiPriority="68" w:unhideWhenUsed="0"/>
-    <w:lsdException w:name="Medium Grid 3 Accent 1" w:semiHidden="0" w:uiPriority="69" w:unhideWhenUsed="0"/>
-    <w:lsdException w:name="Dark List Accent 1" w:semiHidden="0" w:uiPriority="70" w:unhideWhenUsed="0"/>
-    <w:lsdException w:name="Colorful Shading Accent 1" w:semiHidden="0" w:uiPriority="71" w:unhideWhenUsed="0"/>
-    <w:lsdException w:name="Colorful List Accent 1" w:semiHidden="0" w:uiPriority="72" w:unhideWhenUsed="0"/>
-    <w:lsdException w:name="Colorful Grid Accent 1" w:semiHidden="0" w:uiPriority="73" w:unhideWhenUsed="0"/>
-    <w:lsdException w:name="Light Shading Accent 2" w:semiHidden="0" w:uiPriority="60" w:unhideWhenUsed="0"/>
-    <w:lsdException w:name="Light List Accent 2" w:semiHidden="0" w:uiPriority="61" w:unhideWhenUsed="0"/>
-    <w:lsdException w:name="Light Grid Accent 2" w:semiHidden="0" w:uiPriority="62" w:unhideWhenUsed="0"/>
-    <w:lsdException w:name="Medium Shading 1 Accent 2" w:semiHidden="0" w:uiPriority="63" w:unhideWhenUsed="0"/>
-    <w:lsdException w:name="Medium Shading 2 Accent 2" w:semiHidden="0" w:uiPriority="64" w:unhideWhenUsed="0"/>
-    <w:lsdException w:name="Medium List 1 Accent 2" w:semiHidden="0" w:uiPriority="65" w:unhideWhenUsed="0"/>
-    <w:lsdException w:name="Medium List 2 Accent 2" w:semiHidden="0" w:uiPriority="66" w:unhideWhenUsed="0"/>
-    <w:lsdException w:name="Medium Grid 1 Accent 2" w:semiHidden="0" w:uiPriority="67" w:unhideWhenUsed="0"/>
-    <w:lsdException w:name="Medium Grid 2 Accent 2" w:semiHidden="0" w:uiPriority="68" w:unhideWhenUsed="0"/>
-    <w:lsdException w:name="Medium Grid 3 Accent 2" w:semiHidden="0" w:uiPriority="69" w:unhideWhenUsed="0"/>
-    <w:lsdException w:name="Dark List Accent 2" w:semiHidden="0" w:uiPriority="70" w:unhideWhenUsed="0"/>
-    <w:lsdException w:name="Colorful Shading Accent 2" w:semiHidden="0" w:uiPriority="71" w:unhideWhenUsed="0"/>
-    <w:lsdException w:name="Colorful List Accent 2" w:semiHidden="0" w:uiPriority="72" w:unhideWhenUsed="0"/>
-    <w:lsdException w:name="Colorful Grid Accent 2" w:semiHidden="0" w:uiPriority="73" w:unhideWhenUsed="0"/>
-    <w:lsdException w:name="Light Shading Accent 3" w:semiHidden="0" w:uiPriority="60" w:unhideWhenUsed="0"/>
-    <w:lsdException w:name="Light List Accent 3" w:semiHidden="0" w:uiPriority="61" w:unhideWhenUsed="0"/>
-    <w:lsdException w:name="Light Grid Accent 3" w:semiHidden="0" w:uiPriority="62" w:unhideWhenUsed="0"/>
-    <w:lsdException w:name="Medium Shading 1 Accent 3" w:semiHidden="0" w:uiPriority="63" w:unhideWhenUsed="0"/>
-    <w:lsdException w:name="Medium Shading 2 Accent 3" w:semiHidden="0" w:uiPriority="64" w:unhideWhenUsed="0"/>
-    <w:lsdException w:name="Medium List 1 Accent 3" w:semiHidden="0" w:uiPriority="65" w:unhideWhenUsed="0"/>
-    <w:lsdException w:name="Medium List 2 Accent 3" w:semiHidden="0" w:uiPriority="66" w:unhideWhenUsed="0"/>
-    <w:lsdException w:name="Medium Grid 1 Accent 3" w:semiHidden="0" w:uiPriority="67" w:unhideWhenUsed="0"/>
-    <w:lsdException w:name="Medium Grid 2 Accent 3" w:semiHidden="0" w:uiPriority="68" w:unhideWhenUsed="0"/>
-    <w:lsdException w:name="Medium Grid 3 Accent 3" w:semiHidden="0" w:uiPriority="69" w:unhideWhenUsed="0"/>
-    <w:lsdException w:name="Dark List Accent 3" w:semiHidden="0" w:uiPriority="70" w:unhideWhenUsed="0"/>
-    <w:lsdException w:name="Colorful Shading Accent 3" w:semiHidden="0" w:uiPriority="71" w:unhideWhenUsed="0"/>
-    <w:lsdException w:name="Colorful List Accent 3" w:semiHidden="0" w:uiPriority="72" w:unhideWhenUsed="0"/>
-    <w:lsdException w:name="Colorful Grid Accent 3" w:semiHidden="0" w:uiPriority="73" w:unhideWhenUsed="0"/>
-    <w:lsdException w:name="Light Shading Accent 4" w:semiHidden="0" w:uiPriority="60" w:unhideWhenUsed="0"/>
-    <w:lsdException w:name="Light List Accent 4" w:semiHidden="0" w:uiPriority="61" w:unhideWhenUsed="0"/>
-    <w:lsdException w:name="Light Grid Accent 4" w:semiHidden="0" w:uiPriority="62" w:unhideWhenUsed="0"/>
-    <w:lsdException w:name="Medium Shading 1 Accent 4" w:semiHidden="0" w:uiPriority="63" w:unhideWhenUsed="0"/>
-    <w:lsdException w:name="Medium Shading 2 Accent 4" w:semiHidden="0" w:uiPriority="64" w:unhideWhenUsed="0"/>
-    <w:lsdException w:name="Medium List 1 Accent 4" w:semiHidden="0" w:uiPriority="65" w:unhideWhenUsed="0"/>
-    <w:lsdException w:name="Medium List 2 Accent 4" w:semiHidden="0" w:uiPriority="66" w:unhideWhenUsed="0"/>
-    <w:lsdException w:name="Medium Grid 1 Accent 4" w:semiHidden="0" w:uiPriority="67" w:unhideWhenUsed="0"/>
-    <w:lsdException w:name="Medium Grid 2 Accent 4" w:semiHidden="0" w:uiPriority="68" w:unhideWhenUsed="0"/>
-    <w:lsdException w:name="Medium Grid 3 Accent 4" w:semiHidden="0" w:uiPriority="69" w:unhideWhenUsed="0"/>
-    <w:lsdException w:name="Dark List Accent 4" w:semiHidden="0" w:uiPriority="70" w:unhideWhenUsed="0"/>
-    <w:lsdException w:name="Colorful Shading Accent 4" w:semiHidden="0" w:uiPriority="71" w:unhideWhenUsed="0"/>
-    <w:lsdException w:name="Colorful List Accent 4" w:semiHidden="0" w:uiPriority="72" w:unhideWhenUsed="0"/>
-    <w:lsdException w:name="Colorful Grid Accent 4" w:semiHidden="0" w:uiPriority="73" w:unhideWhenUsed="0"/>
-    <w:lsdException w:name="Light Shading Accent 5" w:semiHidden="0" w:uiPriority="60" w:unhideWhenUsed="0"/>
-    <w:lsdException w:name="Light List Accent 5" w:semiHidden="0" w:uiPriority="61" w:unhideWhenUsed="0"/>
-    <w:lsdException w:name="Light Grid Accent 5" w:semiHidden="0" w:uiPriority="62" w:unhideWhenUsed="0"/>
-    <w:lsdException w:name="Medium Shading 1 Accent 5" w:semiHidden="0" w:uiPriority="63" w:unhideWhenUsed="0"/>
-    <w:lsdException w:name="Medium Shading 2 Accent 5" w:semiHidden="0" w:uiPriority="64" w:unhideWhenUsed="0"/>
-    <w:lsdException w:name="Medium List 1 Accent 5" w:semiHidden="0" w:uiPriority="65" w:unhideWhenUsed="0"/>
-    <w:lsdException w:name="Medium List 2 Accent 5" w:semiHidden="0" w:uiPriority="66" w:unhideWhenUsed="0"/>
-    <w:lsdException w:name="Medium Grid 1 Accent 5" w:semiHidden="0" w:uiPriority="67" w:unhideWhenUsed="0"/>
-    <w:lsdException w:name="Medium Grid 2 Accent 5" w:semiHidden="0" w:uiPriority="68" w:unhideWhenUsed="0"/>
-    <w:lsdException w:name="Medium Grid 3 Accent 5" w:semiHidden="0" w:uiPriority="69" w:unhideWhenUsed="0"/>
-    <w:lsdException w:name="Dark List Accent 5" w:semiHidden="0" w:uiPriority="70" w:unhideWhenUsed="0"/>
-    <w:lsdException w:name="Colorful Shading Accent 5" w:semiHidden="0" w:uiPriority="71" w:unhideWhenUsed="0"/>
-    <w:lsdException w:name="Colorful List Accent 5" w:semiHidden="0" w:uiPriority="72" w:unhideWhenUsed="0"/>
-    <w:lsdException w:name="Colorful Grid Accent 5" w:semiHidden="0" w:uiPriority="73" w:unhideWhenUsed="0"/>
-    <w:lsdException w:name="Light Shading Accent 6" w:semiHidden="0" w:uiPriority="60" w:unhideWhenUsed="0"/>
-    <w:lsdException w:name="Light List Accent 6" w:semiHidden="0" w:uiPriority="61" w:unhideWhenUsed="0"/>
-    <w:lsdException w:name="Light Grid Accent 6" w:semiHidden="0" w:uiPriority="62" w:unhideWhenUsed="0"/>
-    <w:lsdException w:name="Medium Shading 1 Accent 6" w:semiHidden="0" w:uiPriority="63" w:unhideWhenUsed="0"/>
-    <w:lsdException w:name="Medium Shading 2 Accent 6" w:semiHidden="0" w:uiPriority="64" w:unhideWhenUsed="0"/>
-    <w:lsdException w:name="Medium List 1 Accent 6" w:semiHidden="0" w:uiPriority="65" w:unhideWhenUsed="0"/>
-    <w:lsdException w:name="Medium List 2 Accent 6" w:semiHidden="0" w:uiPriority="66" w:unhideWhenUsed="0"/>
-    <w:lsdException w:name="Medium Grid 1 Accent 6" w:semiHidden="0" w:uiPriority="67" w:unhideWhenUsed="0"/>
-    <w:lsdException w:name="Medium Grid 2 Accent 6" w:semiHidden="0" w:uiPriority="68" w:unhideWhenUsed="0"/>
-    <w:lsdException w:name="Medium Grid 3 Accent 6" w:semiHidden="0" w:uiPriority="69" w:unhideWhenUsed="0"/>
-    <w:lsdException w:name="Dark List Accent 6" w:semiHidden="0" w:uiPriority="70" w:unhideWhenUsed="0"/>
-    <w:lsdException w:name="Colorful Shading Accent 6" w:semiHidden="0" w:uiPriority="71" w:unhideWhenUsed="0"/>
-    <w:lsdException w:name="Colorful List Accent 6" w:semiHidden="0" w:uiPriority="72" w:unhideWhenUsed="0"/>
-    <w:lsdException w:name="Colorful Grid Accent 6" w:semiHidden="0" w:uiPriority="73" w:unhideWhenUsed="0"/>
-    <w:lsdException w:name="Subtle Emphasis" w:semiHidden="0" w:uiPriority="19" w:unhideWhenUsed="0" w:qFormat="1"/>
-    <w:lsdException w:name="Intense Emphasis" w:semiHidden="0" w:uiPriority="21" w:unhideWhenUsed="0" w:qFormat="1"/>
-    <w:lsdException w:name="Subtle Reference" w:semiHidden="0" w:uiPriority="31" w:unhideWhenUsed="0" w:qFormat="1"/>
-    <w:lsdException w:name="Intense Reference" w:semiHidden="0" w:uiPriority="32" w:unhideWhenUsed="0" w:qFormat="1"/>
-    <w:lsdException w:name="Book Title" w:semiHidden="0" w:uiPriority="33" w:unhideWhenUsed="0" w:qFormat="1"/>
-    <w:lsdException w:name="Bibliography" w:uiPriority="37"/>
-    <w:lsdException w:name="TOC Heading" w:uiPriority="39" w:qFormat="1"/>
-  </w:latentStyles>
-  <w:style w:type="paragraph" w:default="1" w:styleId="Normal">
-    <w:name w:val="Normal"/>
-    <w:qFormat/>
-    <w:rsid w:val="00256288"/>
-    <w:rPr>
-      <w:sz w:val="24"/>
-      <w:szCs w:val="24"/>
-    </w:rPr>
-  </w:style>
-  <w:style w:type="paragraph" w:styleId="Heading1">
-    <w:name w:val="heading 1"/>
-    <w:basedOn w:val="normalCharChar"/>
-    <w:next w:val="normalCharChar"/>
-    <w:qFormat/>
-    <w:rsid w:val="00EC5FCA"/>
-    <w:pPr>
-      <w:keepNext/>
-      <w:numPr>
-        <w:numId w:val="5"/>
-      </w:numPr>
-      <w:spacing w:before="240" w:after="120"/>
-      <w:jc w:val="both"/>
-      <w:outlineLvl w:val="0"/>
-    </w:pPr>
-    <w:rPr>
-      <w:rFonts w:ascii="Arial" w:hAnsi="Arial"/>
-      <w:b/>
-      <w:sz w:val="32"/>
-      <w:szCs w:val="32"/>
-    </w:rPr>
-  </w:style>
-  <w:style w:type="paragraph" w:styleId="Heading2">
-    <w:name w:val="heading 2"/>
-    <w:aliases w:val="Heading 2 Char"/>
-    <w:next w:val="normalCharChar"/>
-    <w:qFormat/>
-    <w:rsid w:val="00EC5FCA"/>
-    <w:pPr>
-      <w:numPr>
-        <w:ilvl w:val="1"/>
-        <w:numId w:val="5"/>
-      </w:numPr>
-      <w:spacing w:before="120" w:after="60"/>
-      <w:outlineLvl w:val="1"/>
-    </w:pPr>
-    <w:rPr>
-      <w:b/>
-      <w:sz w:val="28"/>
-      <w:lang w:val="en-GB"/>
-    </w:rPr>
-  </w:style>
-  <w:style w:type="paragraph" w:styleId="Heading3">
-    <w:name w:val="heading 3"/>
-    <w:aliases w:val="Heading 3 Char Char Char Char Char,Heading 3 Char Char Char Char Char Char Char"/>
-    <w:basedOn w:val="normalCharChar"/>
-    <w:next w:val="normalCharChar"/>
-    <w:link w:val="Heading3Char"/>
-    <w:uiPriority w:val="9"/>
-    <w:qFormat/>
-    <w:rsid w:val="00EC5FCA"/>
-    <w:pPr>
-      <w:keepNext/>
-      <w:numPr>
-        <w:ilvl w:val="2"/>
-        <w:numId w:val="5"/>
-      </w:numPr>
-      <w:spacing w:before="60" w:after="60"/>
-      <w:jc w:val="both"/>
-      <w:outlineLvl w:val="2"/>
-    </w:pPr>
-    <w:rPr>
-      <w:b/>
-      <w:i/>
-      <w:sz w:val="26"/>
-    </w:rPr>
-  </w:style>
-  <w:style w:type="paragraph" w:styleId="Heading4">
-    <w:name w:val="heading 4"/>
-    <w:aliases w:val="H4"/>
-    <w:basedOn w:val="normalCharChar"/>
-    <w:next w:val="normalCharChar"/>
-    <w:qFormat/>
-    <w:rsid w:val="00EC5FCA"/>
-    <w:pPr>
-      <w:keepNext/>
-      <w:numPr>
-        <w:ilvl w:val="3"/>
-        <w:numId w:val="5"/>
-      </w:numPr>
-      <w:tabs>
-        <w:tab w:val="clear" w:pos="720"/>
-      </w:tabs>
-      <w:spacing w:before="60" w:after="60"/>
-      <w:jc w:val="both"/>
-      <w:outlineLvl w:val="3"/>
-    </w:pPr>
-    <w:rPr>
-      <w:b/>
-      <w:bCs/>
-      <w:sz w:val="24"/>
-    </w:rPr>
-  </w:style>
-  <w:style w:type="paragraph" w:styleId="Heading5">
-    <w:name w:val="heading 5"/>
-    <w:basedOn w:val="normalCharChar"/>
-    <w:next w:val="normalCharChar"/>
-    <w:qFormat/>
-    <w:rsid w:val="00EC5FCA"/>
-    <w:pPr>
-      <w:keepNext/>
-      <w:numPr>
-        <w:ilvl w:val="4"/>
-        <w:numId w:val="5"/>
-      </w:numPr>
-      <w:tabs>
-        <w:tab w:val="clear" w:pos="720"/>
-      </w:tabs>
-      <w:spacing w:before="60"/>
-      <w:outlineLvl w:val="4"/>
-    </w:pPr>
-    <w:rPr>
-      <w:i/>
-      <w:szCs w:val="28"/>
-    </w:rPr>
-  </w:style>
-  <w:style w:type="paragraph" w:styleId="Heading6">
-    <w:name w:val="heading 6"/>
-    <w:basedOn w:val="Normal"/>
-    <w:next w:val="Normal"/>
-    <w:qFormat/>
-    <w:rsid w:val="00EC5FCA"/>
-    <w:pPr>
-      <w:keepNext/>
-      <w:numPr>
-        <w:ilvl w:val="5"/>
-        <w:numId w:val="5"/>
-      </w:numPr>
-      <w:outlineLvl w:val="5"/>
-    </w:pPr>
-    <w:rPr>
-      <w:bCs/>
-      <w:i/>
-      <w:iCs/>
-      <w:sz w:val="28"/>
-      <w:szCs w:val="26"/>
-    </w:rPr>
-  </w:style>
-  <w:style w:type="character" w:default="1" w:styleId="DefaultParagraphFont">
-    <w:name w:val="Default Paragraph Font"/>
-    <w:uiPriority w:val="1"/>
+  <w:style w:type="character" w:styleId="CommentReference">
+    <w:name w:val="annotation reference"/>
+    <w:basedOn w:val="DefaultParagraphFont"/>
     <w:semiHidden/>
     <w:unhideWhenUsed/>
-  </w:style>
-  <w:style w:type="table" w:default="1" w:styleId="TableNormal">
-    <w:name w:val="Normal Table"/>
-    <w:uiPriority w:val="99"/>
-    <w:semiHidden/>
-    <w:unhideWhenUsed/>
-    <w:tblPr>
-      <w:tblInd w:w="0" w:type="dxa"/>
-      <w:tblCellMar>
-        <w:top w:w="0" w:type="dxa"/>
-        <w:left w:w="108" w:type="dxa"/>
-        <w:bottom w:w="0" w:type="dxa"/>
-        <w:right w:w="108" w:type="dxa"/>
-      </w:tblCellMar>
-    </w:tblPr>
-  </w:style>
-  <w:style w:type="numbering" w:default="1" w:styleId="NoList">
-    <w:name w:val="No List"/>
-    <w:uiPriority w:val="99"/>
-    <w:semiHidden/>
-    <w:unhideWhenUsed/>
-  </w:style>
-  <w:style w:type="character" w:customStyle="1" w:styleId="Heading2CharCharChar">
-    <w:name w:val="Heading 2 Char Char Char"/>
-    <w:aliases w:val="Heading 2 Char Char Char Char Char Char Char"/>
-    <w:rsid w:val="00EC5FCA"/>
+    <w:rsid w:val="00DB467E"/>
     <w:rPr>
-      <w:rFonts w:ascii="Arial" w:hAnsi="Arial" w:cs="Arial"/>
-      <w:b/>
-      <w:bCs/>
-      <w:i/>
-      <w:iCs/>
-      <w:sz w:val="28"/>
-      <w:szCs w:val="28"/>
-      <w:lang w:val="en-US" w:eastAsia="en-US" w:bidi="ar-SA"/>
-    </w:rPr>
-  </w:style>
-  <w:style w:type="paragraph" w:customStyle="1" w:styleId="H1">
-    <w:name w:val="H1"/>
-    <w:basedOn w:val="Normal"/>
-    <w:rsid w:val="00EC5FCA"/>
-    <w:pPr>
-      <w:numPr>
-        <w:ilvl w:val="1"/>
-        <w:numId w:val="1"/>
-      </w:numPr>
-      <w:tabs>
-        <w:tab w:val="clear" w:pos="1440"/>
-        <w:tab w:val="num" w:pos="360"/>
-      </w:tabs>
-      <w:ind w:left="360"/>
-    </w:pPr>
-    <w:rPr>
-      <w:b/>
-      <w:sz w:val="26"/>
-      <w:szCs w:val="26"/>
-    </w:rPr>
-  </w:style>
-  <w:style w:type="paragraph" w:customStyle="1" w:styleId="H3">
-    <w:name w:val="H3"/>
-    <w:basedOn w:val="Normal"/>
-    <w:rsid w:val="00EC5FCA"/>
-    <w:pPr>
-      <w:numPr>
-        <w:ilvl w:val="2"/>
-        <w:numId w:val="1"/>
-      </w:numPr>
-      <w:tabs>
-        <w:tab w:val="left" w:pos="-2340"/>
-      </w:tabs>
-    </w:pPr>
-    <w:rPr>
-      <w:b/>
-      <w:sz w:val="22"/>
-    </w:rPr>
-  </w:style>
-  <w:style w:type="paragraph" w:styleId="BodyTextIndent2">
-    <w:name w:val="Body Text Indent 2"/>
-    <w:basedOn w:val="Normal"/>
-    <w:rsid w:val="00EC5FCA"/>
-    <w:pPr>
-      <w:spacing w:line="360" w:lineRule="auto"/>
-      <w:ind w:left="1134" w:hanging="283"/>
-    </w:pPr>
-    <w:rPr>
-      <w:rFonts w:ascii=".VnTime" w:hAnsi=".VnTime"/>
-      <w:szCs w:val="20"/>
-    </w:rPr>
-  </w:style>
-  <w:style w:type="paragraph" w:styleId="BodyText">
-    <w:name w:val="Body Text"/>
-    <w:basedOn w:val="Normal"/>
-    <w:rsid w:val="00EC5FCA"/>
-    <w:pPr>
-      <w:spacing w:after="120"/>
-    </w:pPr>
-  </w:style>
-  <w:style w:type="paragraph" w:styleId="PlainText">
-    <w:name w:val="Plain Text"/>
-    <w:basedOn w:val="Normal"/>
-    <w:rsid w:val="00EC5FCA"/>
-    <w:rPr>
-      <w:rFonts w:ascii="Courier New" w:hAnsi="Courier New"/>
-      <w:sz w:val="20"/>
-    </w:rPr>
-  </w:style>
-  <w:style w:type="paragraph" w:customStyle="1" w:styleId="Minh">
-    <w:name w:val="Minh"/>
-    <w:basedOn w:val="Normal"/>
-    <w:rsid w:val="00EC5FCA"/>
-    <w:pPr>
-      <w:numPr>
-        <w:ilvl w:val="1"/>
-        <w:numId w:val="3"/>
-      </w:numPr>
-      <w:spacing w:line="360" w:lineRule="auto"/>
-      <w:jc w:val="both"/>
-    </w:pPr>
-    <w:rPr>
-      <w:sz w:val="22"/>
-    </w:rPr>
-  </w:style>
-  <w:style w:type="paragraph" w:customStyle="1" w:styleId="Level2">
-    <w:name w:val="Level 2"/>
-    <w:basedOn w:val="H3"/>
-    <w:rsid w:val="00EC5FCA"/>
-    <w:pPr>
-      <w:numPr>
-        <w:ilvl w:val="1"/>
-        <w:numId w:val="2"/>
-      </w:numPr>
-      <w:spacing w:line="360" w:lineRule="auto"/>
-    </w:pPr>
-    <w:rPr>
-      <w:bCs/>
-      <w:sz w:val="24"/>
-    </w:rPr>
-  </w:style>
-  <w:style w:type="paragraph" w:customStyle="1" w:styleId="Level3">
-    <w:name w:val="Level 3"/>
-    <w:basedOn w:val="Normal"/>
-    <w:rsid w:val="00EC5FCA"/>
-    <w:pPr>
-      <w:numPr>
-        <w:ilvl w:val="2"/>
-        <w:numId w:val="2"/>
-      </w:numPr>
-      <w:spacing w:line="360" w:lineRule="auto"/>
-    </w:pPr>
-    <w:rPr>
-      <w:b/>
-    </w:rPr>
-  </w:style>
-  <w:style w:type="paragraph" w:customStyle="1" w:styleId="Level1">
-    <w:name w:val="Level 1"/>
-    <w:basedOn w:val="H3"/>
-    <w:rsid w:val="00EC5FCA"/>
-    <w:pPr>
-      <w:numPr>
-        <w:ilvl w:val="0"/>
-        <w:numId w:val="2"/>
-      </w:numPr>
-      <w:spacing w:line="360" w:lineRule="auto"/>
-    </w:pPr>
-    <w:rPr>
-      <w:bCs/>
-      <w:sz w:val="28"/>
-      <w:szCs w:val="28"/>
-    </w:rPr>
-  </w:style>
-  <w:style w:type="paragraph" w:styleId="Header">
-    <w:name w:val="header"/>
-    <w:basedOn w:val="Normal"/>
-    <w:rsid w:val="00EC5FCA"/>
-    <w:pPr>
-      <w:tabs>
-        <w:tab w:val="center" w:pos="4320"/>
-        <w:tab w:val="right" w:pos="8640"/>
-      </w:tabs>
-    </w:pPr>
-  </w:style>
-  <w:style w:type="paragraph" w:styleId="Footer">
-    <w:name w:val="footer"/>
-    <w:basedOn w:val="Normal"/>
-    <w:link w:val="FooterChar"/>
-    <w:uiPriority w:val="99"/>
-    <w:rsid w:val="00EC5FCA"/>
-    <w:pPr>
-      <w:tabs>
-        <w:tab w:val="center" w:pos="4320"/>
-        <w:tab w:val="right" w:pos="8640"/>
-      </w:tabs>
-    </w:pPr>
-  </w:style>
-  <w:style w:type="character" w:styleId="PageNumber">
-    <w:name w:val="page number"/>
-    <w:basedOn w:val="DefaultParagraphFont"/>
-    <w:rsid w:val="00EC5FCA"/>
-  </w:style>
-  <w:style w:type="paragraph" w:customStyle="1" w:styleId="Level0">
-    <w:name w:val="Level 0"/>
-    <w:basedOn w:val="H3"/>
-    <w:rsid w:val="00EC5FCA"/>
-    <w:pPr>
-      <w:numPr>
-        <w:ilvl w:val="0"/>
-        <w:numId w:val="4"/>
-      </w:numPr>
-      <w:tabs>
-        <w:tab w:val="clear" w:pos="1080"/>
-        <w:tab w:val="num" w:pos="540"/>
-      </w:tabs>
-      <w:spacing w:before="120" w:after="120" w:line="360" w:lineRule="auto"/>
-      <w:ind w:left="539" w:hanging="539"/>
-    </w:pPr>
-    <w:rPr>
-      <w:bCs/>
-      <w:sz w:val="32"/>
-      <w:szCs w:val="32"/>
-    </w:rPr>
-  </w:style>
-  <w:style w:type="paragraph" w:styleId="TOC1">
-    <w:name w:val="toc 1"/>
-    <w:basedOn w:val="Normal"/>
-    <w:next w:val="Normal"/>
-    <w:autoRedefine/>
-    <w:uiPriority w:val="39"/>
-    <w:rsid w:val="00EC5FCA"/>
-  </w:style>
-  <w:style w:type="paragraph" w:styleId="TOC7">
-    <w:name w:val="toc 7"/>
-    <w:basedOn w:val="Normal"/>
-    <w:next w:val="Normal"/>
-    <w:autoRedefine/>
-    <w:uiPriority w:val="39"/>
-    <w:rsid w:val="00EC5FCA"/>
-    <w:pPr>
-      <w:ind w:left="1440"/>
-    </w:pPr>
-  </w:style>
-  <w:style w:type="paragraph" w:styleId="TOC2">
-    <w:name w:val="toc 2"/>
-    <w:basedOn w:val="Normal"/>
-    <w:next w:val="Normal"/>
-    <w:autoRedefine/>
-    <w:uiPriority w:val="39"/>
-    <w:rsid w:val="00EC5FCA"/>
-    <w:pPr>
-      <w:ind w:left="240"/>
-    </w:pPr>
-  </w:style>
-  <w:style w:type="paragraph" w:styleId="TOC3">
-    <w:name w:val="toc 3"/>
-    <w:basedOn w:val="Normal"/>
-    <w:next w:val="Normal"/>
-    <w:autoRedefine/>
-    <w:uiPriority w:val="39"/>
-    <w:rsid w:val="00EC5FCA"/>
-    <w:pPr>
-      <w:ind w:left="480"/>
-    </w:pPr>
-  </w:style>
-  <w:style w:type="paragraph" w:styleId="TOC4">
-    <w:name w:val="toc 4"/>
-    <w:basedOn w:val="Normal"/>
-    <w:next w:val="Normal"/>
-    <w:autoRedefine/>
-    <w:uiPriority w:val="39"/>
-    <w:rsid w:val="00EC5FCA"/>
-    <w:pPr>
-      <w:ind w:left="720"/>
-    </w:pPr>
-  </w:style>
-  <w:style w:type="character" w:styleId="Hyperlink">
-    <w:name w:val="Hyperlink"/>
-    <w:uiPriority w:val="99"/>
-    <w:rsid w:val="00EC5FCA"/>
-    <w:rPr>
-      <w:color w:val="0000FF"/>
-      <w:u w:val="single"/>
-    </w:rPr>
-  </w:style>
-  <w:style w:type="table" w:styleId="TableGrid">
-    <w:name w:val="Table Grid"/>
-    <w:basedOn w:val="TableNormal"/>
-    <w:uiPriority w:val="59"/>
-    <w:rsid w:val="008228EC"/>
-    <w:tblPr>
-      <w:tblInd w:w="0" w:type="dxa"/>
-      <w:tblBorders>
-        <w:top w:val="single" w:sz="4" w:space="0" w:color="000000"/>
-        <w:left w:val="single" w:sz="4" w:space="0" w:color="000000"/>
-        <w:bottom w:val="single" w:sz="4" w:space="0" w:color="000000"/>
-        <w:right w:val="single" w:sz="4" w:space="0" w:color="000000"/>
-        <w:insideH w:val="single" w:sz="4" w:space="0" w:color="000000"/>
-        <w:insideV w:val="single" w:sz="4" w:space="0" w:color="000000"/>
-      </w:tblBorders>
-      <w:tblCellMar>
-        <w:top w:w="0" w:type="dxa"/>
-        <w:left w:w="108" w:type="dxa"/>
-        <w:bottom w:w="0" w:type="dxa"/>
-        <w:right w:w="108" w:type="dxa"/>
-      </w:tblCellMar>
-    </w:tblPr>
-  </w:style>
-  <w:style w:type="paragraph" w:customStyle="1" w:styleId="normalCharChar">
-    <w:name w:val="normal Char Char"/>
-    <w:rsid w:val="00EC5FCA"/>
-    <w:pPr>
-      <w:tabs>
-        <w:tab w:val="left" w:pos="720"/>
-      </w:tabs>
-      <w:ind w:left="510"/>
-    </w:pPr>
-    <w:rPr>
-      <w:sz w:val="28"/>
-      <w:szCs w:val="26"/>
-    </w:rPr>
-  </w:style>
-  <w:style w:type="paragraph" w:styleId="DocumentMap">
-    <w:name w:val="Document Map"/>
-    <w:basedOn w:val="Normal"/>
-    <w:semiHidden/>
-    <w:rsid w:val="00EC5FCA"/>
-    <w:rPr>
-      <w:rFonts w:ascii="Tahoma" w:hAnsi="Tahoma" w:cs="Tahoma"/>
       <w:sz w:val="16"/>
       <w:szCs w:val="16"/>
     </w:rPr>
   </w:style>
-  <w:style w:type="character" w:customStyle="1" w:styleId="CharChar">
-    <w:name w:val="Char Char"/>
-    <w:rsid w:val="00EC5FCA"/>
+  <w:style w:type="paragraph" w:styleId="CommentText">
+    <w:name w:val="annotation text"/>
+    <w:basedOn w:val="Normal"/>
+    <w:link w:val="CommentTextChar"/>
+    <w:semiHidden/>
+    <w:unhideWhenUsed/>
+    <w:rsid w:val="00DB467E"/>
     <w:rPr>
-      <w:rFonts w:ascii="Tahoma" w:hAnsi="Tahoma" w:cs="Tahoma"/>
-      <w:sz w:val="16"/>
-      <w:szCs w:val="16"/>
-    </w:rPr>
-  </w:style>
-  <w:style w:type="paragraph" w:styleId="NormalWeb">
-    <w:name w:val="Normal (Web)"/>
-    <w:basedOn w:val="Normal"/>
-    <w:uiPriority w:val="99"/>
-    <w:rsid w:val="0077696E"/>
-    <w:pPr>
-      <w:spacing w:before="100" w:beforeAutospacing="1" w:after="100" w:afterAutospacing="1"/>
-    </w:pPr>
-  </w:style>
-  <w:style w:type="paragraph" w:styleId="Index1">
-    <w:name w:val="index 1"/>
-    <w:basedOn w:val="Normal"/>
-    <w:next w:val="Normal"/>
-    <w:autoRedefine/>
-    <w:semiHidden/>
-    <w:rsid w:val="00EC5FCA"/>
-    <w:pPr>
-      <w:ind w:left="240" w:hanging="240"/>
-    </w:pPr>
-  </w:style>
-  <w:style w:type="paragraph" w:customStyle="1" w:styleId="LaMa">
-    <w:name w:val="LaMa"/>
-    <w:basedOn w:val="Normal"/>
-    <w:rsid w:val="00FD62AF"/>
-    <w:pPr>
-      <w:jc w:val="both"/>
-    </w:pPr>
-    <w:rPr>
-      <w:rFonts w:ascii="Verdana" w:hAnsi="Verdana"/>
-      <w:b/>
       <w:sz w:val="20"/>
       <w:szCs w:val="20"/>
     </w:rPr>
   </w:style>
-  <w:style w:type="paragraph" w:styleId="ListParagraph">
-    <w:name w:val="List Paragraph"/>
-    <w:basedOn w:val="Normal"/>
-    <w:uiPriority w:val="34"/>
-    <w:qFormat/>
-    <w:rsid w:val="002D7A92"/>
-    <w:pPr>
-      <w:ind w:left="720"/>
-    </w:pPr>
+  <w:style w:type="character" w:customStyle="1" w:styleId="CommentTextChar">
+    <w:name w:val="Comment Text Char"/>
+    <w:basedOn w:val="DefaultParagraphFont"/>
+    <w:link w:val="CommentText"/>
+    <w:semiHidden/>
+    <w:rsid w:val="00DB467E"/>
   </w:style>
-  <w:style w:type="paragraph" w:styleId="TOCHeading">
-    <w:name w:val="TOC Heading"/>
-    <w:basedOn w:val="Heading1"/>
-    <w:next w:val="Normal"/>
-    <w:uiPriority w:val="39"/>
-    <w:qFormat/>
-    <w:rsid w:val="0070089F"/>
-    <w:pPr>
-      <w:keepLines/>
-      <w:numPr>
-        <w:numId w:val="0"/>
-      </w:numPr>
-      <w:spacing w:before="480" w:after="0" w:line="276" w:lineRule="auto"/>
-      <w:jc w:val="left"/>
-      <w:outlineLvl w:val="9"/>
-    </w:pPr>
+  <w:style w:type="paragraph" w:styleId="CommentSubject">
+    <w:name w:val="annotation subject"/>
+    <w:basedOn w:val="CommentText"/>
+    <w:next w:val="CommentText"/>
+    <w:link w:val="CommentSubjectChar"/>
+    <w:semiHidden/>
+    <w:unhideWhenUsed/>
+    <w:rsid w:val="00DB467E"/>
     <w:rPr>
-      <w:rFonts w:ascii="Cambria" w:eastAsia="MS Gothic" w:hAnsi="Cambria"/>
+      <w:b/>
       <w:bCs/>
-      <w:color w:val="365F91"/>
-      <w:sz w:val="28"/>
-      <w:szCs w:val="28"/>
-      <w:lang w:eastAsia="ja-JP"/>
     </w:rPr>
   </w:style>
-  <w:style w:type="character" w:customStyle="1" w:styleId="FooterChar">
-    <w:name w:val="Footer Char"/>
-    <w:link w:val="Footer"/>
-    <w:uiPriority w:val="99"/>
-    <w:rsid w:val="00E516D2"/>
-    <w:rPr>
-      <w:sz w:val="24"/>
-      <w:szCs w:val="24"/>
-    </w:rPr>
-  </w:style>
-  <w:style w:type="paragraph" w:styleId="TOC5">
-    <w:name w:val="toc 5"/>
-    <w:basedOn w:val="Normal"/>
-    <w:next w:val="Normal"/>
-    <w:autoRedefine/>
-    <w:uiPriority w:val="39"/>
-    <w:unhideWhenUsed/>
-    <w:rsid w:val="00F238BC"/>
-    <w:pPr>
-      <w:spacing w:after="100" w:line="276" w:lineRule="auto"/>
-      <w:ind w:left="880"/>
-    </w:pPr>
-    <w:rPr>
-      <w:rFonts w:asciiTheme="minorHAnsi" w:eastAsiaTheme="minorEastAsia" w:hAnsiTheme="minorHAnsi" w:cstheme="minorBidi"/>
-      <w:sz w:val="22"/>
-      <w:szCs w:val="22"/>
-    </w:rPr>
-  </w:style>
-  <w:style w:type="paragraph" w:styleId="TOC6">
-    <w:name w:val="toc 6"/>
-    <w:basedOn w:val="Normal"/>
-    <w:next w:val="Normal"/>
-    <w:autoRedefine/>
-    <w:uiPriority w:val="39"/>
-    <w:unhideWhenUsed/>
-    <w:rsid w:val="00F238BC"/>
-    <w:pPr>
-      <w:spacing w:after="100" w:line="276" w:lineRule="auto"/>
-      <w:ind w:left="1100"/>
-    </w:pPr>
-    <w:rPr>
-      <w:rFonts w:asciiTheme="minorHAnsi" w:eastAsiaTheme="minorEastAsia" w:hAnsiTheme="minorHAnsi" w:cstheme="minorBidi"/>
-      <w:sz w:val="22"/>
-      <w:szCs w:val="22"/>
-    </w:rPr>
-  </w:style>
-  <w:style w:type="paragraph" w:styleId="TOC8">
-    <w:name w:val="toc 8"/>
-    <w:basedOn w:val="Normal"/>
-    <w:next w:val="Normal"/>
-    <w:autoRedefine/>
-    <w:uiPriority w:val="39"/>
-    <w:unhideWhenUsed/>
-    <w:rsid w:val="00F238BC"/>
-    <w:pPr>
-      <w:spacing w:after="100" w:line="276" w:lineRule="auto"/>
-      <w:ind w:left="1540"/>
-    </w:pPr>
-    <w:rPr>
-      <w:rFonts w:asciiTheme="minorHAnsi" w:eastAsiaTheme="minorEastAsia" w:hAnsiTheme="minorHAnsi" w:cstheme="minorBidi"/>
-      <w:sz w:val="22"/>
-      <w:szCs w:val="22"/>
-    </w:rPr>
-  </w:style>
-  <w:style w:type="paragraph" w:styleId="TOC9">
-    <w:name w:val="toc 9"/>
-    <w:basedOn w:val="Normal"/>
-    <w:next w:val="Normal"/>
-    <w:autoRedefine/>
-    <w:uiPriority w:val="39"/>
-    <w:unhideWhenUsed/>
-    <w:rsid w:val="00F238BC"/>
-    <w:pPr>
-      <w:spacing w:after="100" w:line="276" w:lineRule="auto"/>
-      <w:ind w:left="1760"/>
-    </w:pPr>
-    <w:rPr>
-      <w:rFonts w:asciiTheme="minorHAnsi" w:eastAsiaTheme="minorEastAsia" w:hAnsiTheme="minorHAnsi" w:cstheme="minorBidi"/>
-      <w:sz w:val="22"/>
-      <w:szCs w:val="22"/>
-    </w:rPr>
-  </w:style>
-  <w:style w:type="paragraph" w:styleId="BalloonText">
-    <w:name w:val="Balloon Text"/>
-    <w:basedOn w:val="Normal"/>
-    <w:link w:val="BalloonTextChar"/>
-    <w:rsid w:val="005C64F7"/>
-    <w:rPr>
-      <w:rFonts w:ascii="Tahoma" w:hAnsi="Tahoma" w:cs="Tahoma"/>
-      <w:sz w:val="16"/>
-      <w:szCs w:val="16"/>
-    </w:rPr>
-  </w:style>
-  <w:style w:type="character" w:customStyle="1" w:styleId="BalloonTextChar">
-    <w:name w:val="Balloon Text Char"/>
-    <w:basedOn w:val="DefaultParagraphFont"/>
-    <w:link w:val="BalloonText"/>
-    <w:rsid w:val="005C64F7"/>
-    <w:rPr>
-      <w:rFonts w:ascii="Tahoma" w:hAnsi="Tahoma" w:cs="Tahoma"/>
-      <w:sz w:val="16"/>
-      <w:szCs w:val="16"/>
-    </w:rPr>
-  </w:style>
-  <w:style w:type="character" w:customStyle="1" w:styleId="Heading3Char">
-    <w:name w:val="Heading 3 Char"/>
-    <w:aliases w:val="Heading 3 Char Char Char Char Char Char,Heading 3 Char Char Char Char Char Char Char Char"/>
-    <w:basedOn w:val="DefaultParagraphFont"/>
-    <w:link w:val="Heading3"/>
-    <w:uiPriority w:val="9"/>
-    <w:rsid w:val="00006452"/>
+  <w:style w:type="character" w:customStyle="1" w:styleId="CommentSubjectChar">
+    <w:name w:val="Comment Subject Char"/>
+    <w:basedOn w:val="CommentTextChar"/>
+    <w:link w:val="CommentSubject"/>
+    <w:semiHidden/>
+    <w:rsid w:val="00DB467E"/>
     <w:rPr>
       <w:b/>
-      <w:i/>
-      <w:sz w:val="26"/>
-      <w:szCs w:val="26"/>
+      <w:bCs/>
     </w:rPr>
   </w:style>
 </w:styles>

</xml_diff>

<commit_message>
de cuong chi tiet hieu chinh 6-11-2014
</commit_message>
<xml_diff>
--- a/2014_DeCuongChiTiet_PhanMemQuanLyCapDien.docx
+++ b/2014_DeCuongChiTiet_PhanMemQuanLyCapDien.docx
@@ -1,6 +1,6 @@
 
 <file path=word/document.xml><?xml version="1.0" encoding="utf-8"?>
-<w:document xmlns:wpc="http://schemas.microsoft.com/office/word/2010/wordprocessingCanvas" xmlns:mc="http://schemas.openxmlformats.org/markup-compatibility/2006" xmlns:o="urn:schemas-microsoft-com:office:office" xmlns:r="http://schemas.openxmlformats.org/officeDocument/2006/relationships" xmlns:m="http://schemas.openxmlformats.org/officeDocument/2006/math" xmlns:v="urn:schemas-microsoft-com:vml" xmlns:wp14="http://schemas.microsoft.com/office/word/2010/wordprocessingDrawing" xmlns:wp="http://schemas.openxmlformats.org/drawingml/2006/wordprocessingDrawing" xmlns:w10="urn:schemas-microsoft-com:office:word" xmlns:w="http://schemas.openxmlformats.org/wordprocessingml/2006/main" xmlns:w14="http://schemas.microsoft.com/office/word/2010/wordml" xmlns:w15="http://schemas.microsoft.com/office/word/2012/wordml" xmlns:wpg="http://schemas.microsoft.com/office/word/2010/wordprocessingGroup" xmlns:wpi="http://schemas.microsoft.com/office/word/2010/wordprocessingInk" xmlns:wne="http://schemas.microsoft.com/office/word/2006/wordml" xmlns:wps="http://schemas.microsoft.com/office/word/2010/wordprocessingShape" mc:Ignorable="w14 w15 wp14">
+<w:document xmlns:wpc="http://schemas.microsoft.com/office/word/2010/wordprocessingCanvas" xmlns:mc="http://schemas.openxmlformats.org/markup-compatibility/2006" xmlns:o="urn:schemas-microsoft-com:office:office" xmlns:r="http://schemas.openxmlformats.org/officeDocument/2006/relationships" xmlns:m="http://schemas.openxmlformats.org/officeDocument/2006/math" xmlns:v="urn:schemas-microsoft-com:vml" xmlns:wp14="http://schemas.microsoft.com/office/word/2010/wordprocessingDrawing" xmlns:wp="http://schemas.openxmlformats.org/drawingml/2006/wordprocessingDrawing" xmlns:w10="urn:schemas-microsoft-com:office:word" xmlns:w="http://schemas.openxmlformats.org/wordprocessingml/2006/main" xmlns:w14="http://schemas.microsoft.com/office/word/2010/wordml" xmlns:wpg="http://schemas.microsoft.com/office/word/2010/wordprocessingGroup" xmlns:wpi="http://schemas.microsoft.com/office/word/2010/wordprocessingInk" xmlns:wne="http://schemas.microsoft.com/office/word/2006/wordml" xmlns:wps="http://schemas.microsoft.com/office/word/2010/wordprocessingShape" mc:Ignorable="w14 wp14">
   <w:body>
     <w:p>
       <w:pPr>
@@ -643,8 +643,8 @@
           <w:sz w:val="26"/>
         </w:rPr>
         <w:sectPr>
-          <w:footerReference w:type="even" r:id="rId7"/>
-          <w:footerReference w:type="default" r:id="rId8"/>
+          <w:footerReference w:type="even" r:id="rId8"/>
+          <w:footerReference w:type="default" r:id="rId9"/>
           <w:pgSz w:w="11909" w:h="16834" w:code="9"/>
           <w:pgMar w:top="1411" w:right="1440" w:bottom="1800" w:left="1440" w:header="288" w:footer="288" w:gutter="720"/>
           <w:pgNumType w:start="0"/>
@@ -1104,7 +1104,6 @@
       </w:pPr>
       <w:bookmarkStart w:id="7" w:name="_Toc374171520"/>
       <w:bookmarkEnd w:id="1"/>
-      <w:commentRangeStart w:id="8"/>
       <w:r>
         <w:rPr>
           <w:sz w:val="26"/>
@@ -1120,15 +1119,6 @@
         <w:t>:</w:t>
       </w:r>
       <w:bookmarkEnd w:id="7"/>
-      <w:commentRangeEnd w:id="8"/>
-      <w:r>
-        <w:rPr>
-          <w:rStyle w:val="CommentReference"/>
-          <w:b w:val="0"/>
-          <w:bCs w:val="0"/>
-        </w:rPr>
-        <w:commentReference w:id="8"/>
-      </w:r>
     </w:p>
     <w:p>
       <w:pPr>
@@ -1178,7 +1168,6 @@
           <w:szCs w:val="26"/>
         </w:rPr>
       </w:pPr>
-      <w:commentRangeStart w:id="9"/>
       <w:r>
         <w:rPr>
           <w:sz w:val="26"/>
@@ -1186,12 +1175,24 @@
         </w:rPr>
         <w:t>Kết chuyển khách hàng đăng ký nhu cầu cấp điện từ chương trình Dịch vụ khách hàng.</w:t>
       </w:r>
-      <w:commentRangeEnd w:id="9"/>
-      <w:r>
-        <w:rPr>
-          <w:rStyle w:val="CommentReference"/>
-        </w:rPr>
-        <w:commentReference w:id="9"/>
+    </w:p>
+    <w:p>
+      <w:pPr>
+        <w:pStyle w:val="BodyText"/>
+        <w:spacing w:before="120"/>
+        <w:ind w:left="1429"/>
+        <w:jc w:val="both"/>
+        <w:rPr>
+          <w:sz w:val="26"/>
+          <w:szCs w:val="26"/>
+        </w:rPr>
+      </w:pPr>
+      <w:r>
+        <w:rPr>
+          <w:sz w:val="26"/>
+          <w:szCs w:val="26"/>
+        </w:rPr>
+        <w:t>Mô tả: khi khách hàng đăng ký yêu cầu cấp điện, nhân viên giao dịch khách hàng sẽ ghi nhận vào chương trình CMIS, chức năng này sẽ kết chuyển dữ liệu khách hàng đó sang chương trình quản lý cấp điện.</w:t>
       </w:r>
     </w:p>
     <w:p>
@@ -1219,11 +1220,8 @@
     <w:p>
       <w:pPr>
         <w:pStyle w:val="BodyText"/>
-        <w:numPr>
-          <w:ilvl w:val="0"/>
-          <w:numId w:val="26"/>
-        </w:numPr>
         <w:spacing w:before="120"/>
+        <w:ind w:left="1429"/>
         <w:jc w:val="both"/>
         <w:rPr>
           <w:sz w:val="26"/>
@@ -1235,7 +1233,7 @@
           <w:sz w:val="26"/>
           <w:szCs w:val="26"/>
         </w:rPr>
-        <w:t>Xác định và lưu trữ thông tin GPS của khách hàng.</w:t>
+        <w:t>Mô tả: dựa vào thông tin khách hàng kết chuyển từ CMIS sang, chức năng này sẽ giúp nhân viên khảo sát chiết tính lập ngay bảng chiết tính tại nhà khách hàng và thông báo kết quả chi phí dự toàn thông qua máy tính bảng.</w:t>
       </w:r>
     </w:p>
     <w:p>
@@ -1257,7 +1255,131 @@
           <w:sz w:val="26"/>
           <w:szCs w:val="26"/>
         </w:rPr>
+        <w:t>Xác định và lưu trữ thông tin GPS của khách hàng.</w:t>
+      </w:r>
+    </w:p>
+    <w:p>
+      <w:pPr>
+        <w:pStyle w:val="BodyText"/>
+        <w:spacing w:before="120"/>
+        <w:ind w:left="1429"/>
+        <w:jc w:val="both"/>
+        <w:rPr>
+          <w:sz w:val="26"/>
+          <w:szCs w:val="26"/>
+        </w:rPr>
+      </w:pPr>
+      <w:r>
+        <w:rPr>
+          <w:sz w:val="26"/>
+          <w:szCs w:val="26"/>
+        </w:rPr>
+        <w:t>Mô tả: Dựa vào thiết bị GPS trên máy tính bảng sẽ xác định được tọa độ nhà của khách hàng</w:t>
+      </w:r>
+      <w:r>
+        <w:rPr>
+          <w:sz w:val="26"/>
+          <w:szCs w:val="26"/>
+        </w:rPr>
+        <w:t>, sẽ tiến hành lưu trữ thông tin đó để phục vụ công tác tìm đường đi đến nhà khách hàng sau này.</w:t>
+      </w:r>
+    </w:p>
+    <w:p>
+      <w:pPr>
+        <w:pStyle w:val="BodyText"/>
+        <w:numPr>
+          <w:ilvl w:val="0"/>
+          <w:numId w:val="26"/>
+        </w:numPr>
+        <w:spacing w:before="120"/>
+        <w:jc w:val="both"/>
+        <w:rPr>
+          <w:sz w:val="26"/>
+          <w:szCs w:val="26"/>
+        </w:rPr>
+      </w:pPr>
+      <w:r>
+        <w:rPr>
+          <w:sz w:val="26"/>
+          <w:szCs w:val="26"/>
+        </w:rPr>
         <w:t>Tra cứu đường đi đến nhà khách hàng thông qua địa chỉ GPS đã thu thập.</w:t>
+      </w:r>
+    </w:p>
+    <w:p>
+      <w:pPr>
+        <w:pStyle w:val="BodyText"/>
+        <w:spacing w:before="120"/>
+        <w:ind w:left="1429"/>
+        <w:jc w:val="both"/>
+        <w:rPr>
+          <w:sz w:val="26"/>
+          <w:szCs w:val="26"/>
+        </w:rPr>
+      </w:pPr>
+      <w:r>
+        <w:rPr>
+          <w:sz w:val="26"/>
+          <w:szCs w:val="26"/>
+        </w:rPr>
+        <w:lastRenderedPageBreak/>
+        <w:t xml:space="preserve">Mô tả: Dựa vào </w:t>
+      </w:r>
+      <w:r>
+        <w:rPr>
+          <w:sz w:val="26"/>
+          <w:szCs w:val="26"/>
+        </w:rPr>
+        <w:t>hệ thống tọa độ đã được lưu trữ</w:t>
+      </w:r>
+      <w:r>
+        <w:rPr>
+          <w:sz w:val="26"/>
+          <w:szCs w:val="26"/>
+        </w:rPr>
+        <w:t xml:space="preserve"> </w:t>
+      </w:r>
+      <w:r>
+        <w:rPr>
+          <w:sz w:val="26"/>
+          <w:szCs w:val="26"/>
+        </w:rPr>
+        <w:t>trong CSDL của chương trình</w:t>
+      </w:r>
+      <w:r>
+        <w:rPr>
+          <w:sz w:val="26"/>
+          <w:szCs w:val="26"/>
+        </w:rPr>
+        <w:t xml:space="preserve">, sẽ tiến hành </w:t>
+      </w:r>
+      <w:r>
+        <w:rPr>
+          <w:sz w:val="26"/>
+          <w:szCs w:val="26"/>
+        </w:rPr>
+        <w:t>vẽ sơ đồ đường đi</w:t>
+      </w:r>
+      <w:r>
+        <w:rPr>
+          <w:sz w:val="26"/>
+          <w:szCs w:val="26"/>
+        </w:rPr>
+        <w:t xml:space="preserve"> đến nhà khách hàng </w:t>
+      </w:r>
+      <w:r>
+        <w:rPr>
+          <w:sz w:val="26"/>
+          <w:szCs w:val="26"/>
+        </w:rPr>
+        <w:t>phục vụ cho công tác</w:t>
+      </w:r>
+      <w:r>
+        <w:rPr>
+          <w:sz w:val="26"/>
+          <w:szCs w:val="26"/>
+        </w:rPr>
+        <w:t>.</w:t>
       </w:r>
     </w:p>
     <w:p>
@@ -1297,8 +1419,11 @@
     <w:p>
       <w:pPr>
         <w:pStyle w:val="BodyText"/>
+        <w:numPr>
+          <w:ilvl w:val="0"/>
+          <w:numId w:val="26"/>
+        </w:numPr>
         <w:spacing w:before="120"/>
-        <w:ind w:left="1069"/>
         <w:jc w:val="both"/>
         <w:rPr>
           <w:sz w:val="26"/>
@@ -1310,14 +1435,6 @@
           <w:sz w:val="26"/>
           <w:szCs w:val="26"/>
         </w:rPr>
-        <w:t>•</w:t>
-      </w:r>
-      <w:r>
-        <w:rPr>
-          <w:sz w:val="26"/>
-          <w:szCs w:val="26"/>
-        </w:rPr>
-        <w:tab/>
         <w:t>Quản lý đơn giá vật tư, nhân công tập trung.</w:t>
       </w:r>
     </w:p>
@@ -1337,15 +1454,28 @@
           <w:sz w:val="26"/>
           <w:szCs w:val="26"/>
         </w:rPr>
-        <w:t>•</w:t>
-      </w:r>
-      <w:r>
-        <w:rPr>
-          <w:sz w:val="26"/>
-          <w:szCs w:val="26"/>
-        </w:rPr>
         <w:tab/>
-        <w:t>Liên kết định mức chi phí nhân công tương ứng với vật tư thi công.</w:t>
+      </w:r>
+      <w:r>
+        <w:rPr>
+          <w:sz w:val="26"/>
+          <w:szCs w:val="26"/>
+        </w:rPr>
+        <w:t xml:space="preserve">Mô tả: </w:t>
+      </w:r>
+      <w:r>
+        <w:rPr>
+          <w:sz w:val="26"/>
+          <w:szCs w:val="26"/>
+        </w:rPr>
+        <w:t>Chức năng dùng cập nhật đơn giá vật tư, nhân công dùng chung cho toàn Công ty Điện lực để khi nhân viên khảo sát chiết tính tại các Điện lực trực thuộc chỉ cần chọn vật tư mà không cần quan tâm đến sửa đơn giá</w:t>
+      </w:r>
+      <w:r>
+        <w:rPr>
+          <w:sz w:val="26"/>
+          <w:szCs w:val="26"/>
+        </w:rPr>
+        <w:t>.</w:t>
       </w:r>
     </w:p>
     <w:p>
@@ -1372,7 +1502,82 @@
           <w:szCs w:val="26"/>
         </w:rPr>
         <w:tab/>
-        <w:t>Cập nhật các quyết định điều chỉnh đơn giá, thông báo ban hành đơn giá vật tư, nhân công.</w:t>
+        <w:t>Liên kết định mức chi phí nhân công tương ứng với vật tư thi công.</w:t>
+      </w:r>
+    </w:p>
+    <w:p>
+      <w:pPr>
+        <w:pStyle w:val="BodyText"/>
+        <w:spacing w:before="120"/>
+        <w:ind w:left="1069" w:firstLine="371"/>
+        <w:jc w:val="both"/>
+        <w:rPr>
+          <w:sz w:val="26"/>
+          <w:szCs w:val="26"/>
+        </w:rPr>
+      </w:pPr>
+      <w:r>
+        <w:rPr>
+          <w:sz w:val="26"/>
+          <w:szCs w:val="26"/>
+        </w:rPr>
+        <w:t>Mô tả: Chức năng dùng</w:t>
+      </w:r>
+      <w:r>
+        <w:rPr>
+          <w:sz w:val="26"/>
+          <w:szCs w:val="26"/>
+        </w:rPr>
+        <w:t xml:space="preserve"> để </w:t>
+      </w:r>
+      <w:r>
+        <w:rPr>
+          <w:sz w:val="26"/>
+          <w:szCs w:val="26"/>
+        </w:rPr>
+        <w:t xml:space="preserve">cập nhật </w:t>
+      </w:r>
+      <w:r>
+        <w:rPr>
+          <w:sz w:val="26"/>
+          <w:szCs w:val="26"/>
+        </w:rPr>
+        <w:t>liên kết giữa</w:t>
+      </w:r>
+      <w:r>
+        <w:rPr>
+          <w:sz w:val="26"/>
+          <w:szCs w:val="26"/>
+        </w:rPr>
+        <w:t xml:space="preserve"> vật tư</w:t>
+      </w:r>
+      <w:r>
+        <w:rPr>
+          <w:sz w:val="26"/>
+          <w:szCs w:val="26"/>
+        </w:rPr>
+        <w:t xml:space="preserve"> và</w:t>
+      </w:r>
+      <w:r>
+        <w:rPr>
+          <w:sz w:val="26"/>
+          <w:szCs w:val="26"/>
+        </w:rPr>
+        <w:t xml:space="preserve"> nhân công dùng chung cho toàn Công ty Điện lực để khi nhân viên khảo sát chiết tính tại các Điện lực trực thuộc chỉ cần </w:t>
+      </w:r>
+      <w:r>
+        <w:rPr>
+          <w:sz w:val="26"/>
+          <w:szCs w:val="26"/>
+        </w:rPr>
+        <w:t>chọn vật tư thì dựa vào bảng liên kết đã cập nhật thì các chi phí nhân công sẽ tự động được thêm vào trong bảng chiết tính</w:t>
+      </w:r>
+      <w:r>
+        <w:rPr>
+          <w:sz w:val="26"/>
+          <w:szCs w:val="26"/>
+        </w:rPr>
+        <w:t>.</w:t>
       </w:r>
     </w:p>
     <w:p>
@@ -1399,7 +1604,33 @@
           <w:szCs w:val="26"/>
         </w:rPr>
         <w:tab/>
-        <w:t>Khai báo các hệ số chiết tính, điều chỉnh nhân công,…</w:t>
+        <w:t>Cập nhật các quyết định điều chỉnh đơn giá, thông báo ban hành đơn giá vật tư, nhân công.</w:t>
+      </w:r>
+    </w:p>
+    <w:p>
+      <w:pPr>
+        <w:pStyle w:val="BodyText"/>
+        <w:spacing w:before="120"/>
+        <w:ind w:left="1069" w:firstLine="371"/>
+        <w:jc w:val="both"/>
+        <w:rPr>
+          <w:sz w:val="26"/>
+          <w:szCs w:val="26"/>
+        </w:rPr>
+      </w:pPr>
+      <w:r>
+        <w:rPr>
+          <w:sz w:val="26"/>
+          <w:szCs w:val="26"/>
+        </w:rPr>
+        <w:t xml:space="preserve">Mô tả: Chức năng dùng để </w:t>
+      </w:r>
+      <w:r>
+        <w:rPr>
+          <w:sz w:val="26"/>
+          <w:szCs w:val="26"/>
+        </w:rPr>
+        <w:t>quản lý các quyết định, thông báo về việc ban hành đơn giá vật tư, nhân công tại các thời điểm khác nhau.</w:t>
       </w:r>
     </w:p>
     <w:p>
@@ -1426,7 +1657,33 @@
           <w:szCs w:val="26"/>
         </w:rPr>
         <w:tab/>
-        <w:t>Quản trị danh mục, nhóm,  loại chi phí vật tư thi công.</w:t>
+        <w:t>Khai báo các hệ số chiết tính, điều chỉnh nhân công,…</w:t>
+      </w:r>
+    </w:p>
+    <w:p>
+      <w:pPr>
+        <w:pStyle w:val="BodyText"/>
+        <w:spacing w:before="120"/>
+        <w:ind w:left="1069" w:firstLine="371"/>
+        <w:jc w:val="both"/>
+        <w:rPr>
+          <w:sz w:val="26"/>
+          <w:szCs w:val="26"/>
+        </w:rPr>
+      </w:pPr>
+      <w:r>
+        <w:rPr>
+          <w:sz w:val="26"/>
+          <w:szCs w:val="26"/>
+        </w:rPr>
+        <w:t xml:space="preserve">Mô tả: Chức năng dùng để </w:t>
+      </w:r>
+      <w:r>
+        <w:rPr>
+          <w:sz w:val="26"/>
+          <w:szCs w:val="26"/>
+        </w:rPr>
+        <w:t>cập nhật lại các hệ số dùng trong bảng tổng hợp chi phí như: hệ số điều chỉnh nhân công, chi phí chung,…</w:t>
       </w:r>
     </w:p>
     <w:p>
@@ -1453,7 +1710,33 @@
           <w:szCs w:val="26"/>
         </w:rPr>
         <w:tab/>
-        <w:t>Lập mẫu danh mục vật tư thi công theo nhu cầu.</w:t>
+        <w:t>Quản trị danh mục, nhóm,  loại chi phí vật tư thi công.</w:t>
+      </w:r>
+    </w:p>
+    <w:p>
+      <w:pPr>
+        <w:pStyle w:val="BodyText"/>
+        <w:spacing w:before="120"/>
+        <w:ind w:left="1069" w:firstLine="371"/>
+        <w:jc w:val="both"/>
+        <w:rPr>
+          <w:sz w:val="26"/>
+          <w:szCs w:val="26"/>
+        </w:rPr>
+      </w:pPr>
+      <w:r>
+        <w:rPr>
+          <w:sz w:val="26"/>
+          <w:szCs w:val="26"/>
+        </w:rPr>
+        <w:t xml:space="preserve">Mô tả: Chức năng dùng để </w:t>
+      </w:r>
+      <w:r>
+        <w:rPr>
+          <w:sz w:val="26"/>
+          <w:szCs w:val="26"/>
+        </w:rPr>
+        <w:t>phân loại các vật tư thi công thành từng nhóm nhỏ để tiện quản lý và truy tìm khi cần dùng, để giúp tiết kiệm thời gian thao tác trong khi lập chiết tính.</w:t>
       </w:r>
     </w:p>
     <w:p>
@@ -1472,7 +1755,6 @@
           <w:sz w:val="26"/>
           <w:szCs w:val="26"/>
         </w:rPr>
-        <w:lastRenderedPageBreak/>
         <w:t>•</w:t>
       </w:r>
       <w:r>
@@ -1481,7 +1763,33 @@
           <w:szCs w:val="26"/>
         </w:rPr>
         <w:tab/>
-        <w:t>Quản trị các thông báo đến người sử dụng.</w:t>
+        <w:t>Lập mẫu danh mục vật tư thi công theo nhu cầu.</w:t>
+      </w:r>
+    </w:p>
+    <w:p>
+      <w:pPr>
+        <w:pStyle w:val="BodyText"/>
+        <w:spacing w:before="120"/>
+        <w:ind w:left="1069" w:firstLine="371"/>
+        <w:jc w:val="both"/>
+        <w:rPr>
+          <w:sz w:val="26"/>
+          <w:szCs w:val="26"/>
+        </w:rPr>
+      </w:pPr>
+      <w:r>
+        <w:rPr>
+          <w:sz w:val="26"/>
+          <w:szCs w:val="26"/>
+        </w:rPr>
+        <w:t xml:space="preserve">Mô tả: Chức năng dùng để </w:t>
+      </w:r>
+      <w:r>
+        <w:rPr>
+          <w:sz w:val="26"/>
+          <w:szCs w:val="26"/>
+        </w:rPr>
+        <w:t>thành lập các chiết tính mẫu dùng chung, đối với các bảng chiết tính nào gần giống với mẫu cho trước thì nhân viên khảo sát chiết tính chỉ cần chọn mẫu cho trước và cập nhật lại số lượng vật tư là có ngay bảng chiết tính mới, giúp tiết kiệm thời gian và tăng năng suất.</w:t>
       </w:r>
     </w:p>
     <w:p>
@@ -1508,7 +1816,33 @@
           <w:szCs w:val="26"/>
         </w:rPr>
         <w:tab/>
-        <w:t xml:space="preserve">Báo cáo, thống kê: số lượng chiết tính được thực hiện theo thời gian, đơn vị, loại. </w:t>
+        <w:t>Quản trị các thông báo đến người sử dụng.</w:t>
+      </w:r>
+    </w:p>
+    <w:p>
+      <w:pPr>
+        <w:pStyle w:val="BodyText"/>
+        <w:spacing w:before="120"/>
+        <w:ind w:left="1069" w:firstLine="371"/>
+        <w:jc w:val="both"/>
+        <w:rPr>
+          <w:sz w:val="26"/>
+          <w:szCs w:val="26"/>
+        </w:rPr>
+      </w:pPr>
+      <w:r>
+        <w:rPr>
+          <w:sz w:val="26"/>
+          <w:szCs w:val="26"/>
+        </w:rPr>
+        <w:t xml:space="preserve">Mô tả: Chức năng dùng để </w:t>
+      </w:r>
+      <w:r>
+        <w:rPr>
+          <w:sz w:val="26"/>
+          <w:szCs w:val="26"/>
+        </w:rPr>
+        <w:t>thông báo các thông tin cần biết, các thông tin mới, các qui định mới, đơn giá mới,… giữa người quản lý chương trình với các nhân viên sử dụng chương trình này.</w:t>
       </w:r>
     </w:p>
     <w:p>
@@ -1527,22 +1861,15 @@
           <w:sz w:val="26"/>
           <w:szCs w:val="26"/>
         </w:rPr>
-        <w:t xml:space="preserve">+ </w:t>
-      </w:r>
-      <w:r>
-        <w:rPr>
-          <w:b/>
-          <w:sz w:val="26"/>
-          <w:szCs w:val="26"/>
-        </w:rPr>
-        <w:t>Phân hệ hỗ trợ chuẩn bị vật tư</w:t>
-      </w:r>
-      <w:r>
-        <w:rPr>
-          <w:sz w:val="26"/>
-          <w:szCs w:val="26"/>
-        </w:rPr>
-        <w:t xml:space="preserve"> (đối tượng sử dụng: thủ kho):</w:t>
+        <w:t>•</w:t>
+      </w:r>
+      <w:r>
+        <w:rPr>
+          <w:sz w:val="26"/>
+          <w:szCs w:val="26"/>
+        </w:rPr>
+        <w:tab/>
+        <w:t xml:space="preserve">Báo cáo, thống kê: số lượng chiết tính được thực hiện theo thời gian, đơn vị, loại. </w:t>
       </w:r>
     </w:p>
     <w:p>
@@ -1561,15 +1888,22 @@
           <w:sz w:val="26"/>
           <w:szCs w:val="26"/>
         </w:rPr>
-        <w:t>•</w:t>
-      </w:r>
-      <w:r>
-        <w:rPr>
-          <w:sz w:val="26"/>
-          <w:szCs w:val="26"/>
-        </w:rPr>
-        <w:tab/>
-        <w:t>Quản lý các chiết tính đã xuất vật tư.</w:t>
+        <w:t xml:space="preserve">+ </w:t>
+      </w:r>
+      <w:r>
+        <w:rPr>
+          <w:b/>
+          <w:sz w:val="26"/>
+          <w:szCs w:val="26"/>
+        </w:rPr>
+        <w:t>Phân hệ hỗ trợ chuẩn bị vật tư</w:t>
+      </w:r>
+      <w:r>
+        <w:rPr>
+          <w:sz w:val="26"/>
+          <w:szCs w:val="26"/>
+        </w:rPr>
+        <w:t xml:space="preserve"> (đối tượng sử dụng: thủ kho):</w:t>
       </w:r>
     </w:p>
     <w:p>
@@ -1596,7 +1930,33 @@
           <w:szCs w:val="26"/>
         </w:rPr>
         <w:tab/>
-        <w:t>Lập báo cáo tổng hợp vật tư các bảng chiết tính đã xuất theo thời gian, theo số chiết tính.</w:t>
+        <w:t>Quản lý các chiết tính đã xuất vật tư.</w:t>
+      </w:r>
+    </w:p>
+    <w:p>
+      <w:pPr>
+        <w:pStyle w:val="BodyText"/>
+        <w:spacing w:before="120"/>
+        <w:ind w:left="1069" w:firstLine="371"/>
+        <w:jc w:val="both"/>
+        <w:rPr>
+          <w:sz w:val="26"/>
+          <w:szCs w:val="26"/>
+        </w:rPr>
+      </w:pPr>
+      <w:r>
+        <w:rPr>
+          <w:sz w:val="26"/>
+          <w:szCs w:val="26"/>
+        </w:rPr>
+        <w:t xml:space="preserve">Mô tả: Chức năng dùng để </w:t>
+      </w:r>
+      <w:r>
+        <w:rPr>
+          <w:sz w:val="26"/>
+          <w:szCs w:val="26"/>
+        </w:rPr>
+        <w:t>cho người quản lý vật tư duyệt lại các chiết tính nào đã xuất vật tư, chưa xuất vật tư.</w:t>
       </w:r>
     </w:p>
     <w:p>
@@ -1615,22 +1975,56 @@
           <w:sz w:val="26"/>
           <w:szCs w:val="26"/>
         </w:rPr>
-        <w:t xml:space="preserve">+ </w:t>
-      </w:r>
-      <w:r>
-        <w:rPr>
-          <w:b/>
-          <w:sz w:val="26"/>
-          <w:szCs w:val="26"/>
-        </w:rPr>
-        <w:t>Phân hệ hỗ trợ thi công</w:t>
-      </w:r>
-      <w:r>
-        <w:rPr>
-          <w:sz w:val="26"/>
-          <w:szCs w:val="26"/>
-        </w:rPr>
-        <w:t xml:space="preserve"> (đối tượng sử dụng: thi công):</w:t>
+        <w:lastRenderedPageBreak/>
+        <w:t>•</w:t>
+      </w:r>
+      <w:r>
+        <w:rPr>
+          <w:sz w:val="26"/>
+          <w:szCs w:val="26"/>
+        </w:rPr>
+        <w:tab/>
+        <w:t>Lập báo cáo tổng hợp vật tư các bảng chiết tính đã xuất theo thời gian, theo số chiết tính.</w:t>
+      </w:r>
+    </w:p>
+    <w:p>
+      <w:pPr>
+        <w:pStyle w:val="BodyText"/>
+        <w:spacing w:before="120"/>
+        <w:ind w:left="1069" w:firstLine="371"/>
+        <w:jc w:val="both"/>
+        <w:rPr>
+          <w:sz w:val="26"/>
+          <w:szCs w:val="26"/>
+        </w:rPr>
+      </w:pPr>
+      <w:r>
+        <w:rPr>
+          <w:sz w:val="26"/>
+          <w:szCs w:val="26"/>
+        </w:rPr>
+        <w:t>Mô tả: Chức năng dùng để</w:t>
+      </w:r>
+      <w:r>
+        <w:rPr>
+          <w:sz w:val="26"/>
+          <w:szCs w:val="26"/>
+        </w:rPr>
+        <w:t xml:space="preserve"> cho</w:t>
+      </w:r>
+      <w:r>
+        <w:rPr>
+          <w:sz w:val="26"/>
+          <w:szCs w:val="26"/>
+        </w:rPr>
+        <w:t xml:space="preserve"> </w:t>
+      </w:r>
+      <w:r>
+        <w:rPr>
+          <w:sz w:val="26"/>
+          <w:szCs w:val="26"/>
+        </w:rPr>
+        <w:t>người quản lý vật tư thống kê lại được số lượng vật tư cần xuất, đã xuất… để theo dõi và chuẩn bị vật tư.</w:t>
       </w:r>
     </w:p>
     <w:p>
@@ -1649,15 +2043,22 @@
           <w:sz w:val="26"/>
           <w:szCs w:val="26"/>
         </w:rPr>
-        <w:t>•</w:t>
-      </w:r>
-      <w:r>
-        <w:rPr>
-          <w:sz w:val="26"/>
-          <w:szCs w:val="26"/>
-        </w:rPr>
-        <w:tab/>
-        <w:t>Lập các biên bản quyết toán vật tư thiết bị</w:t>
+        <w:t xml:space="preserve">+ </w:t>
+      </w:r>
+      <w:r>
+        <w:rPr>
+          <w:b/>
+          <w:sz w:val="26"/>
+          <w:szCs w:val="26"/>
+        </w:rPr>
+        <w:t>Phân hệ hỗ trợ thi công</w:t>
+      </w:r>
+      <w:r>
+        <w:rPr>
+          <w:sz w:val="26"/>
+          <w:szCs w:val="26"/>
+        </w:rPr>
+        <w:t xml:space="preserve"> (đối tượng sử dụng: thi công):</w:t>
       </w:r>
     </w:p>
     <w:p>
@@ -1684,7 +2085,40 @@
           <w:szCs w:val="26"/>
         </w:rPr>
         <w:tab/>
-        <w:t>Tra cứu đường đi đến nhà khách hàng thông qua địa chỉ GPS đã thu thập.</w:t>
+        <w:t>Lập các biên bản quyết toán vật tư thiết bị</w:t>
+      </w:r>
+      <w:r>
+        <w:rPr>
+          <w:sz w:val="26"/>
+          <w:szCs w:val="26"/>
+        </w:rPr>
+        <w:t>.</w:t>
+      </w:r>
+    </w:p>
+    <w:p>
+      <w:pPr>
+        <w:pStyle w:val="BodyText"/>
+        <w:spacing w:before="120"/>
+        <w:ind w:left="1069" w:firstLine="371"/>
+        <w:jc w:val="both"/>
+        <w:rPr>
+          <w:sz w:val="26"/>
+          <w:szCs w:val="26"/>
+        </w:rPr>
+      </w:pPr>
+      <w:r>
+        <w:rPr>
+          <w:sz w:val="26"/>
+          <w:szCs w:val="26"/>
+        </w:rPr>
+        <w:t xml:space="preserve">Mô tả: Chức năng dùng để cho người </w:t>
+      </w:r>
+      <w:r>
+        <w:rPr>
+          <w:sz w:val="26"/>
+          <w:szCs w:val="26"/>
+        </w:rPr>
+        <w:t>thi công có thể quyết toán vật tư khi thi công (thừa , thiếu vật tư)</w:t>
       </w:r>
     </w:p>
     <w:p>
@@ -1703,22 +2137,48 @@
           <w:sz w:val="26"/>
           <w:szCs w:val="26"/>
         </w:rPr>
-        <w:t xml:space="preserve">+ </w:t>
-      </w:r>
-      <w:r>
-        <w:rPr>
-          <w:b/>
-          <w:sz w:val="26"/>
-          <w:szCs w:val="26"/>
-        </w:rPr>
-        <w:t>Phân hệ tra cứu GPS khách hàng</w:t>
-      </w:r>
-      <w:r>
-        <w:rPr>
-          <w:sz w:val="26"/>
-          <w:szCs w:val="26"/>
-        </w:rPr>
-        <w:t xml:space="preserve"> (đối tượng sử dụng: trực sửa chữa điện):</w:t>
+        <w:t>•</w:t>
+      </w:r>
+      <w:r>
+        <w:rPr>
+          <w:sz w:val="26"/>
+          <w:szCs w:val="26"/>
+        </w:rPr>
+        <w:tab/>
+        <w:t>Tra cứu đường đi đến nhà khách hàng thông qua địa chỉ GPS đã thu thập.</w:t>
+      </w:r>
+    </w:p>
+    <w:p>
+      <w:pPr>
+        <w:pStyle w:val="BodyText"/>
+        <w:spacing w:before="120"/>
+        <w:ind w:left="1069" w:firstLine="371"/>
+        <w:jc w:val="both"/>
+        <w:rPr>
+          <w:sz w:val="26"/>
+          <w:szCs w:val="26"/>
+        </w:rPr>
+      </w:pPr>
+      <w:r>
+        <w:rPr>
+          <w:sz w:val="26"/>
+          <w:szCs w:val="26"/>
+        </w:rPr>
+        <w:t>Mô tả: Dựa vào hệ thống tọa độ đã được lưu trữ trong CSDL của chương trình, sẽ tiến hành vẽ sơ đồ đường đi đến nhà khách hàng phục vụ cho công tác</w:t>
+      </w:r>
+      <w:r>
+        <w:rPr>
+          <w:sz w:val="26"/>
+          <w:szCs w:val="26"/>
+        </w:rPr>
+        <w:t xml:space="preserve"> thi công</w:t>
+      </w:r>
+      <w:r>
+        <w:rPr>
+          <w:sz w:val="26"/>
+          <w:szCs w:val="26"/>
+        </w:rPr>
+        <w:t>.</w:t>
       </w:r>
     </w:p>
     <w:p>
@@ -1737,15 +2197,22 @@
           <w:sz w:val="26"/>
           <w:szCs w:val="26"/>
         </w:rPr>
-        <w:t>•</w:t>
-      </w:r>
-      <w:r>
-        <w:rPr>
-          <w:sz w:val="26"/>
-          <w:szCs w:val="26"/>
-        </w:rPr>
-        <w:tab/>
-        <w:t>Tra cứu đường đi đến nhà khách hàng thông qua địa chỉ GPS đã thu thập.</w:t>
+        <w:t xml:space="preserve">+ </w:t>
+      </w:r>
+      <w:r>
+        <w:rPr>
+          <w:b/>
+          <w:sz w:val="26"/>
+          <w:szCs w:val="26"/>
+        </w:rPr>
+        <w:t>Phân hệ tra cứu GPS khách hàng</w:t>
+      </w:r>
+      <w:r>
+        <w:rPr>
+          <w:sz w:val="26"/>
+          <w:szCs w:val="26"/>
+        </w:rPr>
+        <w:t xml:space="preserve"> (đối tượng sử dụng: trực sửa chữa điện):</w:t>
       </w:r>
     </w:p>
     <w:p>
@@ -1764,22 +2231,48 @@
           <w:sz w:val="26"/>
           <w:szCs w:val="26"/>
         </w:rPr>
-        <w:t xml:space="preserve">+ </w:t>
-      </w:r>
-      <w:r>
-        <w:rPr>
-          <w:b/>
-          <w:sz w:val="26"/>
-          <w:szCs w:val="26"/>
-        </w:rPr>
-        <w:t>Phân hệ quản trị người dùng</w:t>
-      </w:r>
-      <w:r>
-        <w:rPr>
-          <w:sz w:val="26"/>
-          <w:szCs w:val="26"/>
-        </w:rPr>
-        <w:t>:</w:t>
+        <w:t>•</w:t>
+      </w:r>
+      <w:r>
+        <w:rPr>
+          <w:sz w:val="26"/>
+          <w:szCs w:val="26"/>
+        </w:rPr>
+        <w:tab/>
+        <w:t>Tra cứu đường đi đến nhà khách hàng thông qua địa chỉ GPS đã thu thập.</w:t>
+      </w:r>
+    </w:p>
+    <w:p>
+      <w:pPr>
+        <w:pStyle w:val="BodyText"/>
+        <w:spacing w:before="120"/>
+        <w:ind w:left="1069" w:firstLine="371"/>
+        <w:jc w:val="both"/>
+        <w:rPr>
+          <w:sz w:val="26"/>
+          <w:szCs w:val="26"/>
+        </w:rPr>
+      </w:pPr>
+      <w:r>
+        <w:rPr>
+          <w:sz w:val="26"/>
+          <w:szCs w:val="26"/>
+        </w:rPr>
+        <w:t>Mô tả: Dựa vào hệ thống tọa độ đã được lưu trữ trong CSDL của chương trình, sẽ tiến hành vẽ sơ đồ đường đi đến nhà khách hàng phục vụ cho công tác</w:t>
+      </w:r>
+      <w:r>
+        <w:rPr>
+          <w:sz w:val="26"/>
+          <w:szCs w:val="26"/>
+        </w:rPr>
+        <w:t xml:space="preserve"> sửa chữa điện</w:t>
+      </w:r>
+      <w:r>
+        <w:rPr>
+          <w:sz w:val="26"/>
+          <w:szCs w:val="26"/>
+        </w:rPr>
+        <w:t>.</w:t>
       </w:r>
     </w:p>
     <w:p>
@@ -1798,15 +2291,22 @@
           <w:sz w:val="26"/>
           <w:szCs w:val="26"/>
         </w:rPr>
-        <w:t>•</w:t>
-      </w:r>
-      <w:r>
-        <w:rPr>
-          <w:sz w:val="26"/>
-          <w:szCs w:val="26"/>
-        </w:rPr>
-        <w:tab/>
-        <w:t>Phân quyền sử dụng các chức năng của chương trình theo đối tượng sử dụng.</w:t>
+        <w:t xml:space="preserve">+ </w:t>
+      </w:r>
+      <w:r>
+        <w:rPr>
+          <w:b/>
+          <w:sz w:val="26"/>
+          <w:szCs w:val="26"/>
+        </w:rPr>
+        <w:t>Phân hệ quản trị người dùng</w:t>
+      </w:r>
+      <w:r>
+        <w:rPr>
+          <w:sz w:val="26"/>
+          <w:szCs w:val="26"/>
+        </w:rPr>
+        <w:t>:</w:t>
       </w:r>
     </w:p>
     <w:p>
@@ -1833,24 +2333,94 @@
           <w:szCs w:val="26"/>
         </w:rPr>
         <w:tab/>
+        <w:t>Phân quyền sử dụng các chức năng của chương trình theo đối tượng sử dụng.</w:t>
+      </w:r>
+    </w:p>
+    <w:p>
+      <w:pPr>
+        <w:pStyle w:val="BodyText"/>
+        <w:spacing w:before="120"/>
+        <w:ind w:left="1069"/>
+        <w:jc w:val="both"/>
+        <w:rPr>
+          <w:sz w:val="26"/>
+          <w:szCs w:val="26"/>
+        </w:rPr>
+      </w:pPr>
+      <w:r>
+        <w:rPr>
+          <w:sz w:val="26"/>
+          <w:szCs w:val="26"/>
+        </w:rPr>
+        <w:tab/>
+      </w:r>
+      <w:r>
+        <w:rPr>
+          <w:sz w:val="26"/>
+          <w:szCs w:val="26"/>
+        </w:rPr>
+        <w:t xml:space="preserve">Mô tả: </w:t>
+      </w:r>
+      <w:r>
+        <w:rPr>
+          <w:sz w:val="26"/>
+          <w:szCs w:val="26"/>
+        </w:rPr>
+        <w:t>dùng để cho người quản trị quản lý và phân quyền cho các đối tượng người sử dụng chương trình.</w:t>
+      </w:r>
+    </w:p>
+    <w:p>
+      <w:pPr>
+        <w:pStyle w:val="BodyText"/>
+        <w:spacing w:before="120"/>
+        <w:ind w:left="1069"/>
+        <w:jc w:val="both"/>
+        <w:rPr>
+          <w:sz w:val="26"/>
+          <w:szCs w:val="26"/>
+        </w:rPr>
+      </w:pPr>
+      <w:r>
+        <w:rPr>
+          <w:sz w:val="26"/>
+          <w:szCs w:val="26"/>
+        </w:rPr>
+        <w:t>•</w:t>
+      </w:r>
+      <w:r>
+        <w:rPr>
+          <w:sz w:val="26"/>
+          <w:szCs w:val="26"/>
+        </w:rPr>
+        <w:tab/>
         <w:t>Quản lý danh mục các Đơn vị.</w:t>
       </w:r>
     </w:p>
     <w:p>
       <w:pPr>
-        <w:pStyle w:val="Level1"/>
-        <w:numPr>
-          <w:ilvl w:val="0"/>
-          <w:numId w:val="0"/>
-        </w:numPr>
-        <w:spacing w:line="240" w:lineRule="auto"/>
-        <w:ind w:left="540"/>
+        <w:pStyle w:val="BodyText"/>
+        <w:spacing w:before="120"/>
+        <w:ind w:left="1069" w:firstLine="371"/>
         <w:jc w:val="both"/>
         <w:rPr>
           <w:sz w:val="26"/>
           <w:szCs w:val="26"/>
         </w:rPr>
       </w:pPr>
+      <w:r>
+        <w:rPr>
+          <w:sz w:val="26"/>
+          <w:szCs w:val="26"/>
+        </w:rPr>
+        <w:t xml:space="preserve">Mô tả: </w:t>
+      </w:r>
+      <w:r>
+        <w:rPr>
+          <w:sz w:val="26"/>
+          <w:szCs w:val="26"/>
+        </w:rPr>
+        <w:t>dùng để quản lý và cập nhật thông tin của các đơn vị trực thuộc.</w:t>
+      </w:r>
     </w:p>
     <w:p>
       <w:pPr>
@@ -1866,88 +2436,27 @@
           <w:szCs w:val="26"/>
         </w:rPr>
       </w:pPr>
-      <w:bookmarkStart w:id="11" w:name="_Toc374171608"/>
-      <w:r>
-        <w:rPr>
-          <w:sz w:val="26"/>
-          <w:szCs w:val="26"/>
-        </w:rPr>
-        <w:t xml:space="preserve">MÔ HÌNH TRIỂN KHAI </w:t>
-      </w:r>
-      <w:r>
-        <w:rPr>
-          <w:sz w:val="26"/>
-          <w:szCs w:val="26"/>
-        </w:rPr>
-        <w:t xml:space="preserve"> :</w:t>
-      </w:r>
-      <w:bookmarkEnd w:id="11"/>
-    </w:p>
-    <w:p>
-      <w:pPr>
-        <w:pStyle w:val="Level2"/>
-        <w:tabs>
-          <w:tab w:val="clear" w:pos="2340"/>
-          <w:tab w:val="num" w:pos="600"/>
-        </w:tabs>
-        <w:ind w:left="600" w:hanging="600"/>
-        <w:jc w:val="both"/>
-        <w:rPr>
-          <w:sz w:val="26"/>
-          <w:szCs w:val="26"/>
-        </w:rPr>
-      </w:pPr>
-      <w:bookmarkStart w:id="12" w:name="_Toc374171609"/>
-      <w:r>
-        <w:rPr>
-          <w:sz w:val="26"/>
-          <w:szCs w:val="26"/>
-        </w:rPr>
-        <w:t>Mô hình tổ chức:</w:t>
-      </w:r>
-      <w:bookmarkEnd w:id="12"/>
-    </w:p>
-    <w:p>
-      <w:pPr>
-        <w:pStyle w:val="Level2"/>
-        <w:numPr>
-          <w:ilvl w:val="0"/>
-          <w:numId w:val="0"/>
-        </w:numPr>
-        <w:tabs>
-          <w:tab w:val="left" w:pos="1080"/>
-        </w:tabs>
-        <w:ind w:left="2340" w:hanging="360"/>
-        <w:jc w:val="both"/>
-        <w:rPr>
-          <w:b w:val="0"/>
-          <w:sz w:val="26"/>
-          <w:szCs w:val="26"/>
-        </w:rPr>
-      </w:pPr>
-      <w:bookmarkStart w:id="13" w:name="_Toc370902934"/>
-      <w:bookmarkStart w:id="14" w:name="_Toc374171610"/>
+      <w:bookmarkStart w:id="8" w:name="_Toc374171608"/>
       <w:r>
         <w:rPr>
           <w:b w:val="0"/>
           <w:noProof/>
           <w:sz w:val="26"/>
           <w:szCs w:val="26"/>
-          <w:lang w:eastAsia="ja-JP"/>
         </w:rPr>
         <mc:AlternateContent>
           <mc:Choice Requires="wps">
             <w:drawing>
-              <wp:anchor distT="0" distB="0" distL="114300" distR="114300" simplePos="0" relativeHeight="251658240" behindDoc="0" locked="0" layoutInCell="1" allowOverlap="1" wp14:anchorId="6974F3B8" wp14:editId="46B6D28E">
+              <wp:anchor distT="0" distB="0" distL="114300" distR="114300" simplePos="0" relativeHeight="251658240" behindDoc="0" locked="0" layoutInCell="1" allowOverlap="1" wp14:anchorId="7AFF3545" wp14:editId="2BABA4DC">
                 <wp:simplePos x="0" y="0"/>
                 <wp:positionH relativeFrom="column">
-                  <wp:posOffset>2066925</wp:posOffset>
+                  <wp:posOffset>2409825</wp:posOffset>
                 </wp:positionH>
                 <wp:positionV relativeFrom="paragraph">
-                  <wp:posOffset>47625</wp:posOffset>
+                  <wp:posOffset>151130</wp:posOffset>
                 </wp:positionV>
-                <wp:extent cx="1866900" cy="894080"/>
-                <wp:effectExtent l="0" t="0" r="19050" b="20320"/>
+                <wp:extent cx="1866900" cy="704850"/>
+                <wp:effectExtent l="0" t="0" r="19050" b="19050"/>
                 <wp:wrapNone/>
                 <wp:docPr id="9" name="Oval 2"/>
                 <wp:cNvGraphicFramePr>
@@ -1962,7 +2471,7 @@
                       <wps:spPr bwMode="auto">
                         <a:xfrm>
                           <a:off x="0" y="0"/>
-                          <a:ext cx="1866900" cy="894080"/>
+                          <a:ext cx="1866900" cy="704850"/>
                         </a:xfrm>
                         <a:prstGeom prst="ellipse">
                           <a:avLst/>
@@ -2017,7 +2526,7 @@
           </mc:Choice>
           <mc:Fallback>
             <w:pict>
-              <v:oval w14:anchorId="6974F3B8" id="Oval 2" o:spid="_x0000_s1026" style="position:absolute;left:0;text-align:left;margin-left:162.75pt;margin-top:3.75pt;width:147pt;height:70.4pt;z-index:251658240;visibility:visible;mso-wrap-style:square;mso-width-percent:0;mso-height-percent:0;mso-wrap-distance-left:9pt;mso-wrap-distance-top:0;mso-wrap-distance-right:9pt;mso-wrap-distance-bottom:0;mso-position-horizontal:absolute;mso-position-horizontal-relative:text;mso-position-vertical:absolute;mso-position-vertical-relative:text;mso-width-percent:0;mso-height-percent:0;mso-width-relative:page;mso-height-relative:page;v-text-anchor:top" o:gfxdata="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">
+              <v:oval id="Oval 2" o:spid="_x0000_s1026" style="position:absolute;left:0;text-align:left;margin-left:189.75pt;margin-top:11.9pt;width:147pt;height:55.5pt;z-index:251658240;visibility:visible;mso-wrap-style:square;mso-width-percent:0;mso-height-percent:0;mso-wrap-distance-left:9pt;mso-wrap-distance-top:0;mso-wrap-distance-right:9pt;mso-wrap-distance-bottom:0;mso-position-horizontal:absolute;mso-position-horizontal-relative:text;mso-position-vertical:absolute;mso-position-vertical-relative:text;mso-width-percent:0;mso-height-percent:0;mso-width-relative:page;mso-height-relative:page;v-text-anchor:top" o:gfxdata="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">
                 <v:textbox>
                   <w:txbxContent>
                     <w:p>
@@ -2044,6 +2553,45 @@
           </mc:Fallback>
         </mc:AlternateContent>
       </w:r>
+      <w:r>
+        <w:rPr>
+          <w:sz w:val="26"/>
+          <w:szCs w:val="26"/>
+        </w:rPr>
+        <w:t xml:space="preserve">MÔ HÌNH TRIỂN KHAI </w:t>
+      </w:r>
+      <w:r>
+        <w:rPr>
+          <w:sz w:val="26"/>
+          <w:szCs w:val="26"/>
+        </w:rPr>
+        <w:t xml:space="preserve"> :</w:t>
+      </w:r>
+      <w:bookmarkEnd w:id="8"/>
+    </w:p>
+    <w:p>
+      <w:pPr>
+        <w:pStyle w:val="Level2"/>
+        <w:tabs>
+          <w:tab w:val="clear" w:pos="2340"/>
+          <w:tab w:val="num" w:pos="600"/>
+        </w:tabs>
+        <w:ind w:left="600" w:hanging="600"/>
+        <w:jc w:val="both"/>
+        <w:rPr>
+          <w:sz w:val="26"/>
+          <w:szCs w:val="26"/>
+        </w:rPr>
+      </w:pPr>
+      <w:bookmarkStart w:id="9" w:name="_Toc374171609"/>
+      <w:r>
+        <w:rPr>
+          <w:sz w:val="26"/>
+          <w:szCs w:val="26"/>
+        </w:rPr>
+        <w:t>Mô hình tổ chức:</w:t>
+      </w:r>
+      <w:bookmarkEnd w:id="9"/>
     </w:p>
     <w:p>
       <w:pPr>
@@ -2059,11 +2607,12 @@
         <w:jc w:val="both"/>
         <w:rPr>
           <w:b w:val="0"/>
-          <w:noProof/>
-          <w:sz w:val="26"/>
-          <w:szCs w:val="26"/>
-        </w:rPr>
-      </w:pPr>
+          <w:sz w:val="26"/>
+          <w:szCs w:val="26"/>
+        </w:rPr>
+      </w:pPr>
+      <w:bookmarkStart w:id="10" w:name="_Toc370902934"/>
+      <w:bookmarkStart w:id="11" w:name="_Toc374171610"/>
     </w:p>
     <w:p>
       <w:pPr>
@@ -2079,25 +2628,7 @@
         <w:jc w:val="both"/>
         <w:rPr>
           <w:b w:val="0"/>
-          <w:sz w:val="26"/>
-          <w:szCs w:val="26"/>
-        </w:rPr>
-      </w:pPr>
-    </w:p>
-    <w:p>
-      <w:pPr>
-        <w:pStyle w:val="Level2"/>
-        <w:numPr>
-          <w:ilvl w:val="0"/>
-          <w:numId w:val="0"/>
-        </w:numPr>
-        <w:tabs>
-          <w:tab w:val="left" w:pos="1080"/>
-        </w:tabs>
-        <w:ind w:left="2340" w:hanging="360"/>
-        <w:jc w:val="both"/>
-        <w:rPr>
-          <w:b w:val="0"/>
+          <w:noProof/>
           <w:sz w:val="26"/>
           <w:szCs w:val="26"/>
         </w:rPr>
@@ -2108,18 +2639,17 @@
           <w:noProof/>
           <w:sz w:val="26"/>
           <w:szCs w:val="26"/>
-          <w:lang w:eastAsia="ja-JP"/>
         </w:rPr>
         <mc:AlternateContent>
           <mc:Choice Requires="wps">
             <w:drawing>
-              <wp:anchor distT="0" distB="0" distL="114300" distR="114300" simplePos="0" relativeHeight="251665408" behindDoc="0" locked="0" layoutInCell="1" allowOverlap="1" wp14:anchorId="6EB85CF6" wp14:editId="31D33F3B">
+              <wp:anchor distT="0" distB="0" distL="114300" distR="114300" simplePos="0" relativeHeight="251665408" behindDoc="0" locked="0" layoutInCell="1" allowOverlap="1" wp14:anchorId="2AE289E7" wp14:editId="4FD125AE">
                 <wp:simplePos x="0" y="0"/>
                 <wp:positionH relativeFrom="column">
-                  <wp:posOffset>3028950</wp:posOffset>
+                  <wp:posOffset>3371850</wp:posOffset>
                 </wp:positionH>
                 <wp:positionV relativeFrom="paragraph">
-                  <wp:posOffset>90805</wp:posOffset>
+                  <wp:posOffset>98425</wp:posOffset>
                 </wp:positionV>
                 <wp:extent cx="0" cy="514985"/>
                 <wp:effectExtent l="76200" t="38100" r="57150" b="18415"/>
@@ -2174,11 +2704,11 @@
           </mc:Choice>
           <mc:Fallback>
             <w:pict>
-              <v:shapetype w14:anchorId="134D2EB1" id="_x0000_t32" coordsize="21600,21600" o:spt="32" o:oned="t" path="m,l21600,21600e" filled="f">
+              <v:shapetype id="_x0000_t32" coordsize="21600,21600" o:spt="32" o:oned="t" path="m,l21600,21600e" filled="f">
                 <v:path arrowok="t" fillok="f" o:connecttype="none"/>
                 <o:lock v:ext="edit" shapetype="t"/>
               </v:shapetype>
-              <v:shape id="AutoShape 9" o:spid="_x0000_s1026" type="#_x0000_t32" style="position:absolute;margin-left:238.5pt;margin-top:7.15pt;width:0;height:40.55pt;flip:y;z-index:251665408;visibility:visible;mso-wrap-style:square;mso-width-percent:0;mso-height-percent:0;mso-wrap-distance-left:9pt;mso-wrap-distance-top:0;mso-wrap-distance-right:9pt;mso-wrap-distance-bottom:0;mso-position-horizontal:absolute;mso-position-horizontal-relative:text;mso-position-vertical:absolute;mso-position-vertical-relative:text;mso-width-percent:0;mso-height-percent:0;mso-width-relative:page;mso-height-relative:page" o:gfxdata="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">
+              <v:shape id="AutoShape 9" o:spid="_x0000_s1026" type="#_x0000_t32" style="position:absolute;margin-left:265.5pt;margin-top:7.75pt;width:0;height:40.55pt;flip:y;z-index:251665408;visibility:visible;mso-wrap-style:square;mso-width-percent:0;mso-height-percent:0;mso-wrap-distance-left:9pt;mso-wrap-distance-top:0;mso-wrap-distance-right:9pt;mso-wrap-distance-bottom:0;mso-position-horizontal:absolute;mso-position-horizontal-relative:text;mso-position-vertical:absolute;mso-position-vertical-relative:text;mso-width-percent:0;mso-height-percent:0;mso-width-relative:page;mso-height-relative:page" o:gfxdata="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">
                 <v:stroke endarrow="block"/>
               </v:shape>
             </w:pict>
@@ -2229,20 +2759,19 @@
           <w:noProof/>
           <w:sz w:val="26"/>
           <w:szCs w:val="26"/>
-          <w:lang w:eastAsia="ja-JP"/>
         </w:rPr>
         <mc:AlternateContent>
           <mc:Choice Requires="wps">
             <w:drawing>
-              <wp:anchor distT="0" distB="0" distL="114300" distR="114300" simplePos="0" relativeHeight="251662336" behindDoc="0" locked="0" layoutInCell="1" allowOverlap="1" wp14:anchorId="102D89A3" wp14:editId="3E05E577">
+              <wp:anchor distT="0" distB="0" distL="114300" distR="114300" simplePos="0" relativeHeight="251662336" behindDoc="0" locked="0" layoutInCell="1" allowOverlap="1" wp14:anchorId="795F2639" wp14:editId="524A5589">
                 <wp:simplePos x="0" y="0"/>
                 <wp:positionH relativeFrom="column">
-                  <wp:posOffset>2257425</wp:posOffset>
+                  <wp:posOffset>2600325</wp:posOffset>
                 </wp:positionH>
                 <wp:positionV relativeFrom="paragraph">
-                  <wp:posOffset>33020</wp:posOffset>
+                  <wp:posOffset>41275</wp:posOffset>
                 </wp:positionV>
-                <wp:extent cx="1552575" cy="666750"/>
+                <wp:extent cx="1552575" cy="552450"/>
                 <wp:effectExtent l="0" t="0" r="28575" b="19050"/>
                 <wp:wrapNone/>
                 <wp:docPr id="6" name="AutoShape 6"/>
@@ -2258,7 +2787,7 @@
                       <wps:spPr bwMode="auto">
                         <a:xfrm>
                           <a:off x="0" y="0"/>
-                          <a:ext cx="1552575" cy="666750"/>
+                          <a:ext cx="1552575" cy="552450"/>
                         </a:xfrm>
                         <a:prstGeom prst="roundRect">
                           <a:avLst>
@@ -2316,7 +2845,7 @@
           </mc:Choice>
           <mc:Fallback>
             <w:pict>
-              <v:roundrect w14:anchorId="102D89A3" id="AutoShape 6" o:spid="_x0000_s1027" style="position:absolute;left:0;text-align:left;margin-left:177.75pt;margin-top:2.6pt;width:122.25pt;height:52.5pt;z-index:251662336;visibility:visible;mso-wrap-style:square;mso-width-percent:0;mso-height-percent:0;mso-wrap-distance-left:9pt;mso-wrap-distance-top:0;mso-wrap-distance-right:9pt;mso-wrap-distance-bottom:0;mso-position-horizontal:absolute;mso-position-horizontal-relative:text;mso-position-vertical:absolute;mso-position-vertical-relative:text;mso-width-percent:0;mso-height-percent:0;mso-width-relative:page;mso-height-relative:page;v-text-anchor:top" arcsize="10923f" o:gfxdata="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">
+              <v:roundrect id="AutoShape 6" o:spid="_x0000_s1027" style="position:absolute;left:0;text-align:left;margin-left:204.75pt;margin-top:3.25pt;width:122.25pt;height:43.5pt;z-index:251662336;visibility:visible;mso-wrap-style:square;mso-width-percent:0;mso-height-percent:0;mso-wrap-distance-left:9pt;mso-wrap-distance-top:0;mso-wrap-distance-right:9pt;mso-wrap-distance-bottom:0;mso-position-horizontal:absolute;mso-position-horizontal-relative:text;mso-position-vertical:absolute;mso-position-vertical-relative:text;mso-width-percent:0;mso-height-percent:0;mso-width-relative:page;mso-height-relative:page;v-text-anchor:top" arcsize="10923f" o:gfxdata="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">
                 <v:textbox>
                   <w:txbxContent>
                     <w:p>
@@ -2388,18 +2917,95 @@
           <w:noProof/>
           <w:sz w:val="26"/>
           <w:szCs w:val="26"/>
-          <w:lang w:eastAsia="ja-JP"/>
         </w:rPr>
         <mc:AlternateContent>
           <mc:Choice Requires="wps">
             <w:drawing>
-              <wp:anchor distT="0" distB="0" distL="114300" distR="114300" simplePos="0" relativeHeight="251663360" behindDoc="0" locked="0" layoutInCell="1" allowOverlap="1" wp14:anchorId="0340E95D" wp14:editId="6C45542C">
+              <wp:anchor distT="0" distB="0" distL="114300" distR="114300" simplePos="0" relativeHeight="251666432" behindDoc="0" locked="0" layoutInCell="1" allowOverlap="1" wp14:anchorId="3BCB500F" wp14:editId="01CB2C11">
                 <wp:simplePos x="0" y="0"/>
                 <wp:positionH relativeFrom="column">
-                  <wp:posOffset>1990725</wp:posOffset>
+                  <wp:posOffset>3533775</wp:posOffset>
                 </wp:positionH>
                 <wp:positionV relativeFrom="paragraph">
-                  <wp:posOffset>133985</wp:posOffset>
+                  <wp:posOffset>14605</wp:posOffset>
+                </wp:positionV>
+                <wp:extent cx="981075" cy="695325"/>
+                <wp:effectExtent l="0" t="0" r="66675" b="47625"/>
+                <wp:wrapNone/>
+                <wp:docPr id="5" name="AutoShape 10"/>
+                <wp:cNvGraphicFramePr>
+                  <a:graphicFrameLocks xmlns:a="http://schemas.openxmlformats.org/drawingml/2006/main"/>
+                </wp:cNvGraphicFramePr>
+                <a:graphic xmlns:a="http://schemas.openxmlformats.org/drawingml/2006/main">
+                  <a:graphicData uri="http://schemas.microsoft.com/office/word/2010/wordprocessingShape">
+                    <wps:wsp>
+                      <wps:cNvCnPr>
+                        <a:cxnSpLocks noChangeShapeType="1"/>
+                      </wps:cNvCnPr>
+                      <wps:spPr bwMode="auto">
+                        <a:xfrm>
+                          <a:off x="0" y="0"/>
+                          <a:ext cx="981075" cy="695325"/>
+                        </a:xfrm>
+                        <a:prstGeom prst="straightConnector1">
+                          <a:avLst/>
+                        </a:prstGeom>
+                        <a:noFill/>
+                        <a:ln w="9525">
+                          <a:solidFill>
+                            <a:srgbClr val="000000"/>
+                          </a:solidFill>
+                          <a:round/>
+                          <a:headEnd/>
+                          <a:tailEnd type="triangle" w="med" len="med"/>
+                        </a:ln>
+                        <a:extLst>
+                          <a:ext uri="{909E8E84-426E-40DD-AFC4-6F175D3DCCD1}">
+                            <a14:hiddenFill xmlns:a14="http://schemas.microsoft.com/office/drawing/2010/main">
+                              <a:noFill/>
+                            </a14:hiddenFill>
+                          </a:ext>
+                        </a:extLst>
+                      </wps:spPr>
+                      <wps:bodyPr/>
+                    </wps:wsp>
+                  </a:graphicData>
+                </a:graphic>
+                <wp14:sizeRelH relativeFrom="page">
+                  <wp14:pctWidth>0</wp14:pctWidth>
+                </wp14:sizeRelH>
+                <wp14:sizeRelV relativeFrom="page">
+                  <wp14:pctHeight>0</wp14:pctHeight>
+                </wp14:sizeRelV>
+              </wp:anchor>
+            </w:drawing>
+          </mc:Choice>
+          <mc:Fallback>
+            <w:pict>
+              <v:shape id="AutoShape 10" o:spid="_x0000_s1026" type="#_x0000_t32" style="position:absolute;margin-left:278.25pt;margin-top:1.15pt;width:77.25pt;height:54.75pt;z-index:251666432;visibility:visible;mso-wrap-style:square;mso-width-percent:0;mso-height-percent:0;mso-wrap-distance-left:9pt;mso-wrap-distance-top:0;mso-wrap-distance-right:9pt;mso-wrap-distance-bottom:0;mso-position-horizontal:absolute;mso-position-horizontal-relative:text;mso-position-vertical:absolute;mso-position-vertical-relative:text;mso-width-percent:0;mso-height-percent:0;mso-width-relative:page;mso-height-relative:page" o:gfxdata="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">
+                <v:stroke endarrow="block"/>
+              </v:shape>
+            </w:pict>
+          </mc:Fallback>
+        </mc:AlternateContent>
+      </w:r>
+      <w:r>
+        <w:rPr>
+          <w:b w:val="0"/>
+          <w:noProof/>
+          <w:sz w:val="26"/>
+          <w:szCs w:val="26"/>
+        </w:rPr>
+        <mc:AlternateContent>
+          <mc:Choice Requires="wps">
+            <w:drawing>
+              <wp:anchor distT="0" distB="0" distL="114300" distR="114300" simplePos="0" relativeHeight="251663360" behindDoc="0" locked="0" layoutInCell="1" allowOverlap="1" wp14:anchorId="5401ADE4" wp14:editId="5F78E3E2">
+                <wp:simplePos x="0" y="0"/>
+                <wp:positionH relativeFrom="column">
+                  <wp:posOffset>2333625</wp:posOffset>
+                </wp:positionH>
+                <wp:positionV relativeFrom="paragraph">
+                  <wp:posOffset>27305</wp:posOffset>
                 </wp:positionV>
                 <wp:extent cx="981075" cy="561975"/>
                 <wp:effectExtent l="38100" t="0" r="28575" b="47625"/>
@@ -2454,86 +3060,7 @@
           </mc:Choice>
           <mc:Fallback>
             <w:pict>
-              <v:shape w14:anchorId="031D1CD5" id="AutoShape 7" o:spid="_x0000_s1026" type="#_x0000_t32" style="position:absolute;margin-left:156.75pt;margin-top:10.55pt;width:77.25pt;height:44.25pt;flip:x;z-index:251663360;visibility:visible;mso-wrap-style:square;mso-width-percent:0;mso-height-percent:0;mso-wrap-distance-left:9pt;mso-wrap-distance-top:0;mso-wrap-distance-right:9pt;mso-wrap-distance-bottom:0;mso-position-horizontal:absolute;mso-position-horizontal-relative:text;mso-position-vertical:absolute;mso-position-vertical-relative:text;mso-width-percent:0;mso-height-percent:0;mso-width-relative:page;mso-height-relative:page" o:gfxdata="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">
-                <v:stroke endarrow="block"/>
-              </v:shape>
-            </w:pict>
-          </mc:Fallback>
-        </mc:AlternateContent>
-      </w:r>
-      <w:r>
-        <w:rPr>
-          <w:b w:val="0"/>
-          <w:noProof/>
-          <w:sz w:val="26"/>
-          <w:szCs w:val="26"/>
-          <w:lang w:eastAsia="ja-JP"/>
-        </w:rPr>
-        <mc:AlternateContent>
-          <mc:Choice Requires="wps">
-            <w:drawing>
-              <wp:anchor distT="0" distB="0" distL="114300" distR="114300" simplePos="0" relativeHeight="251666432" behindDoc="0" locked="0" layoutInCell="1" allowOverlap="1" wp14:anchorId="3ABB0F74" wp14:editId="354C9C19">
-                <wp:simplePos x="0" y="0"/>
-                <wp:positionH relativeFrom="column">
-                  <wp:posOffset>3181350</wp:posOffset>
-                </wp:positionH>
-                <wp:positionV relativeFrom="paragraph">
-                  <wp:posOffset>133985</wp:posOffset>
-                </wp:positionV>
-                <wp:extent cx="1066800" cy="752475"/>
-                <wp:effectExtent l="0" t="0" r="76200" b="47625"/>
-                <wp:wrapNone/>
-                <wp:docPr id="5" name="AutoShape 10"/>
-                <wp:cNvGraphicFramePr>
-                  <a:graphicFrameLocks xmlns:a="http://schemas.openxmlformats.org/drawingml/2006/main"/>
-                </wp:cNvGraphicFramePr>
-                <a:graphic xmlns:a="http://schemas.openxmlformats.org/drawingml/2006/main">
-                  <a:graphicData uri="http://schemas.microsoft.com/office/word/2010/wordprocessingShape">
-                    <wps:wsp>
-                      <wps:cNvCnPr>
-                        <a:cxnSpLocks noChangeShapeType="1"/>
-                      </wps:cNvCnPr>
-                      <wps:spPr bwMode="auto">
-                        <a:xfrm>
-                          <a:off x="0" y="0"/>
-                          <a:ext cx="1066800" cy="752475"/>
-                        </a:xfrm>
-                        <a:prstGeom prst="straightConnector1">
-                          <a:avLst/>
-                        </a:prstGeom>
-                        <a:noFill/>
-                        <a:ln w="9525">
-                          <a:solidFill>
-                            <a:srgbClr val="000000"/>
-                          </a:solidFill>
-                          <a:round/>
-                          <a:headEnd/>
-                          <a:tailEnd type="triangle" w="med" len="med"/>
-                        </a:ln>
-                        <a:extLst>
-                          <a:ext uri="{909E8E84-426E-40DD-AFC4-6F175D3DCCD1}">
-                            <a14:hiddenFill xmlns:a14="http://schemas.microsoft.com/office/drawing/2010/main">
-                              <a:noFill/>
-                            </a14:hiddenFill>
-                          </a:ext>
-                        </a:extLst>
-                      </wps:spPr>
-                      <wps:bodyPr/>
-                    </wps:wsp>
-                  </a:graphicData>
-                </a:graphic>
-                <wp14:sizeRelH relativeFrom="page">
-                  <wp14:pctWidth>0</wp14:pctWidth>
-                </wp14:sizeRelH>
-                <wp14:sizeRelV relativeFrom="page">
-                  <wp14:pctHeight>0</wp14:pctHeight>
-                </wp14:sizeRelV>
-              </wp:anchor>
-            </w:drawing>
-          </mc:Choice>
-          <mc:Fallback>
-            <w:pict>
-              <v:shape w14:anchorId="1873052B" id="AutoShape 10" o:spid="_x0000_s1026" type="#_x0000_t32" style="position:absolute;margin-left:250.5pt;margin-top:10.55pt;width:84pt;height:59.25pt;z-index:251666432;visibility:visible;mso-wrap-style:square;mso-width-percent:0;mso-height-percent:0;mso-wrap-distance-left:9pt;mso-wrap-distance-top:0;mso-wrap-distance-right:9pt;mso-wrap-distance-bottom:0;mso-position-horizontal:absolute;mso-position-horizontal-relative:text;mso-position-vertical:absolute;mso-position-vertical-relative:text;mso-width-percent:0;mso-height-percent:0;mso-width-relative:page;mso-height-relative:page" o:gfxdata="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">
+              <v:shape id="AutoShape 7" o:spid="_x0000_s1026" type="#_x0000_t32" style="position:absolute;margin-left:183.75pt;margin-top:2.15pt;width:77.25pt;height:44.25pt;flip:x;z-index:251663360;visibility:visible;mso-wrap-style:square;mso-width-percent:0;mso-height-percent:0;mso-wrap-distance-left:9pt;mso-wrap-distance-top:0;mso-wrap-distance-right:9pt;mso-wrap-distance-bottom:0;mso-position-horizontal:absolute;mso-position-horizontal-relative:text;mso-position-vertical:absolute;mso-position-vertical-relative:text;mso-width-percent:0;mso-height-percent:0;mso-width-relative:page;mso-height-relative:page" o:gfxdata="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">
                 <v:stroke endarrow="block"/>
               </v:shape>
             </w:pict>
@@ -2584,21 +3111,20 @@
           <w:noProof/>
           <w:sz w:val="26"/>
           <w:szCs w:val="26"/>
-          <w:lang w:eastAsia="ja-JP"/>
         </w:rPr>
         <mc:AlternateContent>
           <mc:Choice Requires="wps">
             <w:drawing>
-              <wp:anchor distT="0" distB="0" distL="114300" distR="114300" simplePos="0" relativeHeight="251659264" behindDoc="0" locked="0" layoutInCell="1" allowOverlap="1" wp14:anchorId="570D4572" wp14:editId="332E0281">
+              <wp:anchor distT="0" distB="0" distL="114300" distR="114300" simplePos="0" relativeHeight="251659264" behindDoc="0" locked="0" layoutInCell="1" allowOverlap="1" wp14:anchorId="4DC99BDD" wp14:editId="4A6D452D">
                 <wp:simplePos x="0" y="0"/>
                 <wp:positionH relativeFrom="column">
-                  <wp:posOffset>3705225</wp:posOffset>
+                  <wp:posOffset>3590925</wp:posOffset>
                 </wp:positionH>
                 <wp:positionV relativeFrom="paragraph">
-                  <wp:posOffset>246380</wp:posOffset>
+                  <wp:posOffset>140335</wp:posOffset>
                 </wp:positionV>
-                <wp:extent cx="2171700" cy="1133475"/>
-                <wp:effectExtent l="0" t="0" r="19050" b="28575"/>
+                <wp:extent cx="2171700" cy="800100"/>
+                <wp:effectExtent l="0" t="0" r="19050" b="19050"/>
                 <wp:wrapNone/>
                 <wp:docPr id="10" name="Oval 3"/>
                 <wp:cNvGraphicFramePr>
@@ -2613,7 +3139,7 @@
                       <wps:spPr bwMode="auto">
                         <a:xfrm>
                           <a:off x="0" y="0"/>
-                          <a:ext cx="2171700" cy="1133475"/>
+                          <a:ext cx="2171700" cy="800100"/>
                         </a:xfrm>
                         <a:prstGeom prst="ellipse">
                           <a:avLst/>
@@ -2665,7 +3191,7 @@
           </mc:Choice>
           <mc:Fallback>
             <w:pict>
-              <v:oval w14:anchorId="570D4572" id="Oval 3" o:spid="_x0000_s1028" style="position:absolute;left:0;text-align:left;margin-left:291.75pt;margin-top:19.4pt;width:171pt;height:89.25pt;z-index:251659264;visibility:visible;mso-wrap-style:square;mso-width-percent:0;mso-height-percent:0;mso-wrap-distance-left:9pt;mso-wrap-distance-top:0;mso-wrap-distance-right:9pt;mso-wrap-distance-bottom:0;mso-position-horizontal:absolute;mso-position-horizontal-relative:text;mso-position-vertical:absolute;mso-position-vertical-relative:text;mso-width-percent:0;mso-height-percent:0;mso-width-relative:page;mso-height-relative:page;v-text-anchor:top" o:gfxdata="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">
+              <v:oval id="Oval 3" o:spid="_x0000_s1028" style="position:absolute;left:0;text-align:left;margin-left:282.75pt;margin-top:11.05pt;width:171pt;height:63pt;z-index:251659264;visibility:visible;mso-wrap-style:square;mso-width-percent:0;mso-height-percent:0;mso-wrap-distance-left:9pt;mso-wrap-distance-top:0;mso-wrap-distance-right:9pt;mso-wrap-distance-bottom:0;mso-position-horizontal:absolute;mso-position-horizontal-relative:text;mso-position-vertical:absolute;mso-position-vertical-relative:text;mso-width-percent:0;mso-height-percent:0;mso-width-relative:page;mso-height-relative:page;v-text-anchor:top" o:gfxdata="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">
                 <v:textbox>
                   <w:txbxContent>
                     <w:p>
@@ -2695,21 +3221,20 @@
           <w:noProof/>
           <w:sz w:val="26"/>
           <w:szCs w:val="26"/>
-          <w:lang w:eastAsia="ja-JP"/>
         </w:rPr>
         <mc:AlternateContent>
           <mc:Choice Requires="wps">
             <w:drawing>
-              <wp:anchor distT="0" distB="0" distL="114300" distR="114300" simplePos="0" relativeHeight="251661312" behindDoc="0" locked="0" layoutInCell="1" allowOverlap="1" wp14:anchorId="0722CB69" wp14:editId="5CE225A1">
+              <wp:anchor distT="0" distB="0" distL="114300" distR="114300" simplePos="0" relativeHeight="251661312" behindDoc="0" locked="0" layoutInCell="1" allowOverlap="1" wp14:anchorId="17819A2A" wp14:editId="6203FB39">
                 <wp:simplePos x="0" y="0"/>
                 <wp:positionH relativeFrom="column">
-                  <wp:posOffset>771525</wp:posOffset>
+                  <wp:posOffset>1114425</wp:posOffset>
                 </wp:positionH>
                 <wp:positionV relativeFrom="paragraph">
-                  <wp:posOffset>122555</wp:posOffset>
+                  <wp:posOffset>26035</wp:posOffset>
                 </wp:positionV>
-                <wp:extent cx="2114550" cy="1333500"/>
-                <wp:effectExtent l="0" t="0" r="19050" b="19050"/>
+                <wp:extent cx="2114550" cy="981075"/>
+                <wp:effectExtent l="0" t="0" r="19050" b="28575"/>
                 <wp:wrapNone/>
                 <wp:docPr id="3" name="Oval 5"/>
                 <wp:cNvGraphicFramePr>
@@ -2724,7 +3249,7 @@
                       <wps:spPr bwMode="auto">
                         <a:xfrm>
                           <a:off x="0" y="0"/>
-                          <a:ext cx="2114550" cy="1333500"/>
+                          <a:ext cx="2114550" cy="981075"/>
                         </a:xfrm>
                         <a:prstGeom prst="ellipse">
                           <a:avLst/>
@@ -2776,7 +3301,7 @@
           </mc:Choice>
           <mc:Fallback>
             <w:pict>
-              <v:oval w14:anchorId="0722CB69" id="Oval 5" o:spid="_x0000_s1029" style="position:absolute;left:0;text-align:left;margin-left:60.75pt;margin-top:9.65pt;width:166.5pt;height:105pt;z-index:251661312;visibility:visible;mso-wrap-style:square;mso-width-percent:0;mso-height-percent:0;mso-wrap-distance-left:9pt;mso-wrap-distance-top:0;mso-wrap-distance-right:9pt;mso-wrap-distance-bottom:0;mso-position-horizontal:absolute;mso-position-horizontal-relative:text;mso-position-vertical:absolute;mso-position-vertical-relative:text;mso-width-percent:0;mso-height-percent:0;mso-width-relative:page;mso-height-relative:page;v-text-anchor:top" o:gfxdata="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">
+              <v:oval id="Oval 5" o:spid="_x0000_s1029" style="position:absolute;left:0;text-align:left;margin-left:87.75pt;margin-top:2.05pt;width:166.5pt;height:77.25pt;z-index:251661312;visibility:visible;mso-wrap-style:square;mso-width-percent:0;mso-height-percent:0;mso-wrap-distance-left:9pt;mso-wrap-distance-top:0;mso-wrap-distance-right:9pt;mso-wrap-distance-bottom:0;mso-position-horizontal:absolute;mso-position-horizontal-relative:text;mso-position-vertical:absolute;mso-position-vertical-relative:text;mso-width-percent:0;mso-height-percent:0;mso-width-relative:page;mso-height-relative:page;v-text-anchor:top" o:gfxdata="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">
                 <v:textbox>
                   <w:txbxContent>
                     <w:p>
@@ -2808,16 +3333,36 @@
           <w:ilvl w:val="0"/>
           <w:numId w:val="0"/>
         </w:numPr>
-        <w:ind w:left="600"/>
+        <w:tabs>
+          <w:tab w:val="left" w:pos="1080"/>
+        </w:tabs>
+        <w:ind w:left="2340" w:hanging="360"/>
         <w:jc w:val="both"/>
         <w:rPr>
-          <w:sz w:val="26"/>
-          <w:szCs w:val="26"/>
-        </w:rPr>
-      </w:pPr>
-      <w:bookmarkStart w:id="15" w:name="_Toc374171614"/>
-      <w:bookmarkEnd w:id="13"/>
-      <w:bookmarkEnd w:id="14"/>
+          <w:b w:val="0"/>
+          <w:sz w:val="26"/>
+          <w:szCs w:val="26"/>
+        </w:rPr>
+      </w:pPr>
+    </w:p>
+    <w:p>
+      <w:pPr>
+        <w:pStyle w:val="Level2"/>
+        <w:numPr>
+          <w:ilvl w:val="0"/>
+          <w:numId w:val="0"/>
+        </w:numPr>
+        <w:tabs>
+          <w:tab w:val="left" w:pos="1080"/>
+        </w:tabs>
+        <w:ind w:left="2340" w:hanging="360"/>
+        <w:jc w:val="both"/>
+        <w:rPr>
+          <w:b w:val="0"/>
+          <w:sz w:val="26"/>
+          <w:szCs w:val="26"/>
+        </w:rPr>
+      </w:pPr>
     </w:p>
     <w:p>
       <w:pPr>
@@ -2833,66 +3378,9 @@
           <w:szCs w:val="26"/>
         </w:rPr>
       </w:pPr>
-    </w:p>
-    <w:p>
-      <w:pPr>
-        <w:pStyle w:val="Level2"/>
-        <w:numPr>
-          <w:ilvl w:val="0"/>
-          <w:numId w:val="0"/>
-        </w:numPr>
-        <w:ind w:left="600"/>
-        <w:jc w:val="both"/>
-        <w:rPr>
-          <w:sz w:val="26"/>
-          <w:szCs w:val="26"/>
-        </w:rPr>
-      </w:pPr>
-    </w:p>
-    <w:p>
-      <w:pPr>
-        <w:pStyle w:val="Level2"/>
-        <w:numPr>
-          <w:ilvl w:val="0"/>
-          <w:numId w:val="0"/>
-        </w:numPr>
-        <w:ind w:left="600"/>
-        <w:jc w:val="both"/>
-        <w:rPr>
-          <w:sz w:val="26"/>
-          <w:szCs w:val="26"/>
-        </w:rPr>
-      </w:pPr>
-    </w:p>
-    <w:p>
-      <w:pPr>
-        <w:pStyle w:val="Level2"/>
-        <w:numPr>
-          <w:ilvl w:val="0"/>
-          <w:numId w:val="0"/>
-        </w:numPr>
-        <w:ind w:left="600"/>
-        <w:jc w:val="both"/>
-        <w:rPr>
-          <w:sz w:val="26"/>
-          <w:szCs w:val="26"/>
-        </w:rPr>
-      </w:pPr>
-    </w:p>
-    <w:p>
-      <w:pPr>
-        <w:pStyle w:val="Level2"/>
-        <w:numPr>
-          <w:ilvl w:val="0"/>
-          <w:numId w:val="0"/>
-        </w:numPr>
-        <w:ind w:left="600"/>
-        <w:jc w:val="both"/>
-        <w:rPr>
-          <w:sz w:val="26"/>
-          <w:szCs w:val="26"/>
-        </w:rPr>
-      </w:pPr>
+      <w:bookmarkStart w:id="12" w:name="_Toc374171614"/>
+      <w:bookmarkEnd w:id="10"/>
+      <w:bookmarkEnd w:id="11"/>
     </w:p>
     <w:p>
       <w:pPr>
@@ -2930,7 +3418,7 @@
         </w:rPr>
         <w:t>n khai phần mềm</w:t>
       </w:r>
-      <w:bookmarkEnd w:id="15"/>
+      <w:bookmarkEnd w:id="12"/>
     </w:p>
     <w:p>
       <w:pPr>
@@ -2945,8 +3433,8 @@
           <w:szCs w:val="26"/>
         </w:rPr>
       </w:pPr>
-      <w:bookmarkStart w:id="16" w:name="_Toc370902936"/>
-      <w:bookmarkStart w:id="17" w:name="_Toc374171615"/>
+      <w:bookmarkStart w:id="13" w:name="_Toc370902936"/>
+      <w:bookmarkStart w:id="14" w:name="_Toc374171615"/>
       <w:r>
         <w:rPr>
           <w:sz w:val="26"/>
@@ -3022,9 +3510,9 @@
           <w:szCs w:val="26"/>
         </w:rPr>
       </w:pPr>
-      <w:bookmarkStart w:id="18" w:name="_Toc374171627"/>
-      <w:bookmarkEnd w:id="16"/>
-      <w:bookmarkEnd w:id="17"/>
+      <w:bookmarkStart w:id="15" w:name="_Toc374171627"/>
+      <w:bookmarkEnd w:id="13"/>
+      <w:bookmarkEnd w:id="14"/>
       <w:r>
         <w:rPr>
           <w:sz w:val="26"/>
@@ -3039,8 +3527,8 @@
         </w:rPr>
         <w:t>:</w:t>
       </w:r>
-      <w:bookmarkStart w:id="19" w:name="_Toc172597326"/>
-      <w:bookmarkEnd w:id="18"/>
+      <w:bookmarkStart w:id="16" w:name="_Toc172597326"/>
+      <w:bookmarkEnd w:id="15"/>
     </w:p>
     <w:p>
       <w:pPr>
@@ -3156,8 +3644,8 @@
         </w:rPr>
         <w:t>Ứng dụng : Web application.</w:t>
       </w:r>
-      <w:bookmarkStart w:id="20" w:name="_Toc374171628"/>
-      <w:bookmarkEnd w:id="19"/>
+      <w:bookmarkStart w:id="17" w:name="_Toc374171628"/>
+      <w:bookmarkEnd w:id="16"/>
     </w:p>
     <w:p>
       <w:pPr>
@@ -3194,7 +3682,7 @@
         </w:rPr>
         <w:t>:</w:t>
       </w:r>
-      <w:bookmarkEnd w:id="20"/>
+      <w:bookmarkEnd w:id="17"/>
     </w:p>
     <w:p>
       <w:pPr>
@@ -3711,7 +4199,21 @@
                 <w:sz w:val="26"/>
                 <w:szCs w:val="26"/>
               </w:rPr>
-              <w:t>15/11/2014</w:t>
+              <w:t>1</w:t>
+            </w:r>
+            <w:r>
+              <w:rPr>
+                <w:sz w:val="26"/>
+                <w:szCs w:val="26"/>
+              </w:rPr>
+              <w:t>3</w:t>
+            </w:r>
+            <w:r>
+              <w:rPr>
+                <w:sz w:val="26"/>
+                <w:szCs w:val="26"/>
+              </w:rPr>
+              <w:t>/11/2014</w:t>
             </w:r>
           </w:p>
         </w:tc>
@@ -3850,7 +4352,16 @@
                 <w:sz w:val="26"/>
                 <w:szCs w:val="26"/>
               </w:rPr>
-              <w:t>20/12/2014</w:t>
+              <w:t>20</w:t>
+            </w:r>
+            <w:bookmarkStart w:id="18" w:name="_GoBack"/>
+            <w:bookmarkEnd w:id="18"/>
+            <w:r>
+              <w:rPr>
+                <w:sz w:val="26"/>
+                <w:szCs w:val="26"/>
+              </w:rPr>
+              <w:t>/12/2014</w:t>
             </w:r>
           </w:p>
         </w:tc>
@@ -4002,8 +4513,8 @@
           <w:szCs w:val="26"/>
         </w:rPr>
       </w:pPr>
-      <w:bookmarkStart w:id="21" w:name="_Toc231615876"/>
-      <w:bookmarkStart w:id="22" w:name="_Toc374171629"/>
+      <w:bookmarkStart w:id="19" w:name="_Toc231615876"/>
+      <w:bookmarkStart w:id="20" w:name="_Toc374171629"/>
     </w:p>
     <w:p>
       <w:pPr>
@@ -4026,8 +4537,8 @@
         </w:rPr>
         <w:t>:</w:t>
       </w:r>
-      <w:bookmarkEnd w:id="21"/>
-      <w:bookmarkEnd w:id="22"/>
+      <w:bookmarkEnd w:id="19"/>
+      <w:bookmarkEnd w:id="20"/>
     </w:p>
     <w:tbl>
       <w:tblPr>
@@ -4975,8 +5486,8 @@
       </w:pPr>
     </w:p>
     <w:sectPr>
-      <w:headerReference w:type="default" r:id="rId11"/>
-      <w:footerReference w:type="default" r:id="rId12"/>
+      <w:headerReference w:type="default" r:id="rId10"/>
+      <w:footerReference w:type="default" r:id="rId11"/>
       <w:pgSz w:w="11907" w:h="16839" w:code="9"/>
       <w:pgMar w:top="720" w:right="1008" w:bottom="720" w:left="1440" w:header="720" w:footer="720" w:gutter="0"/>
       <w:cols w:space="720"/>
@@ -4986,54 +5497,8 @@
 </w:document>
 </file>
 
-<file path=word/comments.xml><?xml version="1.0" encoding="utf-8"?>
-<w:comments xmlns:wpc="http://schemas.microsoft.com/office/word/2010/wordprocessingCanvas" xmlns:mc="http://schemas.openxmlformats.org/markup-compatibility/2006" xmlns:o="urn:schemas-microsoft-com:office:office" xmlns:r="http://schemas.openxmlformats.org/officeDocument/2006/relationships" xmlns:m="http://schemas.openxmlformats.org/officeDocument/2006/math" xmlns:v="urn:schemas-microsoft-com:vml" xmlns:wp14="http://schemas.microsoft.com/office/word/2010/wordprocessingDrawing" xmlns:wp="http://schemas.openxmlformats.org/drawingml/2006/wordprocessingDrawing" xmlns:w10="urn:schemas-microsoft-com:office:word" xmlns:w="http://schemas.openxmlformats.org/wordprocessingml/2006/main" xmlns:w14="http://schemas.microsoft.com/office/word/2010/wordml" xmlns:w15="http://schemas.microsoft.com/office/word/2012/wordml" xmlns:wpg="http://schemas.microsoft.com/office/word/2010/wordprocessingGroup" xmlns:wpi="http://schemas.microsoft.com/office/word/2010/wordprocessingInk" xmlns:wne="http://schemas.microsoft.com/office/word/2006/wordml" xmlns:wps="http://schemas.microsoft.com/office/word/2010/wordprocessingShape" mc:Ignorable="w14 w15 wp14">
-  <w:comment w:id="8" w:author="Huan Nguyen" w:date="2014-11-05T10:49:00Z" w:initials="HN">
-    <w:p>
-      <w:pPr>
-        <w:pStyle w:val="CommentText"/>
-      </w:pPr>
-      <w:r>
-        <w:rPr>
-          <w:rStyle w:val="CommentReference"/>
-        </w:rPr>
-        <w:annotationRef/>
-      </w:r>
-      <w:r>
-        <w:t>Đối với từng hạng mục cần bổ sung thêm phần mô tả chi tiết các chức năng và lưu đồ thực hiện theo các bước</w:t>
-      </w:r>
-    </w:p>
-  </w:comment>
-  <w:comment w:id="9" w:author="Huan Nguyen" w:date="2014-11-05T10:50:00Z" w:initials="HN">
-    <w:p>
-      <w:pPr>
-        <w:pStyle w:val="CommentText"/>
-      </w:pPr>
-      <w:r>
-        <w:rPr>
-          <w:rStyle w:val="CommentReference"/>
-        </w:rPr>
-        <w:annotationRef/>
-      </w:r>
-      <w:r>
-        <w:t>Ví dụ về mô tả chức năng này: khi khách hàng đăng ký lắp đặt điện kế mới, nhân viên dịch vụ khách hàng sẽ ghi nhận thông tin khách hàng vào chương trình CMIS, chức năng này sẽ tự động kết chuyển dữ liệu thông tin khách hàng sang chương trình QLCĐ.</w:t>
-      </w:r>
-      <w:bookmarkStart w:id="10" w:name="_GoBack"/>
-      <w:bookmarkEnd w:id="10"/>
-    </w:p>
-  </w:comment>
-</w:comments>
-</file>
-
-<file path=word/commentsExtended.xml><?xml version="1.0" encoding="utf-8"?>
-<w15:commentsEx xmlns:wpc="http://schemas.microsoft.com/office/word/2010/wordprocessingCanvas" xmlns:mc="http://schemas.openxmlformats.org/markup-compatibility/2006" xmlns:o="urn:schemas-microsoft-com:office:office" xmlns:r="http://schemas.openxmlformats.org/officeDocument/2006/relationships" xmlns:m="http://schemas.openxmlformats.org/officeDocument/2006/math" xmlns:v="urn:schemas-microsoft-com:vml" xmlns:wp14="http://schemas.microsoft.com/office/word/2010/wordprocessingDrawing" xmlns:wp="http://schemas.openxmlformats.org/drawingml/2006/wordprocessingDrawing" xmlns:w10="urn:schemas-microsoft-com:office:word" xmlns:w="http://schemas.openxmlformats.org/wordprocessingml/2006/main" xmlns:w14="http://schemas.microsoft.com/office/word/2010/wordml" xmlns:w15="http://schemas.microsoft.com/office/word/2012/wordml" xmlns:wpg="http://schemas.microsoft.com/office/word/2010/wordprocessingGroup" xmlns:wpi="http://schemas.microsoft.com/office/word/2010/wordprocessingInk" xmlns:wne="http://schemas.microsoft.com/office/word/2006/wordml" xmlns:wps="http://schemas.microsoft.com/office/word/2010/wordprocessingShape" mc:Ignorable="w14 w15 wp14">
-  <w15:commentEx w15:paraId="7275E7D5" w15:done="0"/>
-  <w15:commentEx w15:paraId="304BC473" w15:done="0"/>
-</w15:commentsEx>
-</file>
-
 <file path=word/endnotes.xml><?xml version="1.0" encoding="utf-8"?>
-<w:endnotes xmlns:wpc="http://schemas.microsoft.com/office/word/2010/wordprocessingCanvas" xmlns:mc="http://schemas.openxmlformats.org/markup-compatibility/2006" xmlns:o="urn:schemas-microsoft-com:office:office" xmlns:r="http://schemas.openxmlformats.org/officeDocument/2006/relationships" xmlns:m="http://schemas.openxmlformats.org/officeDocument/2006/math" xmlns:v="urn:schemas-microsoft-com:vml" xmlns:wp14="http://schemas.microsoft.com/office/word/2010/wordprocessingDrawing" xmlns:wp="http://schemas.openxmlformats.org/drawingml/2006/wordprocessingDrawing" xmlns:w10="urn:schemas-microsoft-com:office:word" xmlns:w="http://schemas.openxmlformats.org/wordprocessingml/2006/main" xmlns:w14="http://schemas.microsoft.com/office/word/2010/wordml" xmlns:w15="http://schemas.microsoft.com/office/word/2012/wordml" xmlns:wpg="http://schemas.microsoft.com/office/word/2010/wordprocessingGroup" xmlns:wpi="http://schemas.microsoft.com/office/word/2010/wordprocessingInk" xmlns:wne="http://schemas.microsoft.com/office/word/2006/wordml" xmlns:wps="http://schemas.microsoft.com/office/word/2010/wordprocessingShape" mc:Ignorable="w14 w15 wp14">
+<w:endnotes xmlns:wpc="http://schemas.microsoft.com/office/word/2010/wordprocessingCanvas" xmlns:mc="http://schemas.openxmlformats.org/markup-compatibility/2006" xmlns:o="urn:schemas-microsoft-com:office:office" xmlns:r="http://schemas.openxmlformats.org/officeDocument/2006/relationships" xmlns:m="http://schemas.openxmlformats.org/officeDocument/2006/math" xmlns:v="urn:schemas-microsoft-com:vml" xmlns:wp14="http://schemas.microsoft.com/office/word/2010/wordprocessingDrawing" xmlns:wp="http://schemas.openxmlformats.org/drawingml/2006/wordprocessingDrawing" xmlns:w10="urn:schemas-microsoft-com:office:word" xmlns:w="http://schemas.openxmlformats.org/wordprocessingml/2006/main" xmlns:w14="http://schemas.microsoft.com/office/word/2010/wordml" xmlns:wpg="http://schemas.microsoft.com/office/word/2010/wordprocessingGroup" xmlns:wpi="http://schemas.microsoft.com/office/word/2010/wordprocessingInk" xmlns:wne="http://schemas.microsoft.com/office/word/2006/wordml" xmlns:wps="http://schemas.microsoft.com/office/word/2010/wordprocessingShape" mc:Ignorable="w14 wp14">
   <w:endnote w:type="separator" w:id="-1">
     <w:p>
       <w:r>
@@ -5052,7 +5517,7 @@
 </file>
 
 <file path=word/footer1.xml><?xml version="1.0" encoding="utf-8"?>
-<w:ftr xmlns:wpc="http://schemas.microsoft.com/office/word/2010/wordprocessingCanvas" xmlns:mc="http://schemas.openxmlformats.org/markup-compatibility/2006" xmlns:o="urn:schemas-microsoft-com:office:office" xmlns:r="http://schemas.openxmlformats.org/officeDocument/2006/relationships" xmlns:m="http://schemas.openxmlformats.org/officeDocument/2006/math" xmlns:v="urn:schemas-microsoft-com:vml" xmlns:wp14="http://schemas.microsoft.com/office/word/2010/wordprocessingDrawing" xmlns:wp="http://schemas.openxmlformats.org/drawingml/2006/wordprocessingDrawing" xmlns:w10="urn:schemas-microsoft-com:office:word" xmlns:w="http://schemas.openxmlformats.org/wordprocessingml/2006/main" xmlns:w14="http://schemas.microsoft.com/office/word/2010/wordml" xmlns:w15="http://schemas.microsoft.com/office/word/2012/wordml" xmlns:wpg="http://schemas.microsoft.com/office/word/2010/wordprocessingGroup" xmlns:wpi="http://schemas.microsoft.com/office/word/2010/wordprocessingInk" xmlns:wne="http://schemas.microsoft.com/office/word/2006/wordml" xmlns:wps="http://schemas.microsoft.com/office/word/2010/wordprocessingShape" mc:Ignorable="w14 w15 wp14">
+<w:ftr xmlns:wpc="http://schemas.microsoft.com/office/word/2010/wordprocessingCanvas" xmlns:mc="http://schemas.openxmlformats.org/markup-compatibility/2006" xmlns:o="urn:schemas-microsoft-com:office:office" xmlns:r="http://schemas.openxmlformats.org/officeDocument/2006/relationships" xmlns:m="http://schemas.openxmlformats.org/officeDocument/2006/math" xmlns:v="urn:schemas-microsoft-com:vml" xmlns:wp14="http://schemas.microsoft.com/office/word/2010/wordprocessingDrawing" xmlns:wp="http://schemas.openxmlformats.org/drawingml/2006/wordprocessingDrawing" xmlns:w10="urn:schemas-microsoft-com:office:word" xmlns:w="http://schemas.openxmlformats.org/wordprocessingml/2006/main" xmlns:w14="http://schemas.microsoft.com/office/word/2010/wordml" xmlns:wpg="http://schemas.microsoft.com/office/word/2010/wordprocessingGroup" xmlns:wpi="http://schemas.microsoft.com/office/word/2010/wordprocessingInk" xmlns:wne="http://schemas.microsoft.com/office/word/2006/wordml" xmlns:wps="http://schemas.microsoft.com/office/word/2010/wordprocessingShape" mc:Ignorable="w14 wp14">
   <w:p>
     <w:pPr>
       <w:pStyle w:val="Footer"/>
@@ -5090,7 +5555,7 @@
 </file>
 
 <file path=word/footer2.xml><?xml version="1.0" encoding="utf-8"?>
-<w:ftr xmlns:wpc="http://schemas.microsoft.com/office/word/2010/wordprocessingCanvas" xmlns:mc="http://schemas.openxmlformats.org/markup-compatibility/2006" xmlns:o="urn:schemas-microsoft-com:office:office" xmlns:r="http://schemas.openxmlformats.org/officeDocument/2006/relationships" xmlns:m="http://schemas.openxmlformats.org/officeDocument/2006/math" xmlns:v="urn:schemas-microsoft-com:vml" xmlns:wp14="http://schemas.microsoft.com/office/word/2010/wordprocessingDrawing" xmlns:wp="http://schemas.openxmlformats.org/drawingml/2006/wordprocessingDrawing" xmlns:w10="urn:schemas-microsoft-com:office:word" xmlns:w="http://schemas.openxmlformats.org/wordprocessingml/2006/main" xmlns:w14="http://schemas.microsoft.com/office/word/2010/wordml" xmlns:w15="http://schemas.microsoft.com/office/word/2012/wordml" xmlns:wpg="http://schemas.microsoft.com/office/word/2010/wordprocessingGroup" xmlns:wpi="http://schemas.microsoft.com/office/word/2010/wordprocessingInk" xmlns:wne="http://schemas.microsoft.com/office/word/2006/wordml" xmlns:wps="http://schemas.microsoft.com/office/word/2010/wordprocessingShape" mc:Ignorable="w14 w15 wp14">
+<w:ftr xmlns:wpc="http://schemas.microsoft.com/office/word/2010/wordprocessingCanvas" xmlns:mc="http://schemas.openxmlformats.org/markup-compatibility/2006" xmlns:o="urn:schemas-microsoft-com:office:office" xmlns:r="http://schemas.openxmlformats.org/officeDocument/2006/relationships" xmlns:m="http://schemas.openxmlformats.org/officeDocument/2006/math" xmlns:v="urn:schemas-microsoft-com:vml" xmlns:wp14="http://schemas.microsoft.com/office/word/2010/wordprocessingDrawing" xmlns:wp="http://schemas.openxmlformats.org/drawingml/2006/wordprocessingDrawing" xmlns:w10="urn:schemas-microsoft-com:office:word" xmlns:w="http://schemas.openxmlformats.org/wordprocessingml/2006/main" xmlns:w14="http://schemas.microsoft.com/office/word/2010/wordml" xmlns:wpg="http://schemas.microsoft.com/office/word/2010/wordprocessingGroup" xmlns:wpi="http://schemas.microsoft.com/office/word/2010/wordprocessingInk" xmlns:wne="http://schemas.microsoft.com/office/word/2006/wordml" xmlns:wps="http://schemas.microsoft.com/office/word/2010/wordprocessingShape" mc:Ignorable="w14 wp14">
   <w:p>
     <w:pPr>
       <w:pStyle w:val="Footer"/>
@@ -5105,7 +5570,7 @@
 </file>
 
 <file path=word/footer3.xml><?xml version="1.0" encoding="utf-8"?>
-<w:ftr xmlns:wpc="http://schemas.microsoft.com/office/word/2010/wordprocessingCanvas" xmlns:mc="http://schemas.openxmlformats.org/markup-compatibility/2006" xmlns:o="urn:schemas-microsoft-com:office:office" xmlns:r="http://schemas.openxmlformats.org/officeDocument/2006/relationships" xmlns:m="http://schemas.openxmlformats.org/officeDocument/2006/math" xmlns:v="urn:schemas-microsoft-com:vml" xmlns:wp14="http://schemas.microsoft.com/office/word/2010/wordprocessingDrawing" xmlns:wp="http://schemas.openxmlformats.org/drawingml/2006/wordprocessingDrawing" xmlns:w10="urn:schemas-microsoft-com:office:word" xmlns:w="http://schemas.openxmlformats.org/wordprocessingml/2006/main" xmlns:w14="http://schemas.microsoft.com/office/word/2010/wordml" xmlns:w15="http://schemas.microsoft.com/office/word/2012/wordml" xmlns:wpg="http://schemas.microsoft.com/office/word/2010/wordprocessingGroup" xmlns:wpi="http://schemas.microsoft.com/office/word/2010/wordprocessingInk" xmlns:wne="http://schemas.microsoft.com/office/word/2006/wordml" xmlns:wps="http://schemas.microsoft.com/office/word/2010/wordprocessingShape" mc:Ignorable="w14 w15 wp14">
+<w:ftr xmlns:wpc="http://schemas.microsoft.com/office/word/2010/wordprocessingCanvas" xmlns:mc="http://schemas.openxmlformats.org/markup-compatibility/2006" xmlns:o="urn:schemas-microsoft-com:office:office" xmlns:r="http://schemas.openxmlformats.org/officeDocument/2006/relationships" xmlns:m="http://schemas.openxmlformats.org/officeDocument/2006/math" xmlns:v="urn:schemas-microsoft-com:vml" xmlns:wp14="http://schemas.microsoft.com/office/word/2010/wordprocessingDrawing" xmlns:wp="http://schemas.openxmlformats.org/drawingml/2006/wordprocessingDrawing" xmlns:w10="urn:schemas-microsoft-com:office:word" xmlns:w="http://schemas.openxmlformats.org/wordprocessingml/2006/main" xmlns:w14="http://schemas.microsoft.com/office/word/2010/wordml" xmlns:wpg="http://schemas.microsoft.com/office/word/2010/wordprocessingGroup" xmlns:wpi="http://schemas.microsoft.com/office/word/2010/wordprocessingInk" xmlns:wne="http://schemas.microsoft.com/office/word/2006/wordml" xmlns:wps="http://schemas.microsoft.com/office/word/2010/wordprocessingShape" mc:Ignorable="w14 wp14">
   <w:p>
     <w:pPr>
       <w:pStyle w:val="Footer"/>
@@ -5181,7 +5646,7 @@
         <w:sz w:val="20"/>
         <w:szCs w:val="22"/>
       </w:rPr>
-      <w:t>1</w:t>
+      <w:t>4</w:t>
     </w:r>
     <w:r>
       <w:rPr>
@@ -5201,7 +5666,7 @@
 </file>
 
 <file path=word/footnotes.xml><?xml version="1.0" encoding="utf-8"?>
-<w:footnotes xmlns:wpc="http://schemas.microsoft.com/office/word/2010/wordprocessingCanvas" xmlns:mc="http://schemas.openxmlformats.org/markup-compatibility/2006" xmlns:o="urn:schemas-microsoft-com:office:office" xmlns:r="http://schemas.openxmlformats.org/officeDocument/2006/relationships" xmlns:m="http://schemas.openxmlformats.org/officeDocument/2006/math" xmlns:v="urn:schemas-microsoft-com:vml" xmlns:wp14="http://schemas.microsoft.com/office/word/2010/wordprocessingDrawing" xmlns:wp="http://schemas.openxmlformats.org/drawingml/2006/wordprocessingDrawing" xmlns:w10="urn:schemas-microsoft-com:office:word" xmlns:w="http://schemas.openxmlformats.org/wordprocessingml/2006/main" xmlns:w14="http://schemas.microsoft.com/office/word/2010/wordml" xmlns:w15="http://schemas.microsoft.com/office/word/2012/wordml" xmlns:wpg="http://schemas.microsoft.com/office/word/2010/wordprocessingGroup" xmlns:wpi="http://schemas.microsoft.com/office/word/2010/wordprocessingInk" xmlns:wne="http://schemas.microsoft.com/office/word/2006/wordml" xmlns:wps="http://schemas.microsoft.com/office/word/2010/wordprocessingShape" mc:Ignorable="w14 w15 wp14">
+<w:footnotes xmlns:wpc="http://schemas.microsoft.com/office/word/2010/wordprocessingCanvas" xmlns:mc="http://schemas.openxmlformats.org/markup-compatibility/2006" xmlns:o="urn:schemas-microsoft-com:office:office" xmlns:r="http://schemas.openxmlformats.org/officeDocument/2006/relationships" xmlns:m="http://schemas.openxmlformats.org/officeDocument/2006/math" xmlns:v="urn:schemas-microsoft-com:vml" xmlns:wp14="http://schemas.microsoft.com/office/word/2010/wordprocessingDrawing" xmlns:wp="http://schemas.openxmlformats.org/drawingml/2006/wordprocessingDrawing" xmlns:w10="urn:schemas-microsoft-com:office:word" xmlns:w="http://schemas.openxmlformats.org/wordprocessingml/2006/main" xmlns:w14="http://schemas.microsoft.com/office/word/2010/wordml" xmlns:wpg="http://schemas.microsoft.com/office/word/2010/wordprocessingGroup" xmlns:wpi="http://schemas.microsoft.com/office/word/2010/wordprocessingInk" xmlns:wne="http://schemas.microsoft.com/office/word/2006/wordml" xmlns:wps="http://schemas.microsoft.com/office/word/2010/wordprocessingShape" mc:Ignorable="w14 wp14">
   <w:footnote w:type="separator" w:id="-1">
     <w:p>
       <w:r>
@@ -5220,7 +5685,7 @@
 </file>
 
 <file path=word/header1.xml><?xml version="1.0" encoding="utf-8"?>
-<w:hdr xmlns:wpc="http://schemas.microsoft.com/office/word/2010/wordprocessingCanvas" xmlns:mc="http://schemas.openxmlformats.org/markup-compatibility/2006" xmlns:o="urn:schemas-microsoft-com:office:office" xmlns:r="http://schemas.openxmlformats.org/officeDocument/2006/relationships" xmlns:m="http://schemas.openxmlformats.org/officeDocument/2006/math" xmlns:v="urn:schemas-microsoft-com:vml" xmlns:wp14="http://schemas.microsoft.com/office/word/2010/wordprocessingDrawing" xmlns:wp="http://schemas.openxmlformats.org/drawingml/2006/wordprocessingDrawing" xmlns:w10="urn:schemas-microsoft-com:office:word" xmlns:w="http://schemas.openxmlformats.org/wordprocessingml/2006/main" xmlns:w14="http://schemas.microsoft.com/office/word/2010/wordml" xmlns:w15="http://schemas.microsoft.com/office/word/2012/wordml" xmlns:wpg="http://schemas.microsoft.com/office/word/2010/wordprocessingGroup" xmlns:wpi="http://schemas.microsoft.com/office/word/2010/wordprocessingInk" xmlns:wne="http://schemas.microsoft.com/office/word/2006/wordml" xmlns:wps="http://schemas.microsoft.com/office/word/2010/wordprocessingShape" mc:Ignorable="w14 w15 wp14">
+<w:hdr xmlns:wpc="http://schemas.microsoft.com/office/word/2010/wordprocessingCanvas" xmlns:mc="http://schemas.openxmlformats.org/markup-compatibility/2006" xmlns:o="urn:schemas-microsoft-com:office:office" xmlns:r="http://schemas.openxmlformats.org/officeDocument/2006/relationships" xmlns:m="http://schemas.openxmlformats.org/officeDocument/2006/math" xmlns:v="urn:schemas-microsoft-com:vml" xmlns:wp14="http://schemas.microsoft.com/office/word/2010/wordprocessingDrawing" xmlns:wp="http://schemas.openxmlformats.org/drawingml/2006/wordprocessingDrawing" xmlns:w10="urn:schemas-microsoft-com:office:word" xmlns:w="http://schemas.openxmlformats.org/wordprocessingml/2006/main" xmlns:w14="http://schemas.microsoft.com/office/word/2010/wordml" xmlns:wpg="http://schemas.microsoft.com/office/word/2010/wordprocessingGroup" xmlns:wpi="http://schemas.microsoft.com/office/word/2010/wordprocessingInk" xmlns:wne="http://schemas.microsoft.com/office/word/2006/wordml" xmlns:wps="http://schemas.microsoft.com/office/word/2010/wordprocessingShape" mc:Ignorable="w14 wp14">
   <w:p>
     <w:pPr>
       <w:pStyle w:val="Header"/>
@@ -5258,7 +5723,7 @@
 </file>
 
 <file path=word/numbering.xml><?xml version="1.0" encoding="utf-8"?>
-<w:numbering xmlns:wpc="http://schemas.microsoft.com/office/word/2010/wordprocessingCanvas" xmlns:mc="http://schemas.openxmlformats.org/markup-compatibility/2006" xmlns:o="urn:schemas-microsoft-com:office:office" xmlns:r="http://schemas.openxmlformats.org/officeDocument/2006/relationships" xmlns:m="http://schemas.openxmlformats.org/officeDocument/2006/math" xmlns:v="urn:schemas-microsoft-com:vml" xmlns:wp14="http://schemas.microsoft.com/office/word/2010/wordprocessingDrawing" xmlns:wp="http://schemas.openxmlformats.org/drawingml/2006/wordprocessingDrawing" xmlns:w10="urn:schemas-microsoft-com:office:word" xmlns:w="http://schemas.openxmlformats.org/wordprocessingml/2006/main" xmlns:w14="http://schemas.microsoft.com/office/word/2010/wordml" xmlns:w15="http://schemas.microsoft.com/office/word/2012/wordml" xmlns:wpg="http://schemas.microsoft.com/office/word/2010/wordprocessingGroup" xmlns:wpi="http://schemas.microsoft.com/office/word/2010/wordprocessingInk" xmlns:wne="http://schemas.microsoft.com/office/word/2006/wordml" xmlns:wps="http://schemas.microsoft.com/office/word/2010/wordprocessingShape" mc:Ignorable="w14 w15 wp14">
+<w:numbering xmlns:wpc="http://schemas.microsoft.com/office/word/2010/wordprocessingCanvas" xmlns:mc="http://schemas.openxmlformats.org/markup-compatibility/2006" xmlns:o="urn:schemas-microsoft-com:office:office" xmlns:r="http://schemas.openxmlformats.org/officeDocument/2006/relationships" xmlns:m="http://schemas.openxmlformats.org/officeDocument/2006/math" xmlns:v="urn:schemas-microsoft-com:vml" xmlns:wp14="http://schemas.microsoft.com/office/word/2010/wordprocessingDrawing" xmlns:wp="http://schemas.openxmlformats.org/drawingml/2006/wordprocessingDrawing" xmlns:w10="urn:schemas-microsoft-com:office:word" xmlns:w="http://schemas.openxmlformats.org/wordprocessingml/2006/main" xmlns:w14="http://schemas.microsoft.com/office/word/2010/wordml" xmlns:wpg="http://schemas.microsoft.com/office/word/2010/wordprocessingGroup" xmlns:wpi="http://schemas.microsoft.com/office/word/2010/wordprocessingInk" xmlns:wne="http://schemas.microsoft.com/office/word/2006/wordml" xmlns:wps="http://schemas.microsoft.com/office/word/2010/wordprocessingShape" mc:Ignorable="w14 wp14">
   <w:abstractNum w:abstractNumId="0">
     <w:nsid w:val="0D872B2E"/>
     <w:multiLevelType w:val="hybridMultilevel"/>
@@ -7234,16 +7699,8 @@
 </w:numbering>
 </file>
 
-<file path=word/people.xml><?xml version="1.0" encoding="utf-8"?>
-<w15:people xmlns:wpc="http://schemas.microsoft.com/office/word/2010/wordprocessingCanvas" xmlns:mc="http://schemas.openxmlformats.org/markup-compatibility/2006" xmlns:o="urn:schemas-microsoft-com:office:office" xmlns:r="http://schemas.openxmlformats.org/officeDocument/2006/relationships" xmlns:m="http://schemas.openxmlformats.org/officeDocument/2006/math" xmlns:v="urn:schemas-microsoft-com:vml" xmlns:wp14="http://schemas.microsoft.com/office/word/2010/wordprocessingDrawing" xmlns:wp="http://schemas.openxmlformats.org/drawingml/2006/wordprocessingDrawing" xmlns:w10="urn:schemas-microsoft-com:office:word" xmlns:w="http://schemas.openxmlformats.org/wordprocessingml/2006/main" xmlns:w14="http://schemas.microsoft.com/office/word/2010/wordml" xmlns:w15="http://schemas.microsoft.com/office/word/2012/wordml" xmlns:wpg="http://schemas.microsoft.com/office/word/2010/wordprocessingGroup" xmlns:wpi="http://schemas.microsoft.com/office/word/2010/wordprocessingInk" xmlns:wne="http://schemas.microsoft.com/office/word/2006/wordml" xmlns:wps="http://schemas.microsoft.com/office/word/2010/wordprocessingShape" mc:Ignorable="w14 w15 wp14">
-  <w15:person w15:author="Huan Nguyen">
-    <w15:presenceInfo w15:providerId="Windows Live" w15:userId="f209a4711ccbea27"/>
-  </w15:person>
-</w15:people>
-</file>
-
 <file path=word/styles.xml><?xml version="1.0" encoding="utf-8"?>
-<w:styles xmlns:mc="http://schemas.openxmlformats.org/markup-compatibility/2006" xmlns:r="http://schemas.openxmlformats.org/officeDocument/2006/relationships" xmlns:w="http://schemas.openxmlformats.org/wordprocessingml/2006/main" xmlns:w14="http://schemas.microsoft.com/office/word/2010/wordml" xmlns:w15="http://schemas.microsoft.com/office/word/2012/wordml" mc:Ignorable="w14 w15">
+<w:styles xmlns:mc="http://schemas.openxmlformats.org/markup-compatibility/2006" xmlns:r="http://schemas.openxmlformats.org/officeDocument/2006/relationships" xmlns:w="http://schemas.openxmlformats.org/wordprocessingml/2006/main" xmlns:w14="http://schemas.microsoft.com/office/word/2010/wordml" mc:Ignorable="w14">
   <w:docDefaults>
     <w:rPrDefault>
       <w:rPr>
@@ -7253,372 +7710,153 @@
     </w:rPrDefault>
     <w:pPrDefault/>
   </w:docDefaults>
-  <w:latentStyles w:defLockedState="0" w:defUIPriority="0" w:defSemiHidden="0" w:defUnhideWhenUsed="0" w:defQFormat="0" w:count="371">
-    <w:lsdException w:name="Normal" w:qFormat="1"/>
-    <w:lsdException w:name="heading 1" w:qFormat="1"/>
-    <w:lsdException w:name="heading 2" w:qFormat="1"/>
-    <w:lsdException w:name="heading 3" w:uiPriority="9" w:qFormat="1"/>
-    <w:lsdException w:name="heading 4" w:qFormat="1"/>
-    <w:lsdException w:name="heading 5" w:qFormat="1"/>
-    <w:lsdException w:name="heading 6" w:qFormat="1"/>
-    <w:lsdException w:name="heading 7" w:semiHidden="1" w:unhideWhenUsed="1" w:qFormat="1"/>
-    <w:lsdException w:name="heading 8" w:semiHidden="1" w:unhideWhenUsed="1" w:qFormat="1"/>
-    <w:lsdException w:name="heading 9" w:semiHidden="1" w:unhideWhenUsed="1" w:qFormat="1"/>
-    <w:lsdException w:name="index 1" w:semiHidden="1" w:unhideWhenUsed="1"/>
-    <w:lsdException w:name="index 2" w:semiHidden="1" w:unhideWhenUsed="1"/>
-    <w:lsdException w:name="index 3" w:semiHidden="1" w:unhideWhenUsed="1"/>
-    <w:lsdException w:name="index 4" w:semiHidden="1" w:unhideWhenUsed="1"/>
-    <w:lsdException w:name="index 5" w:semiHidden="1" w:unhideWhenUsed="1"/>
-    <w:lsdException w:name="index 6" w:semiHidden="1" w:unhideWhenUsed="1"/>
-    <w:lsdException w:name="index 7" w:semiHidden="1" w:unhideWhenUsed="1"/>
-    <w:lsdException w:name="index 8" w:semiHidden="1" w:unhideWhenUsed="1"/>
-    <w:lsdException w:name="index 9" w:semiHidden="1" w:unhideWhenUsed="1"/>
-    <w:lsdException w:name="toc 1" w:semiHidden="1" w:uiPriority="39" w:unhideWhenUsed="1"/>
-    <w:lsdException w:name="toc 2" w:semiHidden="1" w:uiPriority="39" w:unhideWhenUsed="1"/>
-    <w:lsdException w:name="toc 3" w:semiHidden="1" w:uiPriority="39" w:unhideWhenUsed="1"/>
-    <w:lsdException w:name="toc 4" w:semiHidden="1" w:uiPriority="39" w:unhideWhenUsed="1"/>
-    <w:lsdException w:name="toc 5" w:semiHidden="1" w:uiPriority="39" w:unhideWhenUsed="1"/>
-    <w:lsdException w:name="toc 6" w:semiHidden="1" w:uiPriority="39" w:unhideWhenUsed="1"/>
-    <w:lsdException w:name="toc 7" w:semiHidden="1" w:uiPriority="39" w:unhideWhenUsed="1"/>
-    <w:lsdException w:name="toc 8" w:semiHidden="1" w:uiPriority="39" w:unhideWhenUsed="1"/>
-    <w:lsdException w:name="toc 9" w:semiHidden="1" w:uiPriority="39" w:unhideWhenUsed="1"/>
-    <w:lsdException w:name="Normal Indent" w:semiHidden="1" w:unhideWhenUsed="1"/>
-    <w:lsdException w:name="footnote text" w:semiHidden="1" w:unhideWhenUsed="1"/>
-    <w:lsdException w:name="annotation text" w:semiHidden="1" w:unhideWhenUsed="1"/>
-    <w:lsdException w:name="header" w:semiHidden="1" w:unhideWhenUsed="1"/>
-    <w:lsdException w:name="footer" w:semiHidden="1" w:uiPriority="99" w:unhideWhenUsed="1"/>
-    <w:lsdException w:name="index heading" w:semiHidden="1" w:unhideWhenUsed="1"/>
-    <w:lsdException w:name="caption" w:semiHidden="1" w:unhideWhenUsed="1" w:qFormat="1"/>
-    <w:lsdException w:name="table of figures" w:semiHidden="1" w:unhideWhenUsed="1"/>
-    <w:lsdException w:name="envelope address" w:semiHidden="1" w:unhideWhenUsed="1"/>
-    <w:lsdException w:name="envelope return" w:semiHidden="1" w:unhideWhenUsed="1"/>
-    <w:lsdException w:name="footnote reference" w:semiHidden="1" w:unhideWhenUsed="1"/>
-    <w:lsdException w:name="annotation reference" w:semiHidden="1" w:unhideWhenUsed="1"/>
-    <w:lsdException w:name="line number" w:semiHidden="1" w:unhideWhenUsed="1"/>
-    <w:lsdException w:name="page number" w:semiHidden="1" w:unhideWhenUsed="1"/>
-    <w:lsdException w:name="endnote reference" w:semiHidden="1" w:unhideWhenUsed="1"/>
-    <w:lsdException w:name="endnote text" w:semiHidden="1" w:unhideWhenUsed="1"/>
-    <w:lsdException w:name="table of authorities" w:semiHidden="1" w:unhideWhenUsed="1"/>
-    <w:lsdException w:name="macro" w:semiHidden="1" w:unhideWhenUsed="1"/>
-    <w:lsdException w:name="toa heading" w:semiHidden="1" w:unhideWhenUsed="1"/>
-    <w:lsdException w:name="List" w:semiHidden="1" w:unhideWhenUsed="1"/>
-    <w:lsdException w:name="List Bullet" w:semiHidden="1" w:unhideWhenUsed="1"/>
-    <w:lsdException w:name="List 2" w:semiHidden="1" w:unhideWhenUsed="1"/>
-    <w:lsdException w:name="List 3" w:semiHidden="1" w:unhideWhenUsed="1"/>
-    <w:lsdException w:name="List Bullet 2" w:semiHidden="1" w:unhideWhenUsed="1"/>
-    <w:lsdException w:name="List Bullet 3" w:semiHidden="1" w:unhideWhenUsed="1"/>
-    <w:lsdException w:name="List Bullet 4" w:semiHidden="1" w:unhideWhenUsed="1"/>
-    <w:lsdException w:name="List Bullet 5" w:semiHidden="1" w:unhideWhenUsed="1"/>
-    <w:lsdException w:name="List Number 2" w:semiHidden="1" w:unhideWhenUsed="1"/>
-    <w:lsdException w:name="List Number 3" w:semiHidden="1" w:unhideWhenUsed="1"/>
-    <w:lsdException w:name="List Number 4" w:semiHidden="1" w:unhideWhenUsed="1"/>
-    <w:lsdException w:name="List Number 5" w:semiHidden="1" w:unhideWhenUsed="1"/>
-    <w:lsdException w:name="Title" w:qFormat="1"/>
-    <w:lsdException w:name="Closing" w:semiHidden="1" w:unhideWhenUsed="1"/>
-    <w:lsdException w:name="Signature" w:semiHidden="1" w:unhideWhenUsed="1"/>
-    <w:lsdException w:name="Default Paragraph Font" w:semiHidden="1" w:unhideWhenUsed="1"/>
-    <w:lsdException w:name="Body Text" w:semiHidden="1" w:unhideWhenUsed="1"/>
-    <w:lsdException w:name="Body Text Indent" w:semiHidden="1" w:unhideWhenUsed="1"/>
-    <w:lsdException w:name="List Continue" w:semiHidden="1" w:unhideWhenUsed="1"/>
-    <w:lsdException w:name="List Continue 2" w:semiHidden="1" w:unhideWhenUsed="1"/>
-    <w:lsdException w:name="List Continue 3" w:semiHidden="1" w:unhideWhenUsed="1"/>
-    <w:lsdException w:name="List Continue 4" w:semiHidden="1" w:unhideWhenUsed="1"/>
-    <w:lsdException w:name="List Continue 5" w:semiHidden="1" w:unhideWhenUsed="1"/>
-    <w:lsdException w:name="Message Header" w:semiHidden="1" w:unhideWhenUsed="1"/>
-    <w:lsdException w:name="Subtitle" w:qFormat="1"/>
-    <w:lsdException w:name="Body Text First Indent 2" w:semiHidden="1" w:unhideWhenUsed="1"/>
-    <w:lsdException w:name="Note Heading" w:semiHidden="1" w:unhideWhenUsed="1"/>
-    <w:lsdException w:name="Body Text 2" w:semiHidden="1" w:unhideWhenUsed="1"/>
-    <w:lsdException w:name="Body Text 3" w:semiHidden="1" w:unhideWhenUsed="1"/>
-    <w:lsdException w:name="Body Text Indent 2" w:semiHidden="1" w:unhideWhenUsed="1"/>
-    <w:lsdException w:name="Body Text Indent 3" w:semiHidden="1" w:unhideWhenUsed="1"/>
-    <w:lsdException w:name="Block Text" w:semiHidden="1" w:unhideWhenUsed="1"/>
-    <w:lsdException w:name="Hyperlink" w:semiHidden="1" w:uiPriority="99" w:unhideWhenUsed="1"/>
-    <w:lsdException w:name="FollowedHyperlink" w:semiHidden="1" w:unhideWhenUsed="1"/>
-    <w:lsdException w:name="Strong" w:qFormat="1"/>
-    <w:lsdException w:name="Emphasis" w:qFormat="1"/>
-    <w:lsdException w:name="Document Map" w:semiHidden="1" w:unhideWhenUsed="1"/>
-    <w:lsdException w:name="Plain Text" w:semiHidden="1" w:unhideWhenUsed="1"/>
-    <w:lsdException w:name="E-mail Signature" w:semiHidden="1" w:unhideWhenUsed="1"/>
-    <w:lsdException w:name="HTML Top of Form" w:semiHidden="1" w:unhideWhenUsed="1"/>
-    <w:lsdException w:name="HTML Bottom of Form" w:semiHidden="1" w:unhideWhenUsed="1"/>
-    <w:lsdException w:name="Normal (Web)" w:semiHidden="1" w:uiPriority="99" w:unhideWhenUsed="1"/>
-    <w:lsdException w:name="HTML Acronym" w:semiHidden="1" w:unhideWhenUsed="1"/>
-    <w:lsdException w:name="HTML Address" w:semiHidden="1" w:unhideWhenUsed="1"/>
-    <w:lsdException w:name="HTML Cite" w:semiHidden="1" w:unhideWhenUsed="1"/>
-    <w:lsdException w:name="HTML Code" w:semiHidden="1" w:unhideWhenUsed="1"/>
-    <w:lsdException w:name="HTML Definition" w:semiHidden="1" w:unhideWhenUsed="1"/>
-    <w:lsdException w:name="HTML Keyboard" w:semiHidden="1" w:unhideWhenUsed="1"/>
-    <w:lsdException w:name="HTML Preformatted" w:semiHidden="1" w:unhideWhenUsed="1"/>
-    <w:lsdException w:name="HTML Sample" w:semiHidden="1" w:unhideWhenUsed="1"/>
-    <w:lsdException w:name="HTML Typewriter" w:semiHidden="1" w:unhideWhenUsed="1"/>
-    <w:lsdException w:name="HTML Variable" w:semiHidden="1" w:unhideWhenUsed="1"/>
-    <w:lsdException w:name="Normal Table" w:semiHidden="1" w:unhideWhenUsed="1"/>
-    <w:lsdException w:name="annotation subject" w:semiHidden="1" w:unhideWhenUsed="1"/>
-    <w:lsdException w:name="No List" w:semiHidden="1" w:uiPriority="99" w:unhideWhenUsed="1"/>
-    <w:lsdException w:name="Outline List 1" w:semiHidden="1" w:unhideWhenUsed="1"/>
-    <w:lsdException w:name="Outline List 2" w:semiHidden="1" w:unhideWhenUsed="1"/>
-    <w:lsdException w:name="Outline List 3" w:semiHidden="1" w:unhideWhenUsed="1"/>
-    <w:lsdException w:name="Table Simple 1" w:semiHidden="1" w:unhideWhenUsed="1"/>
-    <w:lsdException w:name="Table Simple 2" w:semiHidden="1" w:unhideWhenUsed="1"/>
-    <w:lsdException w:name="Table Simple 3" w:semiHidden="1" w:unhideWhenUsed="1"/>
-    <w:lsdException w:name="Table Classic 1" w:semiHidden="1" w:unhideWhenUsed="1"/>
-    <w:lsdException w:name="Table Classic 2" w:semiHidden="1" w:unhideWhenUsed="1"/>
-    <w:lsdException w:name="Table Classic 3" w:semiHidden="1" w:unhideWhenUsed="1"/>
-    <w:lsdException w:name="Table Classic 4" w:semiHidden="1" w:unhideWhenUsed="1"/>
-    <w:lsdException w:name="Table Colorful 1" w:semiHidden="1" w:unhideWhenUsed="1"/>
-    <w:lsdException w:name="Table Colorful 2" w:semiHidden="1" w:unhideWhenUsed="1"/>
-    <w:lsdException w:name="Table Colorful 3" w:semiHidden="1" w:unhideWhenUsed="1"/>
-    <w:lsdException w:name="Table Columns 1" w:semiHidden="1" w:unhideWhenUsed="1"/>
-    <w:lsdException w:name="Table Columns 2" w:semiHidden="1" w:unhideWhenUsed="1"/>
-    <w:lsdException w:name="Table Columns 3" w:semiHidden="1" w:unhideWhenUsed="1"/>
-    <w:lsdException w:name="Table Columns 4" w:semiHidden="1" w:unhideWhenUsed="1"/>
-    <w:lsdException w:name="Table Columns 5" w:semiHidden="1" w:unhideWhenUsed="1"/>
-    <w:lsdException w:name="Table Grid 1" w:semiHidden="1" w:unhideWhenUsed="1"/>
-    <w:lsdException w:name="Table Grid 2" w:semiHidden="1" w:unhideWhenUsed="1"/>
-    <w:lsdException w:name="Table Grid 3" w:semiHidden="1" w:unhideWhenUsed="1"/>
-    <w:lsdException w:name="Table Grid 4" w:semiHidden="1" w:unhideWhenUsed="1"/>
-    <w:lsdException w:name="Table Grid 5" w:semiHidden="1" w:unhideWhenUsed="1"/>
-    <w:lsdException w:name="Table Grid 6" w:semiHidden="1" w:unhideWhenUsed="1"/>
-    <w:lsdException w:name="Table Grid 7" w:semiHidden="1" w:unhideWhenUsed="1"/>
-    <w:lsdException w:name="Table Grid 8" w:semiHidden="1" w:unhideWhenUsed="1"/>
-    <w:lsdException w:name="Table List 1" w:semiHidden="1" w:unhideWhenUsed="1"/>
-    <w:lsdException w:name="Table List 2" w:semiHidden="1" w:unhideWhenUsed="1"/>
-    <w:lsdException w:name="Table List 3" w:semiHidden="1" w:unhideWhenUsed="1"/>
-    <w:lsdException w:name="Table List 4" w:semiHidden="1" w:unhideWhenUsed="1"/>
-    <w:lsdException w:name="Table List 5" w:semiHidden="1" w:unhideWhenUsed="1"/>
-    <w:lsdException w:name="Table List 6" w:semiHidden="1" w:unhideWhenUsed="1"/>
-    <w:lsdException w:name="Table List 7" w:semiHidden="1" w:unhideWhenUsed="1"/>
-    <w:lsdException w:name="Table List 8" w:semiHidden="1" w:unhideWhenUsed="1"/>
-    <w:lsdException w:name="Table 3D effects 1" w:semiHidden="1" w:unhideWhenUsed="1"/>
-    <w:lsdException w:name="Table 3D effects 2" w:semiHidden="1" w:unhideWhenUsed="1"/>
-    <w:lsdException w:name="Table 3D effects 3" w:semiHidden="1" w:unhideWhenUsed="1"/>
-    <w:lsdException w:name="Table Contemporary" w:semiHidden="1" w:unhideWhenUsed="1"/>
-    <w:lsdException w:name="Table Elegant" w:semiHidden="1" w:unhideWhenUsed="1"/>
-    <w:lsdException w:name="Table Professional" w:semiHidden="1" w:unhideWhenUsed="1"/>
-    <w:lsdException w:name="Table Subtle 1" w:semiHidden="1" w:unhideWhenUsed="1"/>
-    <w:lsdException w:name="Table Subtle 2" w:semiHidden="1" w:unhideWhenUsed="1"/>
-    <w:lsdException w:name="Table Web 1" w:semiHidden="1" w:unhideWhenUsed="1"/>
-    <w:lsdException w:name="Table Web 2" w:semiHidden="1" w:unhideWhenUsed="1"/>
-    <w:lsdException w:name="Table Web 3" w:semiHidden="1" w:unhideWhenUsed="1"/>
-    <w:lsdException w:name="Balloon Text" w:semiHidden="1" w:unhideWhenUsed="1"/>
-    <w:lsdException w:name="Table Grid" w:uiPriority="59"/>
-    <w:lsdException w:name="Table Theme" w:semiHidden="1" w:unhideWhenUsed="1"/>
-    <w:lsdException w:name="Placeholder Text" w:semiHidden="1" w:uiPriority="99"/>
-    <w:lsdException w:name="No Spacing" w:uiPriority="1" w:qFormat="1"/>
-    <w:lsdException w:name="Light Shading" w:uiPriority="60"/>
-    <w:lsdException w:name="Light List" w:uiPriority="61"/>
-    <w:lsdException w:name="Light Grid" w:uiPriority="62"/>
-    <w:lsdException w:name="Medium Shading 1" w:uiPriority="63"/>
-    <w:lsdException w:name="Medium Shading 2" w:uiPriority="64"/>
-    <w:lsdException w:name="Medium List 1" w:uiPriority="65"/>
-    <w:lsdException w:name="Medium List 2" w:uiPriority="66"/>
-    <w:lsdException w:name="Medium Grid 1" w:uiPriority="67"/>
-    <w:lsdException w:name="Medium Grid 2" w:uiPriority="68"/>
-    <w:lsdException w:name="Medium Grid 3" w:uiPriority="69"/>
-    <w:lsdException w:name="Dark List" w:uiPriority="70"/>
-    <w:lsdException w:name="Colorful Shading" w:uiPriority="71"/>
-    <w:lsdException w:name="Colorful List" w:uiPriority="72"/>
-    <w:lsdException w:name="Colorful Grid" w:uiPriority="73"/>
-    <w:lsdException w:name="Light Shading Accent 1" w:uiPriority="60"/>
-    <w:lsdException w:name="Light List Accent 1" w:uiPriority="61"/>
-    <w:lsdException w:name="Light Grid Accent 1" w:uiPriority="62"/>
-    <w:lsdException w:name="Medium Shading 1 Accent 1" w:uiPriority="63"/>
-    <w:lsdException w:name="Medium Shading 2 Accent 1" w:uiPriority="64"/>
-    <w:lsdException w:name="Medium List 1 Accent 1" w:uiPriority="65"/>
-    <w:lsdException w:name="Revision" w:semiHidden="1" w:uiPriority="99"/>
-    <w:lsdException w:name="List Paragraph" w:uiPriority="34" w:qFormat="1"/>
-    <w:lsdException w:name="Quote" w:uiPriority="29" w:qFormat="1"/>
-    <w:lsdException w:name="Intense Quote" w:uiPriority="30" w:qFormat="1"/>
-    <w:lsdException w:name="Medium List 2 Accent 1" w:uiPriority="66"/>
-    <w:lsdException w:name="Medium Grid 1 Accent 1" w:uiPriority="67"/>
-    <w:lsdException w:name="Medium Grid 2 Accent 1" w:uiPriority="68"/>
-    <w:lsdException w:name="Medium Grid 3 Accent 1" w:uiPriority="69"/>
-    <w:lsdException w:name="Dark List Accent 1" w:uiPriority="70"/>
-    <w:lsdException w:name="Colorful Shading Accent 1" w:uiPriority="71"/>
-    <w:lsdException w:name="Colorful List Accent 1" w:uiPriority="72"/>
-    <w:lsdException w:name="Colorful Grid Accent 1" w:uiPriority="73"/>
-    <w:lsdException w:name="Light Shading Accent 2" w:uiPriority="60"/>
-    <w:lsdException w:name="Light List Accent 2" w:uiPriority="61"/>
-    <w:lsdException w:name="Light Grid Accent 2" w:uiPriority="62"/>
-    <w:lsdException w:name="Medium Shading 1 Accent 2" w:uiPriority="63"/>
-    <w:lsdException w:name="Medium Shading 2 Accent 2" w:uiPriority="64"/>
-    <w:lsdException w:name="Medium List 1 Accent 2" w:uiPriority="65"/>
-    <w:lsdException w:name="Medium List 2 Accent 2" w:uiPriority="66"/>
-    <w:lsdException w:name="Medium Grid 1 Accent 2" w:uiPriority="67"/>
-    <w:lsdException w:name="Medium Grid 2 Accent 2" w:uiPriority="68"/>
-    <w:lsdException w:name="Medium Grid 3 Accent 2" w:uiPriority="69"/>
-    <w:lsdException w:name="Dark List Accent 2" w:uiPriority="70"/>
-    <w:lsdException w:name="Colorful Shading Accent 2" w:uiPriority="71"/>
-    <w:lsdException w:name="Colorful List Accent 2" w:uiPriority="72"/>
-    <w:lsdException w:name="Colorful Grid Accent 2" w:uiPriority="73"/>
-    <w:lsdException w:name="Light Shading Accent 3" w:uiPriority="60"/>
-    <w:lsdException w:name="Light List Accent 3" w:uiPriority="61"/>
-    <w:lsdException w:name="Light Grid Accent 3" w:uiPriority="62"/>
-    <w:lsdException w:name="Medium Shading 1 Accent 3" w:uiPriority="63"/>
-    <w:lsdException w:name="Medium Shading 2 Accent 3" w:uiPriority="64"/>
-    <w:lsdException w:name="Medium List 1 Accent 3" w:uiPriority="65"/>
-    <w:lsdException w:name="Medium List 2 Accent 3" w:uiPriority="66"/>
-    <w:lsdException w:name="Medium Grid 1 Accent 3" w:uiPriority="67"/>
-    <w:lsdException w:name="Medium Grid 2 Accent 3" w:uiPriority="68"/>
-    <w:lsdException w:name="Medium Grid 3 Accent 3" w:uiPriority="69"/>
-    <w:lsdException w:name="Dark List Accent 3" w:uiPriority="70"/>
-    <w:lsdException w:name="Colorful Shading Accent 3" w:uiPriority="71"/>
-    <w:lsdException w:name="Colorful List Accent 3" w:uiPriority="72"/>
-    <w:lsdException w:name="Colorful Grid Accent 3" w:uiPriority="73"/>
-    <w:lsdException w:name="Light Shading Accent 4" w:uiPriority="60"/>
-    <w:lsdException w:name="Light List Accent 4" w:uiPriority="61"/>
-    <w:lsdException w:name="Light Grid Accent 4" w:uiPriority="62"/>
-    <w:lsdException w:name="Medium Shading 1 Accent 4" w:uiPriority="63"/>
-    <w:lsdException w:name="Medium Shading 2 Accent 4" w:uiPriority="64"/>
-    <w:lsdException w:name="Medium List 1 Accent 4" w:uiPriority="65"/>
-    <w:lsdException w:name="Medium List 2 Accent 4" w:uiPriority="66"/>
-    <w:lsdException w:name="Medium Grid 1 Accent 4" w:uiPriority="67"/>
-    <w:lsdException w:name="Medium Grid 2 Accent 4" w:uiPriority="68"/>
-    <w:lsdException w:name="Medium Grid 3 Accent 4" w:uiPriority="69"/>
-    <w:lsdException w:name="Dark List Accent 4" w:uiPriority="70"/>
-    <w:lsdException w:name="Colorful Shading Accent 4" w:uiPriority="71"/>
-    <w:lsdException w:name="Colorful List Accent 4" w:uiPriority="72"/>
-    <w:lsdException w:name="Colorful Grid Accent 4" w:uiPriority="73"/>
-    <w:lsdException w:name="Light Shading Accent 5" w:uiPriority="60"/>
-    <w:lsdException w:name="Light List Accent 5" w:uiPriority="61"/>
-    <w:lsdException w:name="Light Grid Accent 5" w:uiPriority="62"/>
-    <w:lsdException w:name="Medium Shading 1 Accent 5" w:uiPriority="63"/>
-    <w:lsdException w:name="Medium Shading 2 Accent 5" w:uiPriority="64"/>
-    <w:lsdException w:name="Medium List 1 Accent 5" w:uiPriority="65"/>
-    <w:lsdException w:name="Medium List 2 Accent 5" w:uiPriority="66"/>
-    <w:lsdException w:name="Medium Grid 1 Accent 5" w:uiPriority="67"/>
-    <w:lsdException w:name="Medium Grid 2 Accent 5" w:uiPriority="68"/>
-    <w:lsdException w:name="Medium Grid 3 Accent 5" w:uiPriority="69"/>
-    <w:lsdException w:name="Dark List Accent 5" w:uiPriority="70"/>
-    <w:lsdException w:name="Colorful Shading Accent 5" w:uiPriority="71"/>
-    <w:lsdException w:name="Colorful List Accent 5" w:uiPriority="72"/>
-    <w:lsdException w:name="Colorful Grid Accent 5" w:uiPriority="73"/>
-    <w:lsdException w:name="Light Shading Accent 6" w:uiPriority="60"/>
-    <w:lsdException w:name="Light List Accent 6" w:uiPriority="61"/>
-    <w:lsdException w:name="Light Grid Accent 6" w:uiPriority="62"/>
-    <w:lsdException w:name="Medium Shading 1 Accent 6" w:uiPriority="63"/>
-    <w:lsdException w:name="Medium Shading 2 Accent 6" w:uiPriority="64"/>
-    <w:lsdException w:name="Medium List 1 Accent 6" w:uiPriority="65"/>
-    <w:lsdException w:name="Medium List 2 Accent 6" w:uiPriority="66"/>
-    <w:lsdException w:name="Medium Grid 1 Accent 6" w:uiPriority="67"/>
-    <w:lsdException w:name="Medium Grid 2 Accent 6" w:uiPriority="68"/>
-    <w:lsdException w:name="Medium Grid 3 Accent 6" w:uiPriority="69"/>
-    <w:lsdException w:name="Dark List Accent 6" w:uiPriority="70"/>
-    <w:lsdException w:name="Colorful Shading Accent 6" w:uiPriority="71"/>
-    <w:lsdException w:name="Colorful List Accent 6" w:uiPriority="72"/>
-    <w:lsdException w:name="Colorful Grid Accent 6" w:uiPriority="73"/>
-    <w:lsdException w:name="Subtle Emphasis" w:uiPriority="19" w:qFormat="1"/>
-    <w:lsdException w:name="Intense Emphasis" w:uiPriority="21" w:qFormat="1"/>
-    <w:lsdException w:name="Subtle Reference" w:uiPriority="31" w:qFormat="1"/>
-    <w:lsdException w:name="Intense Reference" w:uiPriority="32" w:qFormat="1"/>
-    <w:lsdException w:name="Book Title" w:uiPriority="33" w:qFormat="1"/>
-    <w:lsdException w:name="Bibliography" w:semiHidden="1" w:uiPriority="37" w:unhideWhenUsed="1"/>
-    <w:lsdException w:name="TOC Heading" w:semiHidden="1" w:uiPriority="39" w:unhideWhenUsed="1" w:qFormat="1"/>
-    <w:lsdException w:name="Plain Table 1" w:uiPriority="41"/>
-    <w:lsdException w:name="Plain Table 2" w:uiPriority="42"/>
-    <w:lsdException w:name="Plain Table 3" w:uiPriority="43"/>
-    <w:lsdException w:name="Plain Table 4" w:uiPriority="44"/>
-    <w:lsdException w:name="Plain Table 5" w:uiPriority="45"/>
-    <w:lsdException w:name="Grid Table Light" w:uiPriority="40"/>
-    <w:lsdException w:name="Grid Table 1 Light" w:uiPriority="46"/>
-    <w:lsdException w:name="Grid Table 2" w:uiPriority="47"/>
-    <w:lsdException w:name="Grid Table 3" w:uiPriority="48"/>
-    <w:lsdException w:name="Grid Table 4" w:uiPriority="49"/>
-    <w:lsdException w:name="Grid Table 5 Dark" w:uiPriority="50"/>
-    <w:lsdException w:name="Grid Table 6 Colorful" w:uiPriority="51"/>
-    <w:lsdException w:name="Grid Table 7 Colorful" w:uiPriority="52"/>
-    <w:lsdException w:name="Grid Table 1 Light Accent 1" w:uiPriority="46"/>
-    <w:lsdException w:name="Grid Table 2 Accent 1" w:uiPriority="47"/>
-    <w:lsdException w:name="Grid Table 3 Accent 1" w:uiPriority="48"/>
-    <w:lsdException w:name="Grid Table 4 Accent 1" w:uiPriority="49"/>
-    <w:lsdException w:name="Grid Table 5 Dark Accent 1" w:uiPriority="50"/>
-    <w:lsdException w:name="Grid Table 6 Colorful Accent 1" w:uiPriority="51"/>
-    <w:lsdException w:name="Grid Table 7 Colorful Accent 1" w:uiPriority="52"/>
-    <w:lsdException w:name="Grid Table 1 Light Accent 2" w:uiPriority="46"/>
-    <w:lsdException w:name="Grid Table 2 Accent 2" w:uiPriority="47"/>
-    <w:lsdException w:name="Grid Table 3 Accent 2" w:uiPriority="48"/>
-    <w:lsdException w:name="Grid Table 4 Accent 2" w:uiPriority="49"/>
-    <w:lsdException w:name="Grid Table 5 Dark Accent 2" w:uiPriority="50"/>
-    <w:lsdException w:name="Grid Table 6 Colorful Accent 2" w:uiPriority="51"/>
-    <w:lsdException w:name="Grid Table 7 Colorful Accent 2" w:uiPriority="52"/>
-    <w:lsdException w:name="Grid Table 1 Light Accent 3" w:uiPriority="46"/>
-    <w:lsdException w:name="Grid Table 2 Accent 3" w:uiPriority="47"/>
-    <w:lsdException w:name="Grid Table 3 Accent 3" w:uiPriority="48"/>
-    <w:lsdException w:name="Grid Table 4 Accent 3" w:uiPriority="49"/>
-    <w:lsdException w:name="Grid Table 5 Dark Accent 3" w:uiPriority="50"/>
-    <w:lsdException w:name="Grid Table 6 Colorful Accent 3" w:uiPriority="51"/>
-    <w:lsdException w:name="Grid Table 7 Colorful Accent 3" w:uiPriority="52"/>
-    <w:lsdException w:name="Grid Table 1 Light Accent 4" w:uiPriority="46"/>
-    <w:lsdException w:name="Grid Table 2 Accent 4" w:uiPriority="47"/>
-    <w:lsdException w:name="Grid Table 3 Accent 4" w:uiPriority="48"/>
-    <w:lsdException w:name="Grid Table 4 Accent 4" w:uiPriority="49"/>
-    <w:lsdException w:name="Grid Table 5 Dark Accent 4" w:uiPriority="50"/>
-    <w:lsdException w:name="Grid Table 6 Colorful Accent 4" w:uiPriority="51"/>
-    <w:lsdException w:name="Grid Table 7 Colorful Accent 4" w:uiPriority="52"/>
-    <w:lsdException w:name="Grid Table 1 Light Accent 5" w:uiPriority="46"/>
-    <w:lsdException w:name="Grid Table 2 Accent 5" w:uiPriority="47"/>
-    <w:lsdException w:name="Grid Table 3 Accent 5" w:uiPriority="48"/>
-    <w:lsdException w:name="Grid Table 4 Accent 5" w:uiPriority="49"/>
-    <w:lsdException w:name="Grid Table 5 Dark Accent 5" w:uiPriority="50"/>
-    <w:lsdException w:name="Grid Table 6 Colorful Accent 5" w:uiPriority="51"/>
-    <w:lsdException w:name="Grid Table 7 Colorful Accent 5" w:uiPriority="52"/>
-    <w:lsdException w:name="Grid Table 1 Light Accent 6" w:uiPriority="46"/>
-    <w:lsdException w:name="Grid Table 2 Accent 6" w:uiPriority="47"/>
-    <w:lsdException w:name="Grid Table 3 Accent 6" w:uiPriority="48"/>
-    <w:lsdException w:name="Grid Table 4 Accent 6" w:uiPriority="49"/>
-    <w:lsdException w:name="Grid Table 5 Dark Accent 6" w:uiPriority="50"/>
-    <w:lsdException w:name="Grid Table 6 Colorful Accent 6" w:uiPriority="51"/>
-    <w:lsdException w:name="Grid Table 7 Colorful Accent 6" w:uiPriority="52"/>
-    <w:lsdException w:name="List Table 1 Light" w:uiPriority="46"/>
-    <w:lsdException w:name="List Table 2" w:uiPriority="47"/>
-    <w:lsdException w:name="List Table 3" w:uiPriority="48"/>
-    <w:lsdException w:name="List Table 4" w:uiPriority="49"/>
-    <w:lsdException w:name="List Table 5 Dark" w:uiPriority="50"/>
-    <w:lsdException w:name="List Table 6 Colorful" w:uiPriority="51"/>
-    <w:lsdException w:name="List Table 7 Colorful" w:uiPriority="52"/>
-    <w:lsdException w:name="List Table 1 Light Accent 1" w:uiPriority="46"/>
-    <w:lsdException w:name="List Table 2 Accent 1" w:uiPriority="47"/>
-    <w:lsdException w:name="List Table 3 Accent 1" w:uiPriority="48"/>
-    <w:lsdException w:name="List Table 4 Accent 1" w:uiPriority="49"/>
-    <w:lsdException w:name="List Table 5 Dark Accent 1" w:uiPriority="50"/>
-    <w:lsdException w:name="List Table 6 Colorful Accent 1" w:uiPriority="51"/>
-    <w:lsdException w:name="List Table 7 Colorful Accent 1" w:uiPriority="52"/>
-    <w:lsdException w:name="List Table 1 Light Accent 2" w:uiPriority="46"/>
-    <w:lsdException w:name="List Table 2 Accent 2" w:uiPriority="47"/>
-    <w:lsdException w:name="List Table 3 Accent 2" w:uiPriority="48"/>
-    <w:lsdException w:name="List Table 4 Accent 2" w:uiPriority="49"/>
-    <w:lsdException w:name="List Table 5 Dark Accent 2" w:uiPriority="50"/>
-    <w:lsdException w:name="List Table 6 Colorful Accent 2" w:uiPriority="51"/>
-    <w:lsdException w:name="List Table 7 Colorful Accent 2" w:uiPriority="52"/>
-    <w:lsdException w:name="List Table 1 Light Accent 3" w:uiPriority="46"/>
-    <w:lsdException w:name="List Table 2 Accent 3" w:uiPriority="47"/>
-    <w:lsdException w:name="List Table 3 Accent 3" w:uiPriority="48"/>
-    <w:lsdException w:name="List Table 4 Accent 3" w:uiPriority="49"/>
-    <w:lsdException w:name="List Table 5 Dark Accent 3" w:uiPriority="50"/>
-    <w:lsdException w:name="List Table 6 Colorful Accent 3" w:uiPriority="51"/>
-    <w:lsdException w:name="List Table 7 Colorful Accent 3" w:uiPriority="52"/>
-    <w:lsdException w:name="List Table 1 Light Accent 4" w:uiPriority="46"/>
-    <w:lsdException w:name="List Table 2 Accent 4" w:uiPriority="47"/>
-    <w:lsdException w:name="List Table 3 Accent 4" w:uiPriority="48"/>
-    <w:lsdException w:name="List Table 4 Accent 4" w:uiPriority="49"/>
-    <w:lsdException w:name="List Table 5 Dark Accent 4" w:uiPriority="50"/>
-    <w:lsdException w:name="List Table 6 Colorful Accent 4" w:uiPriority="51"/>
-    <w:lsdException w:name="List Table 7 Colorful Accent 4" w:uiPriority="52"/>
-    <w:lsdException w:name="List Table 1 Light Accent 5" w:uiPriority="46"/>
-    <w:lsdException w:name="List Table 2 Accent 5" w:uiPriority="47"/>
-    <w:lsdException w:name="List Table 3 Accent 5" w:uiPriority="48"/>
-    <w:lsdException w:name="List Table 4 Accent 5" w:uiPriority="49"/>
-    <w:lsdException w:name="List Table 5 Dark Accent 5" w:uiPriority="50"/>
-    <w:lsdException w:name="List Table 6 Colorful Accent 5" w:uiPriority="51"/>
-    <w:lsdException w:name="List Table 7 Colorful Accent 5" w:uiPriority="52"/>
-    <w:lsdException w:name="List Table 1 Light Accent 6" w:uiPriority="46"/>
-    <w:lsdException w:name="List Table 2 Accent 6" w:uiPriority="47"/>
-    <w:lsdException w:name="List Table 3 Accent 6" w:uiPriority="48"/>
-    <w:lsdException w:name="List Table 4 Accent 6" w:uiPriority="49"/>
-    <w:lsdException w:name="List Table 5 Dark Accent 6" w:uiPriority="50"/>
-    <w:lsdException w:name="List Table 6 Colorful Accent 6" w:uiPriority="51"/>
-    <w:lsdException w:name="List Table 7 Colorful Accent 6" w:uiPriority="52"/>
+  <w:latentStyles w:defLockedState="0" w:defUIPriority="0" w:defSemiHidden="1" w:defUnhideWhenUsed="1" w:defQFormat="0" w:count="267">
+    <w:lsdException w:name="Normal" w:semiHidden="0" w:unhideWhenUsed="0" w:qFormat="1"/>
+    <w:lsdException w:name="heading 1" w:semiHidden="0" w:unhideWhenUsed="0" w:qFormat="1"/>
+    <w:lsdException w:name="heading 2" w:semiHidden="0" w:unhideWhenUsed="0" w:qFormat="1"/>
+    <w:lsdException w:name="heading 3" w:semiHidden="0" w:uiPriority="9" w:unhideWhenUsed="0" w:qFormat="1"/>
+    <w:lsdException w:name="heading 4" w:semiHidden="0" w:unhideWhenUsed="0" w:qFormat="1"/>
+    <w:lsdException w:name="heading 5" w:semiHidden="0" w:unhideWhenUsed="0" w:qFormat="1"/>
+    <w:lsdException w:name="heading 6" w:semiHidden="0" w:unhideWhenUsed="0" w:qFormat="1"/>
+    <w:lsdException w:name="heading 7" w:qFormat="1"/>
+    <w:lsdException w:name="heading 8" w:qFormat="1"/>
+    <w:lsdException w:name="heading 9" w:qFormat="1"/>
+    <w:lsdException w:name="toc 1" w:uiPriority="39"/>
+    <w:lsdException w:name="toc 2" w:uiPriority="39"/>
+    <w:lsdException w:name="toc 3" w:uiPriority="39"/>
+    <w:lsdException w:name="toc 4" w:uiPriority="39"/>
+    <w:lsdException w:name="toc 5" w:uiPriority="39"/>
+    <w:lsdException w:name="toc 6" w:uiPriority="39"/>
+    <w:lsdException w:name="toc 7" w:uiPriority="39"/>
+    <w:lsdException w:name="toc 8" w:uiPriority="39"/>
+    <w:lsdException w:name="toc 9" w:uiPriority="39"/>
+    <w:lsdException w:name="footer" w:uiPriority="99"/>
+    <w:lsdException w:name="caption" w:qFormat="1"/>
+    <w:lsdException w:name="List Number" w:semiHidden="0" w:unhideWhenUsed="0"/>
+    <w:lsdException w:name="List 4" w:semiHidden="0" w:unhideWhenUsed="0"/>
+    <w:lsdException w:name="List 5" w:semiHidden="0" w:unhideWhenUsed="0"/>
+    <w:lsdException w:name="Title" w:semiHidden="0" w:unhideWhenUsed="0" w:qFormat="1"/>
+    <w:lsdException w:name="Subtitle" w:semiHidden="0" w:unhideWhenUsed="0" w:qFormat="1"/>
+    <w:lsdException w:name="Salutation" w:semiHidden="0" w:unhideWhenUsed="0"/>
+    <w:lsdException w:name="Date" w:semiHidden="0" w:unhideWhenUsed="0"/>
+    <w:lsdException w:name="Body Text First Indent" w:semiHidden="0" w:unhideWhenUsed="0"/>
+    <w:lsdException w:name="Hyperlink" w:uiPriority="99"/>
+    <w:lsdException w:name="Strong" w:semiHidden="0" w:unhideWhenUsed="0" w:qFormat="1"/>
+    <w:lsdException w:name="Emphasis" w:semiHidden="0" w:unhideWhenUsed="0" w:qFormat="1"/>
+    <w:lsdException w:name="Normal (Web)" w:uiPriority="99"/>
+    <w:lsdException w:name="No List" w:uiPriority="99"/>
+    <w:lsdException w:name="Table Grid" w:semiHidden="0" w:uiPriority="59" w:unhideWhenUsed="0"/>
+    <w:lsdException w:name="Placeholder Text" w:uiPriority="99" w:unhideWhenUsed="0"/>
+    <w:lsdException w:name="No Spacing" w:semiHidden="0" w:uiPriority="1" w:unhideWhenUsed="0" w:qFormat="1"/>
+    <w:lsdException w:name="Light Shading" w:semiHidden="0" w:uiPriority="60" w:unhideWhenUsed="0"/>
+    <w:lsdException w:name="Light List" w:semiHidden="0" w:uiPriority="61" w:unhideWhenUsed="0"/>
+    <w:lsdException w:name="Light Grid" w:semiHidden="0" w:uiPriority="62" w:unhideWhenUsed="0"/>
+    <w:lsdException w:name="Medium Shading 1" w:semiHidden="0" w:uiPriority="63" w:unhideWhenUsed="0"/>
+    <w:lsdException w:name="Medium Shading 2" w:semiHidden="0" w:uiPriority="64" w:unhideWhenUsed="0"/>
+    <w:lsdException w:name="Medium List 1" w:semiHidden="0" w:uiPriority="65" w:unhideWhenUsed="0"/>
+    <w:lsdException w:name="Medium List 2" w:semiHidden="0" w:uiPriority="66" w:unhideWhenUsed="0"/>
+    <w:lsdException w:name="Medium Grid 1" w:semiHidden="0" w:uiPriority="67" w:unhideWhenUsed="0"/>
+    <w:lsdException w:name="Medium Grid 2" w:semiHidden="0" w:uiPriority="68" w:unhideWhenUsed="0"/>
+    <w:lsdException w:name="Medium Grid 3" w:semiHidden="0" w:uiPriority="69" w:unhideWhenUsed="0"/>
+    <w:lsdException w:name="Dark List" w:semiHidden="0" w:uiPriority="70" w:unhideWhenUsed="0"/>
+    <w:lsdException w:name="Colorful Shading" w:semiHidden="0" w:uiPriority="71" w:unhideWhenUsed="0"/>
+    <w:lsdException w:name="Colorful List" w:semiHidden="0" w:uiPriority="72" w:unhideWhenUsed="0"/>
+    <w:lsdException w:name="Colorful Grid" w:semiHidden="0" w:uiPriority="73" w:unhideWhenUsed="0"/>
+    <w:lsdException w:name="Light Shading Accent 1" w:semiHidden="0" w:uiPriority="60" w:unhideWhenUsed="0"/>
+    <w:lsdException w:name="Light List Accent 1" w:semiHidden="0" w:uiPriority="61" w:unhideWhenUsed="0"/>
+    <w:lsdException w:name="Light Grid Accent 1" w:semiHidden="0" w:uiPriority="62" w:unhideWhenUsed="0"/>
+    <w:lsdException w:name="Medium Shading 1 Accent 1" w:semiHidden="0" w:uiPriority="63" w:unhideWhenUsed="0"/>
+    <w:lsdException w:name="Medium Shading 2 Accent 1" w:semiHidden="0" w:uiPriority="64" w:unhideWhenUsed="0"/>
+    <w:lsdException w:name="Medium List 1 Accent 1" w:semiHidden="0" w:uiPriority="65" w:unhideWhenUsed="0"/>
+    <w:lsdException w:name="Revision" w:uiPriority="99" w:unhideWhenUsed="0"/>
+    <w:lsdException w:name="List Paragraph" w:semiHidden="0" w:uiPriority="34" w:unhideWhenUsed="0" w:qFormat="1"/>
+    <w:lsdException w:name="Quote" w:semiHidden="0" w:uiPriority="29" w:unhideWhenUsed="0" w:qFormat="1"/>
+    <w:lsdException w:name="Intense Quote" w:semiHidden="0" w:uiPriority="30" w:unhideWhenUsed="0" w:qFormat="1"/>
+    <w:lsdException w:name="Medium List 2 Accent 1" w:semiHidden="0" w:uiPriority="66" w:unhideWhenUsed="0"/>
+    <w:lsdException w:name="Medium Grid 1 Accent 1" w:semiHidden="0" w:uiPriority="67" w:unhideWhenUsed="0"/>
+    <w:lsdException w:name="Medium Grid 2 Accent 1" w:semiHidden="0" w:uiPriority="68" w:unhideWhenUsed="0"/>
+    <w:lsdException w:name="Medium Grid 3 Accent 1" w:semiHidden="0" w:uiPriority="69" w:unhideWhenUsed="0"/>
+    <w:lsdException w:name="Dark List Accent 1" w:semiHidden="0" w:uiPriority="70" w:unhideWhenUsed="0"/>
+    <w:lsdException w:name="Colorful Shading Accent 1" w:semiHidden="0" w:uiPriority="71" w:unhideWhenUsed="0"/>
+    <w:lsdException w:name="Colorful List Accent 1" w:semiHidden="0" w:uiPriority="72" w:unhideWhenUsed="0"/>
+    <w:lsdException w:name="Colorful Grid Accent 1" w:semiHidden="0" w:uiPriority="73" w:unhideWhenUsed="0"/>
+    <w:lsdException w:name="Light Shading Accent 2" w:semiHidden="0" w:uiPriority="60" w:unhideWhenUsed="0"/>
+    <w:lsdException w:name="Light List Accent 2" w:semiHidden="0" w:uiPriority="61" w:unhideWhenUsed="0"/>
+    <w:lsdException w:name="Light Grid Accent 2" w:semiHidden="0" w:uiPriority="62" w:unhideWhenUsed="0"/>
+    <w:lsdException w:name="Medium Shading 1 Accent 2" w:semiHidden="0" w:uiPriority="63" w:unhideWhenUsed="0"/>
+    <w:lsdException w:name="Medium Shading 2 Accent 2" w:semiHidden="0" w:uiPriority="64" w:unhideWhenUsed="0"/>
+    <w:lsdException w:name="Medium List 1 Accent 2" w:semiHidden="0" w:uiPriority="65" w:unhideWhenUsed="0"/>
+    <w:lsdException w:name="Medium List 2 Accent 2" w:semiHidden="0" w:uiPriority="66" w:unhideWhenUsed="0"/>
+    <w:lsdException w:name="Medium Grid 1 Accent 2" w:semiHidden="0" w:uiPriority="67" w:unhideWhenUsed="0"/>
+    <w:lsdException w:name="Medium Grid 2 Accent 2" w:semiHidden="0" w:uiPriority="68" w:unhideWhenUsed="0"/>
+    <w:lsdException w:name="Medium Grid 3 Accent 2" w:semiHidden="0" w:uiPriority="69" w:unhideWhenUsed="0"/>
+    <w:lsdException w:name="Dark List Accent 2" w:semiHidden="0" w:uiPriority="70" w:unhideWhenUsed="0"/>
+    <w:lsdException w:name="Colorful Shading Accent 2" w:semiHidden="0" w:uiPriority="71" w:unhideWhenUsed="0"/>
+    <w:lsdException w:name="Colorful List Accent 2" w:semiHidden="0" w:uiPriority="72" w:unhideWhenUsed="0"/>
+    <w:lsdException w:name="Colorful Grid Accent 2" w:semiHidden="0" w:uiPriority="73" w:unhideWhenUsed="0"/>
+    <w:lsdException w:name="Light Shading Accent 3" w:semiHidden="0" w:uiPriority="60" w:unhideWhenUsed="0"/>
+    <w:lsdException w:name="Light List Accent 3" w:semiHidden="0" w:uiPriority="61" w:unhideWhenUsed="0"/>
+    <w:lsdException w:name="Light Grid Accent 3" w:semiHidden="0" w:uiPriority="62" w:unhideWhenUsed="0"/>
+    <w:lsdException w:name="Medium Shading 1 Accent 3" w:semiHidden="0" w:uiPriority="63" w:unhideWhenUsed="0"/>
+    <w:lsdException w:name="Medium Shading 2 Accent 3" w:semiHidden="0" w:uiPriority="64" w:unhideWhenUsed="0"/>
+    <w:lsdException w:name="Medium List 1 Accent 3" w:semiHidden="0" w:uiPriority="65" w:unhideWhenUsed="0"/>
+    <w:lsdException w:name="Medium List 2 Accent 3" w:semiHidden="0" w:uiPriority="66" w:unhideWhenUsed="0"/>
+    <w:lsdException w:name="Medium Grid 1 Accent 3" w:semiHidden="0" w:uiPriority="67" w:unhideWhenUsed="0"/>
+    <w:lsdException w:name="Medium Grid 2 Accent 3" w:semiHidden="0" w:uiPriority="68" w:unhideWhenUsed="0"/>
+    <w:lsdException w:name="Medium Grid 3 Accent 3" w:semiHidden="0" w:uiPriority="69" w:unhideWhenUsed="0"/>
+    <w:lsdException w:name="Dark List Accent 3" w:semiHidden="0" w:uiPriority="70" w:unhideWhenUsed="0"/>
+    <w:lsdException w:name="Colorful Shading Accent 3" w:semiHidden="0" w:uiPriority="71" w:unhideWhenUsed="0"/>
+    <w:lsdException w:name="Colorful List Accent 3" w:semiHidden="0" w:uiPriority="72" w:unhideWhenUsed="0"/>
+    <w:lsdException w:name="Colorful Grid Accent 3" w:semiHidden="0" w:uiPriority="73" w:unhideWhenUsed="0"/>
+    <w:lsdException w:name="Light Shading Accent 4" w:semiHidden="0" w:uiPriority="60" w:unhideWhenUsed="0"/>
+    <w:lsdException w:name="Light List Accent 4" w:semiHidden="0" w:uiPriority="61" w:unhideWhenUsed="0"/>
+    <w:lsdException w:name="Light Grid Accent 4" w:semiHidden="0" w:uiPriority="62" w:unhideWhenUsed="0"/>
+    <w:lsdException w:name="Medium Shading 1 Accent 4" w:semiHidden="0" w:uiPriority="63" w:unhideWhenUsed="0"/>
+    <w:lsdException w:name="Medium Shading 2 Accent 4" w:semiHidden="0" w:uiPriority="64" w:unhideWhenUsed="0"/>
+    <w:lsdException w:name="Medium List 1 Accent 4" w:semiHidden="0" w:uiPriority="65" w:unhideWhenUsed="0"/>
+    <w:lsdException w:name="Medium List 2 Accent 4" w:semiHidden="0" w:uiPriority="66" w:unhideWhenUsed="0"/>
+    <w:lsdException w:name="Medium Grid 1 Accent 4" w:semiHidden="0" w:uiPriority="67" w:unhideWhenUsed="0"/>
+    <w:lsdException w:name="Medium Grid 2 Accent 4" w:semiHidden="0" w:uiPriority="68" w:unhideWhenUsed="0"/>
+    <w:lsdException w:name="Medium Grid 3 Accent 4" w:semiHidden="0" w:uiPriority="69" w:unhideWhenUsed="0"/>
+    <w:lsdException w:name="Dark List Accent 4" w:semiHidden="0" w:uiPriority="70" w:unhideWhenUsed="0"/>
+    <w:lsdException w:name="Colorful Shading Accent 4" w:semiHidden="0" w:uiPriority="71" w:unhideWhenUsed="0"/>
+    <w:lsdException w:name="Colorful List Accent 4" w:semiHidden="0" w:uiPriority="72" w:unhideWhenUsed="0"/>
+    <w:lsdException w:name="Colorful Grid Accent 4" w:semiHidden="0" w:uiPriority="73" w:unhideWhenUsed="0"/>
+    <w:lsdException w:name="Light Shading Accent 5" w:semiHidden="0" w:uiPriority="60" w:unhideWhenUsed="0"/>
+    <w:lsdException w:name="Light List Accent 5" w:semiHidden="0" w:uiPriority="61" w:unhideWhenUsed="0"/>
+    <w:lsdException w:name="Light Grid Accent 5" w:semiHidden="0" w:uiPriority="62" w:unhideWhenUsed="0"/>
+    <w:lsdException w:name="Medium Shading 1 Accent 5" w:semiHidden="0" w:uiPriority="63" w:unhideWhenUsed="0"/>
+    <w:lsdException w:name="Medium Shading 2 Accent 5" w:semiHidden="0" w:uiPriority="64" w:unhideWhenUsed="0"/>
+    <w:lsdException w:name="Medium List 1 Accent 5" w:semiHidden="0" w:uiPriority="65" w:unhideWhenUsed="0"/>
+    <w:lsdException w:name="Medium List 2 Accent 5" w:semiHidden="0" w:uiPriority="66" w:unhideWhenUsed="0"/>
+    <w:lsdException w:name="Medium Grid 1 Accent 5" w:semiHidden="0" w:uiPriority="67" w:unhideWhenUsed="0"/>
+    <w:lsdException w:name="Medium Grid 2 Accent 5" w:semiHidden="0" w:uiPriority="68" w:unhideWhenUsed="0"/>
+    <w:lsdException w:name="Medium Grid 3 Accent 5" w:semiHidden="0" w:uiPriority="69" w:unhideWhenUsed="0"/>
+    <w:lsdException w:name="Dark List Accent 5" w:semiHidden="0" w:uiPriority="70" w:unhideWhenUsed="0"/>
+    <w:lsdException w:name="Colorful Shading Accent 5" w:semiHidden="0" w:uiPriority="71" w:unhideWhenUsed="0"/>
+    <w:lsdException w:name="Colorful List Accent 5" w:semiHidden="0" w:uiPriority="72" w:unhideWhenUsed="0"/>
+    <w:lsdException w:name="Colorful Grid Accent 5" w:semiHidden="0" w:uiPriority="73" w:unhideWhenUsed="0"/>
+    <w:lsdException w:name="Light Shading Accent 6" w:semiHidden="0" w:uiPriority="60" w:unhideWhenUsed="0"/>
+    <w:lsdException w:name="Light List Accent 6" w:semiHidden="0" w:uiPriority="61" w:unhideWhenUsed="0"/>
+    <w:lsdException w:name="Light Grid Accent 6" w:semiHidden="0" w:uiPriority="62" w:unhideWhenUsed="0"/>
+    <w:lsdException w:name="Medium Shading 1 Accent 6" w:semiHidden="0" w:uiPriority="63" w:unhideWhenUsed="0"/>
+    <w:lsdException w:name="Medium Shading 2 Accent 6" w:semiHidden="0" w:uiPriority="64" w:unhideWhenUsed="0"/>
+    <w:lsdException w:name="Medium List 1 Accent 6" w:semiHidden="0" w:uiPriority="65" w:unhideWhenUsed="0"/>
+    <w:lsdException w:name="Medium List 2 Accent 6" w:semiHidden="0" w:uiPriority="66" w:unhideWhenUsed="0"/>
+    <w:lsdException w:name="Medium Grid 1 Accent 6" w:semiHidden="0" w:uiPriority="67" w:unhideWhenUsed="0"/>
+    <w:lsdException w:name="Medium Grid 2 Accent 6" w:semiHidden="0" w:uiPriority="68" w:unhideWhenUsed="0"/>
+    <w:lsdException w:name="Medium Grid 3 Accent 6" w:semiHidden="0" w:uiPriority="69" w:unhideWhenUsed="0"/>
+    <w:lsdException w:name="Dark List Accent 6" w:semiHidden="0" w:uiPriority="70" w:unhideWhenUsed="0"/>
+    <w:lsdException w:name="Colorful Shading Accent 6" w:semiHidden="0" w:uiPriority="71" w:unhideWhenUsed="0"/>
+    <w:lsdException w:name="Colorful List Accent 6" w:semiHidden="0" w:uiPriority="72" w:unhideWhenUsed="0"/>
+    <w:lsdException w:name="Colorful Grid Accent 6" w:semiHidden="0" w:uiPriority="73" w:unhideWhenUsed="0"/>
+    <w:lsdException w:name="Subtle Emphasis" w:semiHidden="0" w:uiPriority="19" w:unhideWhenUsed="0" w:qFormat="1"/>
+    <w:lsdException w:name="Intense Emphasis" w:semiHidden="0" w:uiPriority="21" w:unhideWhenUsed="0" w:qFormat="1"/>
+    <w:lsdException w:name="Subtle Reference" w:semiHidden="0" w:uiPriority="31" w:unhideWhenUsed="0" w:qFormat="1"/>
+    <w:lsdException w:name="Intense Reference" w:semiHidden="0" w:uiPriority="32" w:unhideWhenUsed="0" w:qFormat="1"/>
+    <w:lsdException w:name="Book Title" w:semiHidden="0" w:uiPriority="33" w:unhideWhenUsed="0" w:qFormat="1"/>
+    <w:lsdException w:name="Bibliography" w:uiPriority="37"/>
+    <w:lsdException w:name="TOC Heading" w:uiPriority="39" w:qFormat="1"/>
   </w:latentStyles>
   <w:style w:type="paragraph" w:default="1" w:styleId="Normal">
     <w:name w:val="Normal"/>
@@ -8298,58 +8536,844 @@
       <w:szCs w:val="26"/>
     </w:rPr>
   </w:style>
-  <w:style w:type="character" w:styleId="CommentReference">
-    <w:name w:val="annotation reference"/>
-    <w:basedOn w:val="DefaultParagraphFont"/>
+</w:styles>
+</file>
+
+<file path=word/stylesWithEffects.xml><?xml version="1.0" encoding="utf-8"?>
+<w:styles xmlns:wpc="http://schemas.microsoft.com/office/word/2010/wordprocessingCanvas" xmlns:mc="http://schemas.openxmlformats.org/markup-compatibility/2006" xmlns:o="urn:schemas-microsoft-com:office:office" xmlns:r="http://schemas.openxmlformats.org/officeDocument/2006/relationships" xmlns:m="http://schemas.openxmlformats.org/officeDocument/2006/math" xmlns:v="urn:schemas-microsoft-com:vml" xmlns:wp14="http://schemas.microsoft.com/office/word/2010/wordprocessingDrawing" xmlns:wp="http://schemas.openxmlformats.org/drawingml/2006/wordprocessingDrawing" xmlns:w10="urn:schemas-microsoft-com:office:word" xmlns:w="http://schemas.openxmlformats.org/wordprocessingml/2006/main" xmlns:w14="http://schemas.microsoft.com/office/word/2010/wordml" xmlns:wpg="http://schemas.microsoft.com/office/word/2010/wordprocessingGroup" xmlns:wpi="http://schemas.microsoft.com/office/word/2010/wordprocessingInk" xmlns:wne="http://schemas.microsoft.com/office/word/2006/wordml" xmlns:wps="http://schemas.microsoft.com/office/word/2010/wordprocessingShape" mc:Ignorable="w14 wp14">
+  <w:docDefaults>
+    <w:rPrDefault>
+      <w:rPr>
+        <w:rFonts w:ascii="Times New Roman" w:eastAsia="Times New Roman" w:hAnsi="Times New Roman" w:cs="Times New Roman"/>
+        <w:lang w:val="en-US" w:eastAsia="en-US" w:bidi="ar-SA"/>
+      </w:rPr>
+    </w:rPrDefault>
+    <w:pPrDefault/>
+  </w:docDefaults>
+  <w:latentStyles w:defLockedState="0" w:defUIPriority="0" w:defSemiHidden="1" w:defUnhideWhenUsed="1" w:defQFormat="0" w:count="267">
+    <w:lsdException w:name="Normal" w:semiHidden="0" w:unhideWhenUsed="0" w:qFormat="1"/>
+    <w:lsdException w:name="heading 1" w:semiHidden="0" w:unhideWhenUsed="0" w:qFormat="1"/>
+    <w:lsdException w:name="heading 2" w:semiHidden="0" w:unhideWhenUsed="0" w:qFormat="1"/>
+    <w:lsdException w:name="heading 3" w:semiHidden="0" w:uiPriority="9" w:unhideWhenUsed="0" w:qFormat="1"/>
+    <w:lsdException w:name="heading 4" w:semiHidden="0" w:unhideWhenUsed="0" w:qFormat="1"/>
+    <w:lsdException w:name="heading 5" w:semiHidden="0" w:unhideWhenUsed="0" w:qFormat="1"/>
+    <w:lsdException w:name="heading 6" w:semiHidden="0" w:unhideWhenUsed="0" w:qFormat="1"/>
+    <w:lsdException w:name="heading 7" w:qFormat="1"/>
+    <w:lsdException w:name="heading 8" w:qFormat="1"/>
+    <w:lsdException w:name="heading 9" w:qFormat="1"/>
+    <w:lsdException w:name="toc 1" w:uiPriority="39"/>
+    <w:lsdException w:name="toc 2" w:uiPriority="39"/>
+    <w:lsdException w:name="toc 3" w:uiPriority="39"/>
+    <w:lsdException w:name="toc 4" w:uiPriority="39"/>
+    <w:lsdException w:name="toc 5" w:uiPriority="39"/>
+    <w:lsdException w:name="toc 6" w:uiPriority="39"/>
+    <w:lsdException w:name="toc 7" w:uiPriority="39"/>
+    <w:lsdException w:name="toc 8" w:uiPriority="39"/>
+    <w:lsdException w:name="toc 9" w:uiPriority="39"/>
+    <w:lsdException w:name="footer" w:uiPriority="99"/>
+    <w:lsdException w:name="caption" w:qFormat="1"/>
+    <w:lsdException w:name="List Number" w:semiHidden="0" w:unhideWhenUsed="0"/>
+    <w:lsdException w:name="List 4" w:semiHidden="0" w:unhideWhenUsed="0"/>
+    <w:lsdException w:name="List 5" w:semiHidden="0" w:unhideWhenUsed="0"/>
+    <w:lsdException w:name="Title" w:semiHidden="0" w:unhideWhenUsed="0" w:qFormat="1"/>
+    <w:lsdException w:name="Subtitle" w:semiHidden="0" w:unhideWhenUsed="0" w:qFormat="1"/>
+    <w:lsdException w:name="Salutation" w:semiHidden="0" w:unhideWhenUsed="0"/>
+    <w:lsdException w:name="Date" w:semiHidden="0" w:unhideWhenUsed="0"/>
+    <w:lsdException w:name="Body Text First Indent" w:semiHidden="0" w:unhideWhenUsed="0"/>
+    <w:lsdException w:name="Hyperlink" w:uiPriority="99"/>
+    <w:lsdException w:name="Strong" w:semiHidden="0" w:unhideWhenUsed="0" w:qFormat="1"/>
+    <w:lsdException w:name="Emphasis" w:semiHidden="0" w:unhideWhenUsed="0" w:qFormat="1"/>
+    <w:lsdException w:name="Normal (Web)" w:uiPriority="99"/>
+    <w:lsdException w:name="No List" w:uiPriority="99"/>
+    <w:lsdException w:name="Table Grid" w:semiHidden="0" w:uiPriority="59" w:unhideWhenUsed="0"/>
+    <w:lsdException w:name="Placeholder Text" w:uiPriority="99" w:unhideWhenUsed="0"/>
+    <w:lsdException w:name="No Spacing" w:semiHidden="0" w:uiPriority="1" w:unhideWhenUsed="0" w:qFormat="1"/>
+    <w:lsdException w:name="Light Shading" w:semiHidden="0" w:uiPriority="60" w:unhideWhenUsed="0"/>
+    <w:lsdException w:name="Light List" w:semiHidden="0" w:uiPriority="61" w:unhideWhenUsed="0"/>
+    <w:lsdException w:name="Light Grid" w:semiHidden="0" w:uiPriority="62" w:unhideWhenUsed="0"/>
+    <w:lsdException w:name="Medium Shading 1" w:semiHidden="0" w:uiPriority="63" w:unhideWhenUsed="0"/>
+    <w:lsdException w:name="Medium Shading 2" w:semiHidden="0" w:uiPriority="64" w:unhideWhenUsed="0"/>
+    <w:lsdException w:name="Medium List 1" w:semiHidden="0" w:uiPriority="65" w:unhideWhenUsed="0"/>
+    <w:lsdException w:name="Medium List 2" w:semiHidden="0" w:uiPriority="66" w:unhideWhenUsed="0"/>
+    <w:lsdException w:name="Medium Grid 1" w:semiHidden="0" w:uiPriority="67" w:unhideWhenUsed="0"/>
+    <w:lsdException w:name="Medium Grid 2" w:semiHidden="0" w:uiPriority="68" w:unhideWhenUsed="0"/>
+    <w:lsdException w:name="Medium Grid 3" w:semiHidden="0" w:uiPriority="69" w:unhideWhenUsed="0"/>
+    <w:lsdException w:name="Dark List" w:semiHidden="0" w:uiPriority="70" w:unhideWhenUsed="0"/>
+    <w:lsdException w:name="Colorful Shading" w:semiHidden="0" w:uiPriority="71" w:unhideWhenUsed="0"/>
+    <w:lsdException w:name="Colorful List" w:semiHidden="0" w:uiPriority="72" w:unhideWhenUsed="0"/>
+    <w:lsdException w:name="Colorful Grid" w:semiHidden="0" w:uiPriority="73" w:unhideWhenUsed="0"/>
+    <w:lsdException w:name="Light Shading Accent 1" w:semiHidden="0" w:uiPriority="60" w:unhideWhenUsed="0"/>
+    <w:lsdException w:name="Light List Accent 1" w:semiHidden="0" w:uiPriority="61" w:unhideWhenUsed="0"/>
+    <w:lsdException w:name="Light Grid Accent 1" w:semiHidden="0" w:uiPriority="62" w:unhideWhenUsed="0"/>
+    <w:lsdException w:name="Medium Shading 1 Accent 1" w:semiHidden="0" w:uiPriority="63" w:unhideWhenUsed="0"/>
+    <w:lsdException w:name="Medium Shading 2 Accent 1" w:semiHidden="0" w:uiPriority="64" w:unhideWhenUsed="0"/>
+    <w:lsdException w:name="Medium List 1 Accent 1" w:semiHidden="0" w:uiPriority="65" w:unhideWhenUsed="0"/>
+    <w:lsdException w:name="Revision" w:uiPriority="99" w:unhideWhenUsed="0"/>
+    <w:lsdException w:name="List Paragraph" w:semiHidden="0" w:uiPriority="34" w:unhideWhenUsed="0" w:qFormat="1"/>
+    <w:lsdException w:name="Quote" w:semiHidden="0" w:uiPriority="29" w:unhideWhenUsed="0" w:qFormat="1"/>
+    <w:lsdException w:name="Intense Quote" w:semiHidden="0" w:uiPriority="30" w:unhideWhenUsed="0" w:qFormat="1"/>
+    <w:lsdException w:name="Medium List 2 Accent 1" w:semiHidden="0" w:uiPriority="66" w:unhideWhenUsed="0"/>
+    <w:lsdException w:name="Medium Grid 1 Accent 1" w:semiHidden="0" w:uiPriority="67" w:unhideWhenUsed="0"/>
+    <w:lsdException w:name="Medium Grid 2 Accent 1" w:semiHidden="0" w:uiPriority="68" w:unhideWhenUsed="0"/>
+    <w:lsdException w:name="Medium Grid 3 Accent 1" w:semiHidden="0" w:uiPriority="69" w:unhideWhenUsed="0"/>
+    <w:lsdException w:name="Dark List Accent 1" w:semiHidden="0" w:uiPriority="70" w:unhideWhenUsed="0"/>
+    <w:lsdException w:name="Colorful Shading Accent 1" w:semiHidden="0" w:uiPriority="71" w:unhideWhenUsed="0"/>
+    <w:lsdException w:name="Colorful List Accent 1" w:semiHidden="0" w:uiPriority="72" w:unhideWhenUsed="0"/>
+    <w:lsdException w:name="Colorful Grid Accent 1" w:semiHidden="0" w:uiPriority="73" w:unhideWhenUsed="0"/>
+    <w:lsdException w:name="Light Shading Accent 2" w:semiHidden="0" w:uiPriority="60" w:unhideWhenUsed="0"/>
+    <w:lsdException w:name="Light List Accent 2" w:semiHidden="0" w:uiPriority="61" w:unhideWhenUsed="0"/>
+    <w:lsdException w:name="Light Grid Accent 2" w:semiHidden="0" w:uiPriority="62" w:unhideWhenUsed="0"/>
+    <w:lsdException w:name="Medium Shading 1 Accent 2" w:semiHidden="0" w:uiPriority="63" w:unhideWhenUsed="0"/>
+    <w:lsdException w:name="Medium Shading 2 Accent 2" w:semiHidden="0" w:uiPriority="64" w:unhideWhenUsed="0"/>
+    <w:lsdException w:name="Medium List 1 Accent 2" w:semiHidden="0" w:uiPriority="65" w:unhideWhenUsed="0"/>
+    <w:lsdException w:name="Medium List 2 Accent 2" w:semiHidden="0" w:uiPriority="66" w:unhideWhenUsed="0"/>
+    <w:lsdException w:name="Medium Grid 1 Accent 2" w:semiHidden="0" w:uiPriority="67" w:unhideWhenUsed="0"/>
+    <w:lsdException w:name="Medium Grid 2 Accent 2" w:semiHidden="0" w:uiPriority="68" w:unhideWhenUsed="0"/>
+    <w:lsdException w:name="Medium Grid 3 Accent 2" w:semiHidden="0" w:uiPriority="69" w:unhideWhenUsed="0"/>
+    <w:lsdException w:name="Dark List Accent 2" w:semiHidden="0" w:uiPriority="70" w:unhideWhenUsed="0"/>
+    <w:lsdException w:name="Colorful Shading Accent 2" w:semiHidden="0" w:uiPriority="71" w:unhideWhenUsed="0"/>
+    <w:lsdException w:name="Colorful List Accent 2" w:semiHidden="0" w:uiPriority="72" w:unhideWhenUsed="0"/>
+    <w:lsdException w:name="Colorful Grid Accent 2" w:semiHidden="0" w:uiPriority="73" w:unhideWhenUsed="0"/>
+    <w:lsdException w:name="Light Shading Accent 3" w:semiHidden="0" w:uiPriority="60" w:unhideWhenUsed="0"/>
+    <w:lsdException w:name="Light List Accent 3" w:semiHidden="0" w:uiPriority="61" w:unhideWhenUsed="0"/>
+    <w:lsdException w:name="Light Grid Accent 3" w:semiHidden="0" w:uiPriority="62" w:unhideWhenUsed="0"/>
+    <w:lsdException w:name="Medium Shading 1 Accent 3" w:semiHidden="0" w:uiPriority="63" w:unhideWhenUsed="0"/>
+    <w:lsdException w:name="Medium Shading 2 Accent 3" w:semiHidden="0" w:uiPriority="64" w:unhideWhenUsed="0"/>
+    <w:lsdException w:name="Medium List 1 Accent 3" w:semiHidden="0" w:uiPriority="65" w:unhideWhenUsed="0"/>
+    <w:lsdException w:name="Medium List 2 Accent 3" w:semiHidden="0" w:uiPriority="66" w:unhideWhenUsed="0"/>
+    <w:lsdException w:name="Medium Grid 1 Accent 3" w:semiHidden="0" w:uiPriority="67" w:unhideWhenUsed="0"/>
+    <w:lsdException w:name="Medium Grid 2 Accent 3" w:semiHidden="0" w:uiPriority="68" w:unhideWhenUsed="0"/>
+    <w:lsdException w:name="Medium Grid 3 Accent 3" w:semiHidden="0" w:uiPriority="69" w:unhideWhenUsed="0"/>
+    <w:lsdException w:name="Dark List Accent 3" w:semiHidden="0" w:uiPriority="70" w:unhideWhenUsed="0"/>
+    <w:lsdException w:name="Colorful Shading Accent 3" w:semiHidden="0" w:uiPriority="71" w:unhideWhenUsed="0"/>
+    <w:lsdException w:name="Colorful List Accent 3" w:semiHidden="0" w:uiPriority="72" w:unhideWhenUsed="0"/>
+    <w:lsdException w:name="Colorful Grid Accent 3" w:semiHidden="0" w:uiPriority="73" w:unhideWhenUsed="0"/>
+    <w:lsdException w:name="Light Shading Accent 4" w:semiHidden="0" w:uiPriority="60" w:unhideWhenUsed="0"/>
+    <w:lsdException w:name="Light List Accent 4" w:semiHidden="0" w:uiPriority="61" w:unhideWhenUsed="0"/>
+    <w:lsdException w:name="Light Grid Accent 4" w:semiHidden="0" w:uiPriority="62" w:unhideWhenUsed="0"/>
+    <w:lsdException w:name="Medium Shading 1 Accent 4" w:semiHidden="0" w:uiPriority="63" w:unhideWhenUsed="0"/>
+    <w:lsdException w:name="Medium Shading 2 Accent 4" w:semiHidden="0" w:uiPriority="64" w:unhideWhenUsed="0"/>
+    <w:lsdException w:name="Medium List 1 Accent 4" w:semiHidden="0" w:uiPriority="65" w:unhideWhenUsed="0"/>
+    <w:lsdException w:name="Medium List 2 Accent 4" w:semiHidden="0" w:uiPriority="66" w:unhideWhenUsed="0"/>
+    <w:lsdException w:name="Medium Grid 1 Accent 4" w:semiHidden="0" w:uiPriority="67" w:unhideWhenUsed="0"/>
+    <w:lsdException w:name="Medium Grid 2 Accent 4" w:semiHidden="0" w:uiPriority="68" w:unhideWhenUsed="0"/>
+    <w:lsdException w:name="Medium Grid 3 Accent 4" w:semiHidden="0" w:uiPriority="69" w:unhideWhenUsed="0"/>
+    <w:lsdException w:name="Dark List Accent 4" w:semiHidden="0" w:uiPriority="70" w:unhideWhenUsed="0"/>
+    <w:lsdException w:name="Colorful Shading Accent 4" w:semiHidden="0" w:uiPriority="71" w:unhideWhenUsed="0"/>
+    <w:lsdException w:name="Colorful List Accent 4" w:semiHidden="0" w:uiPriority="72" w:unhideWhenUsed="0"/>
+    <w:lsdException w:name="Colorful Grid Accent 4" w:semiHidden="0" w:uiPriority="73" w:unhideWhenUsed="0"/>
+    <w:lsdException w:name="Light Shading Accent 5" w:semiHidden="0" w:uiPriority="60" w:unhideWhenUsed="0"/>
+    <w:lsdException w:name="Light List Accent 5" w:semiHidden="0" w:uiPriority="61" w:unhideWhenUsed="0"/>
+    <w:lsdException w:name="Light Grid Accent 5" w:semiHidden="0" w:uiPriority="62" w:unhideWhenUsed="0"/>
+    <w:lsdException w:name="Medium Shading 1 Accent 5" w:semiHidden="0" w:uiPriority="63" w:unhideWhenUsed="0"/>
+    <w:lsdException w:name="Medium Shading 2 Accent 5" w:semiHidden="0" w:uiPriority="64" w:unhideWhenUsed="0"/>
+    <w:lsdException w:name="Medium List 1 Accent 5" w:semiHidden="0" w:uiPriority="65" w:unhideWhenUsed="0"/>
+    <w:lsdException w:name="Medium List 2 Accent 5" w:semiHidden="0" w:uiPriority="66" w:unhideWhenUsed="0"/>
+    <w:lsdException w:name="Medium Grid 1 Accent 5" w:semiHidden="0" w:uiPriority="67" w:unhideWhenUsed="0"/>
+    <w:lsdException w:name="Medium Grid 2 Accent 5" w:semiHidden="0" w:uiPriority="68" w:unhideWhenUsed="0"/>
+    <w:lsdException w:name="Medium Grid 3 Accent 5" w:semiHidden="0" w:uiPriority="69" w:unhideWhenUsed="0"/>
+    <w:lsdException w:name="Dark List Accent 5" w:semiHidden="0" w:uiPriority="70" w:unhideWhenUsed="0"/>
+    <w:lsdException w:name="Colorful Shading Accent 5" w:semiHidden="0" w:uiPriority="71" w:unhideWhenUsed="0"/>
+    <w:lsdException w:name="Colorful List Accent 5" w:semiHidden="0" w:uiPriority="72" w:unhideWhenUsed="0"/>
+    <w:lsdException w:name="Colorful Grid Accent 5" w:semiHidden="0" w:uiPriority="73" w:unhideWhenUsed="0"/>
+    <w:lsdException w:name="Light Shading Accent 6" w:semiHidden="0" w:uiPriority="60" w:unhideWhenUsed="0"/>
+    <w:lsdException w:name="Light List Accent 6" w:semiHidden="0" w:uiPriority="61" w:unhideWhenUsed="0"/>
+    <w:lsdException w:name="Light Grid Accent 6" w:semiHidden="0" w:uiPriority="62" w:unhideWhenUsed="0"/>
+    <w:lsdException w:name="Medium Shading 1 Accent 6" w:semiHidden="0" w:uiPriority="63" w:unhideWhenUsed="0"/>
+    <w:lsdException w:name="Medium Shading 2 Accent 6" w:semiHidden="0" w:uiPriority="64" w:unhideWhenUsed="0"/>
+    <w:lsdException w:name="Medium List 1 Accent 6" w:semiHidden="0" w:uiPriority="65" w:unhideWhenUsed="0"/>
+    <w:lsdException w:name="Medium List 2 Accent 6" w:semiHidden="0" w:uiPriority="66" w:unhideWhenUsed="0"/>
+    <w:lsdException w:name="Medium Grid 1 Accent 6" w:semiHidden="0" w:uiPriority="67" w:unhideWhenUsed="0"/>
+    <w:lsdException w:name="Medium Grid 2 Accent 6" w:semiHidden="0" w:uiPriority="68" w:unhideWhenUsed="0"/>
+    <w:lsdException w:name="Medium Grid 3 Accent 6" w:semiHidden="0" w:uiPriority="69" w:unhideWhenUsed="0"/>
+    <w:lsdException w:name="Dark List Accent 6" w:semiHidden="0" w:uiPriority="70" w:unhideWhenUsed="0"/>
+    <w:lsdException w:name="Colorful Shading Accent 6" w:semiHidden="0" w:uiPriority="71" w:unhideWhenUsed="0"/>
+    <w:lsdException w:name="Colorful List Accent 6" w:semiHidden="0" w:uiPriority="72" w:unhideWhenUsed="0"/>
+    <w:lsdException w:name="Colorful Grid Accent 6" w:semiHidden="0" w:uiPriority="73" w:unhideWhenUsed="0"/>
+    <w:lsdException w:name="Subtle Emphasis" w:semiHidden="0" w:uiPriority="19" w:unhideWhenUsed="0" w:qFormat="1"/>
+    <w:lsdException w:name="Intense Emphasis" w:semiHidden="0" w:uiPriority="21" w:unhideWhenUsed="0" w:qFormat="1"/>
+    <w:lsdException w:name="Subtle Reference" w:semiHidden="0" w:uiPriority="31" w:unhideWhenUsed="0" w:qFormat="1"/>
+    <w:lsdException w:name="Intense Reference" w:semiHidden="0" w:uiPriority="32" w:unhideWhenUsed="0" w:qFormat="1"/>
+    <w:lsdException w:name="Book Title" w:semiHidden="0" w:uiPriority="33" w:unhideWhenUsed="0" w:qFormat="1"/>
+    <w:lsdException w:name="Bibliography" w:uiPriority="37"/>
+    <w:lsdException w:name="TOC Heading" w:uiPriority="39" w:qFormat="1"/>
+  </w:latentStyles>
+  <w:style w:type="paragraph" w:default="1" w:styleId="Normal">
+    <w:name w:val="Normal"/>
+    <w:qFormat/>
+    <w:rsid w:val="00256288"/>
+    <w:rPr>
+      <w:sz w:val="24"/>
+      <w:szCs w:val="24"/>
+    </w:rPr>
+  </w:style>
+  <w:style w:type="paragraph" w:styleId="Heading1">
+    <w:name w:val="heading 1"/>
+    <w:basedOn w:val="normalCharChar"/>
+    <w:next w:val="normalCharChar"/>
+    <w:qFormat/>
+    <w:rsid w:val="00EC5FCA"/>
+    <w:pPr>
+      <w:keepNext/>
+      <w:numPr>
+        <w:numId w:val="5"/>
+      </w:numPr>
+      <w:spacing w:before="240" w:after="120"/>
+      <w:jc w:val="both"/>
+      <w:outlineLvl w:val="0"/>
+    </w:pPr>
+    <w:rPr>
+      <w:rFonts w:ascii="Arial" w:hAnsi="Arial"/>
+      <w:b/>
+      <w:sz w:val="32"/>
+      <w:szCs w:val="32"/>
+    </w:rPr>
+  </w:style>
+  <w:style w:type="paragraph" w:styleId="Heading2">
+    <w:name w:val="heading 2"/>
+    <w:aliases w:val="Heading 2 Char"/>
+    <w:next w:val="normalCharChar"/>
+    <w:qFormat/>
+    <w:rsid w:val="00EC5FCA"/>
+    <w:pPr>
+      <w:numPr>
+        <w:ilvl w:val="1"/>
+        <w:numId w:val="5"/>
+      </w:numPr>
+      <w:spacing w:before="120" w:after="60"/>
+      <w:outlineLvl w:val="1"/>
+    </w:pPr>
+    <w:rPr>
+      <w:b/>
+      <w:sz w:val="28"/>
+      <w:lang w:val="en-GB"/>
+    </w:rPr>
+  </w:style>
+  <w:style w:type="paragraph" w:styleId="Heading3">
+    <w:name w:val="heading 3"/>
+    <w:aliases w:val="Heading 3 Char Char Char Char Char,Heading 3 Char Char Char Char Char Char Char"/>
+    <w:basedOn w:val="normalCharChar"/>
+    <w:next w:val="normalCharChar"/>
+    <w:link w:val="Heading3Char"/>
+    <w:uiPriority w:val="9"/>
+    <w:qFormat/>
+    <w:rsid w:val="00EC5FCA"/>
+    <w:pPr>
+      <w:keepNext/>
+      <w:numPr>
+        <w:ilvl w:val="2"/>
+        <w:numId w:val="5"/>
+      </w:numPr>
+      <w:spacing w:before="60" w:after="60"/>
+      <w:jc w:val="both"/>
+      <w:outlineLvl w:val="2"/>
+    </w:pPr>
+    <w:rPr>
+      <w:b/>
+      <w:i/>
+      <w:sz w:val="26"/>
+    </w:rPr>
+  </w:style>
+  <w:style w:type="paragraph" w:styleId="Heading4">
+    <w:name w:val="heading 4"/>
+    <w:aliases w:val="H4"/>
+    <w:basedOn w:val="normalCharChar"/>
+    <w:next w:val="normalCharChar"/>
+    <w:qFormat/>
+    <w:rsid w:val="00EC5FCA"/>
+    <w:pPr>
+      <w:keepNext/>
+      <w:numPr>
+        <w:ilvl w:val="3"/>
+        <w:numId w:val="5"/>
+      </w:numPr>
+      <w:tabs>
+        <w:tab w:val="clear" w:pos="720"/>
+      </w:tabs>
+      <w:spacing w:before="60" w:after="60"/>
+      <w:jc w:val="both"/>
+      <w:outlineLvl w:val="3"/>
+    </w:pPr>
+    <w:rPr>
+      <w:b/>
+      <w:bCs/>
+      <w:sz w:val="24"/>
+    </w:rPr>
+  </w:style>
+  <w:style w:type="paragraph" w:styleId="Heading5">
+    <w:name w:val="heading 5"/>
+    <w:basedOn w:val="normalCharChar"/>
+    <w:next w:val="normalCharChar"/>
+    <w:qFormat/>
+    <w:rsid w:val="00EC5FCA"/>
+    <w:pPr>
+      <w:keepNext/>
+      <w:numPr>
+        <w:ilvl w:val="4"/>
+        <w:numId w:val="5"/>
+      </w:numPr>
+      <w:tabs>
+        <w:tab w:val="clear" w:pos="720"/>
+      </w:tabs>
+      <w:spacing w:before="60"/>
+      <w:outlineLvl w:val="4"/>
+    </w:pPr>
+    <w:rPr>
+      <w:i/>
+      <w:szCs w:val="28"/>
+    </w:rPr>
+  </w:style>
+  <w:style w:type="paragraph" w:styleId="Heading6">
+    <w:name w:val="heading 6"/>
+    <w:basedOn w:val="Normal"/>
+    <w:next w:val="Normal"/>
+    <w:qFormat/>
+    <w:rsid w:val="00EC5FCA"/>
+    <w:pPr>
+      <w:keepNext/>
+      <w:numPr>
+        <w:ilvl w:val="5"/>
+        <w:numId w:val="5"/>
+      </w:numPr>
+      <w:outlineLvl w:val="5"/>
+    </w:pPr>
+    <w:rPr>
+      <w:bCs/>
+      <w:i/>
+      <w:iCs/>
+      <w:sz w:val="28"/>
+      <w:szCs w:val="26"/>
+    </w:rPr>
+  </w:style>
+  <w:style w:type="character" w:default="1" w:styleId="DefaultParagraphFont">
+    <w:name w:val="Default Paragraph Font"/>
+    <w:uiPriority w:val="1"/>
     <w:semiHidden/>
     <w:unhideWhenUsed/>
-    <w:rsid w:val="00DB467E"/>
+  </w:style>
+  <w:style w:type="table" w:default="1" w:styleId="TableNormal">
+    <w:name w:val="Normal Table"/>
+    <w:uiPriority w:val="99"/>
+    <w:semiHidden/>
+    <w:unhideWhenUsed/>
+    <w:tblPr>
+      <w:tblInd w:w="0" w:type="dxa"/>
+      <w:tblCellMar>
+        <w:top w:w="0" w:type="dxa"/>
+        <w:left w:w="108" w:type="dxa"/>
+        <w:bottom w:w="0" w:type="dxa"/>
+        <w:right w:w="108" w:type="dxa"/>
+      </w:tblCellMar>
+    </w:tblPr>
+  </w:style>
+  <w:style w:type="numbering" w:default="1" w:styleId="NoList">
+    <w:name w:val="No List"/>
+    <w:uiPriority w:val="99"/>
+    <w:semiHidden/>
+    <w:unhideWhenUsed/>
+  </w:style>
+  <w:style w:type="character" w:customStyle="1" w:styleId="Heading2CharCharChar">
+    <w:name w:val="Heading 2 Char Char Char"/>
+    <w:aliases w:val="Heading 2 Char Char Char Char Char Char Char"/>
+    <w:rsid w:val="00EC5FCA"/>
     <w:rPr>
+      <w:rFonts w:ascii="Arial" w:hAnsi="Arial" w:cs="Arial"/>
+      <w:b/>
+      <w:bCs/>
+      <w:i/>
+      <w:iCs/>
+      <w:sz w:val="28"/>
+      <w:szCs w:val="28"/>
+      <w:lang w:val="en-US" w:eastAsia="en-US" w:bidi="ar-SA"/>
+    </w:rPr>
+  </w:style>
+  <w:style w:type="paragraph" w:customStyle="1" w:styleId="H1">
+    <w:name w:val="H1"/>
+    <w:basedOn w:val="Normal"/>
+    <w:rsid w:val="00EC5FCA"/>
+    <w:pPr>
+      <w:numPr>
+        <w:ilvl w:val="1"/>
+        <w:numId w:val="1"/>
+      </w:numPr>
+      <w:tabs>
+        <w:tab w:val="clear" w:pos="1440"/>
+        <w:tab w:val="num" w:pos="360"/>
+      </w:tabs>
+      <w:ind w:left="360"/>
+    </w:pPr>
+    <w:rPr>
+      <w:b/>
+      <w:sz w:val="26"/>
+      <w:szCs w:val="26"/>
+    </w:rPr>
+  </w:style>
+  <w:style w:type="paragraph" w:customStyle="1" w:styleId="H3">
+    <w:name w:val="H3"/>
+    <w:basedOn w:val="Normal"/>
+    <w:rsid w:val="00EC5FCA"/>
+    <w:pPr>
+      <w:numPr>
+        <w:ilvl w:val="2"/>
+        <w:numId w:val="1"/>
+      </w:numPr>
+      <w:tabs>
+        <w:tab w:val="left" w:pos="-2340"/>
+      </w:tabs>
+    </w:pPr>
+    <w:rPr>
+      <w:b/>
+      <w:sz w:val="22"/>
+    </w:rPr>
+  </w:style>
+  <w:style w:type="paragraph" w:styleId="BodyTextIndent2">
+    <w:name w:val="Body Text Indent 2"/>
+    <w:basedOn w:val="Normal"/>
+    <w:rsid w:val="00EC5FCA"/>
+    <w:pPr>
+      <w:spacing w:line="360" w:lineRule="auto"/>
+      <w:ind w:left="1134" w:hanging="283"/>
+    </w:pPr>
+    <w:rPr>
+      <w:rFonts w:ascii=".VnTime" w:hAnsi=".VnTime"/>
+      <w:szCs w:val="20"/>
+    </w:rPr>
+  </w:style>
+  <w:style w:type="paragraph" w:styleId="BodyText">
+    <w:name w:val="Body Text"/>
+    <w:basedOn w:val="Normal"/>
+    <w:rsid w:val="00EC5FCA"/>
+    <w:pPr>
+      <w:spacing w:after="120"/>
+    </w:pPr>
+  </w:style>
+  <w:style w:type="paragraph" w:styleId="PlainText">
+    <w:name w:val="Plain Text"/>
+    <w:basedOn w:val="Normal"/>
+    <w:rsid w:val="00EC5FCA"/>
+    <w:rPr>
+      <w:rFonts w:ascii="Courier New" w:hAnsi="Courier New"/>
+      <w:sz w:val="20"/>
+    </w:rPr>
+  </w:style>
+  <w:style w:type="paragraph" w:customStyle="1" w:styleId="Minh">
+    <w:name w:val="Minh"/>
+    <w:basedOn w:val="Normal"/>
+    <w:rsid w:val="00EC5FCA"/>
+    <w:pPr>
+      <w:numPr>
+        <w:ilvl w:val="1"/>
+        <w:numId w:val="3"/>
+      </w:numPr>
+      <w:spacing w:line="360" w:lineRule="auto"/>
+      <w:jc w:val="both"/>
+    </w:pPr>
+    <w:rPr>
+      <w:sz w:val="22"/>
+    </w:rPr>
+  </w:style>
+  <w:style w:type="paragraph" w:customStyle="1" w:styleId="Level2">
+    <w:name w:val="Level 2"/>
+    <w:basedOn w:val="H3"/>
+    <w:rsid w:val="00EC5FCA"/>
+    <w:pPr>
+      <w:numPr>
+        <w:ilvl w:val="1"/>
+        <w:numId w:val="2"/>
+      </w:numPr>
+      <w:spacing w:line="360" w:lineRule="auto"/>
+    </w:pPr>
+    <w:rPr>
+      <w:bCs/>
+      <w:sz w:val="24"/>
+    </w:rPr>
+  </w:style>
+  <w:style w:type="paragraph" w:customStyle="1" w:styleId="Level3">
+    <w:name w:val="Level 3"/>
+    <w:basedOn w:val="Normal"/>
+    <w:rsid w:val="00EC5FCA"/>
+    <w:pPr>
+      <w:numPr>
+        <w:ilvl w:val="2"/>
+        <w:numId w:val="2"/>
+      </w:numPr>
+      <w:spacing w:line="360" w:lineRule="auto"/>
+    </w:pPr>
+    <w:rPr>
+      <w:b/>
+    </w:rPr>
+  </w:style>
+  <w:style w:type="paragraph" w:customStyle="1" w:styleId="Level1">
+    <w:name w:val="Level 1"/>
+    <w:basedOn w:val="H3"/>
+    <w:rsid w:val="00EC5FCA"/>
+    <w:pPr>
+      <w:numPr>
+        <w:ilvl w:val="0"/>
+        <w:numId w:val="2"/>
+      </w:numPr>
+      <w:spacing w:line="360" w:lineRule="auto"/>
+    </w:pPr>
+    <w:rPr>
+      <w:bCs/>
+      <w:sz w:val="28"/>
+      <w:szCs w:val="28"/>
+    </w:rPr>
+  </w:style>
+  <w:style w:type="paragraph" w:styleId="Header">
+    <w:name w:val="header"/>
+    <w:basedOn w:val="Normal"/>
+    <w:rsid w:val="00EC5FCA"/>
+    <w:pPr>
+      <w:tabs>
+        <w:tab w:val="center" w:pos="4320"/>
+        <w:tab w:val="right" w:pos="8640"/>
+      </w:tabs>
+    </w:pPr>
+  </w:style>
+  <w:style w:type="paragraph" w:styleId="Footer">
+    <w:name w:val="footer"/>
+    <w:basedOn w:val="Normal"/>
+    <w:link w:val="FooterChar"/>
+    <w:uiPriority w:val="99"/>
+    <w:rsid w:val="00EC5FCA"/>
+    <w:pPr>
+      <w:tabs>
+        <w:tab w:val="center" w:pos="4320"/>
+        <w:tab w:val="right" w:pos="8640"/>
+      </w:tabs>
+    </w:pPr>
+  </w:style>
+  <w:style w:type="character" w:styleId="PageNumber">
+    <w:name w:val="page number"/>
+    <w:basedOn w:val="DefaultParagraphFont"/>
+    <w:rsid w:val="00EC5FCA"/>
+  </w:style>
+  <w:style w:type="paragraph" w:customStyle="1" w:styleId="Level0">
+    <w:name w:val="Level 0"/>
+    <w:basedOn w:val="H3"/>
+    <w:rsid w:val="00EC5FCA"/>
+    <w:pPr>
+      <w:numPr>
+        <w:ilvl w:val="0"/>
+        <w:numId w:val="4"/>
+      </w:numPr>
+      <w:tabs>
+        <w:tab w:val="clear" w:pos="1080"/>
+        <w:tab w:val="num" w:pos="540"/>
+      </w:tabs>
+      <w:spacing w:before="120" w:after="120" w:line="360" w:lineRule="auto"/>
+      <w:ind w:left="539" w:hanging="539"/>
+    </w:pPr>
+    <w:rPr>
+      <w:bCs/>
+      <w:sz w:val="32"/>
+      <w:szCs w:val="32"/>
+    </w:rPr>
+  </w:style>
+  <w:style w:type="paragraph" w:styleId="TOC1">
+    <w:name w:val="toc 1"/>
+    <w:basedOn w:val="Normal"/>
+    <w:next w:val="Normal"/>
+    <w:autoRedefine/>
+    <w:uiPriority w:val="39"/>
+    <w:rsid w:val="00EC5FCA"/>
+  </w:style>
+  <w:style w:type="paragraph" w:styleId="TOC7">
+    <w:name w:val="toc 7"/>
+    <w:basedOn w:val="Normal"/>
+    <w:next w:val="Normal"/>
+    <w:autoRedefine/>
+    <w:uiPriority w:val="39"/>
+    <w:rsid w:val="00EC5FCA"/>
+    <w:pPr>
+      <w:ind w:left="1440"/>
+    </w:pPr>
+  </w:style>
+  <w:style w:type="paragraph" w:styleId="TOC2">
+    <w:name w:val="toc 2"/>
+    <w:basedOn w:val="Normal"/>
+    <w:next w:val="Normal"/>
+    <w:autoRedefine/>
+    <w:uiPriority w:val="39"/>
+    <w:rsid w:val="00EC5FCA"/>
+    <w:pPr>
+      <w:ind w:left="240"/>
+    </w:pPr>
+  </w:style>
+  <w:style w:type="paragraph" w:styleId="TOC3">
+    <w:name w:val="toc 3"/>
+    <w:basedOn w:val="Normal"/>
+    <w:next w:val="Normal"/>
+    <w:autoRedefine/>
+    <w:uiPriority w:val="39"/>
+    <w:rsid w:val="00EC5FCA"/>
+    <w:pPr>
+      <w:ind w:left="480"/>
+    </w:pPr>
+  </w:style>
+  <w:style w:type="paragraph" w:styleId="TOC4">
+    <w:name w:val="toc 4"/>
+    <w:basedOn w:val="Normal"/>
+    <w:next w:val="Normal"/>
+    <w:autoRedefine/>
+    <w:uiPriority w:val="39"/>
+    <w:rsid w:val="00EC5FCA"/>
+    <w:pPr>
+      <w:ind w:left="720"/>
+    </w:pPr>
+  </w:style>
+  <w:style w:type="character" w:styleId="Hyperlink">
+    <w:name w:val="Hyperlink"/>
+    <w:uiPriority w:val="99"/>
+    <w:rsid w:val="00EC5FCA"/>
+    <w:rPr>
+      <w:color w:val="0000FF"/>
+      <w:u w:val="single"/>
+    </w:rPr>
+  </w:style>
+  <w:style w:type="table" w:styleId="TableGrid">
+    <w:name w:val="Table Grid"/>
+    <w:basedOn w:val="TableNormal"/>
+    <w:uiPriority w:val="59"/>
+    <w:rsid w:val="008228EC"/>
+    <w:tblPr>
+      <w:tblInd w:w="0" w:type="dxa"/>
+      <w:tblBorders>
+        <w:top w:val="single" w:sz="4" w:space="0" w:color="000000"/>
+        <w:left w:val="single" w:sz="4" w:space="0" w:color="000000"/>
+        <w:bottom w:val="single" w:sz="4" w:space="0" w:color="000000"/>
+        <w:right w:val="single" w:sz="4" w:space="0" w:color="000000"/>
+        <w:insideH w:val="single" w:sz="4" w:space="0" w:color="000000"/>
+        <w:insideV w:val="single" w:sz="4" w:space="0" w:color="000000"/>
+      </w:tblBorders>
+      <w:tblCellMar>
+        <w:top w:w="0" w:type="dxa"/>
+        <w:left w:w="108" w:type="dxa"/>
+        <w:bottom w:w="0" w:type="dxa"/>
+        <w:right w:w="108" w:type="dxa"/>
+      </w:tblCellMar>
+    </w:tblPr>
+  </w:style>
+  <w:style w:type="paragraph" w:customStyle="1" w:styleId="normalCharChar">
+    <w:name w:val="normal Char Char"/>
+    <w:rsid w:val="00EC5FCA"/>
+    <w:pPr>
+      <w:tabs>
+        <w:tab w:val="left" w:pos="720"/>
+      </w:tabs>
+      <w:ind w:left="510"/>
+    </w:pPr>
+    <w:rPr>
+      <w:sz w:val="28"/>
+      <w:szCs w:val="26"/>
+    </w:rPr>
+  </w:style>
+  <w:style w:type="paragraph" w:styleId="DocumentMap">
+    <w:name w:val="Document Map"/>
+    <w:basedOn w:val="Normal"/>
+    <w:semiHidden/>
+    <w:rsid w:val="00EC5FCA"/>
+    <w:rPr>
+      <w:rFonts w:ascii="Tahoma" w:hAnsi="Tahoma" w:cs="Tahoma"/>
       <w:sz w:val="16"/>
       <w:szCs w:val="16"/>
     </w:rPr>
   </w:style>
-  <w:style w:type="paragraph" w:styleId="CommentText">
-    <w:name w:val="annotation text"/>
+  <w:style w:type="character" w:customStyle="1" w:styleId="CharChar">
+    <w:name w:val="Char Char"/>
+    <w:rsid w:val="00EC5FCA"/>
+    <w:rPr>
+      <w:rFonts w:ascii="Tahoma" w:hAnsi="Tahoma" w:cs="Tahoma"/>
+      <w:sz w:val="16"/>
+      <w:szCs w:val="16"/>
+    </w:rPr>
+  </w:style>
+  <w:style w:type="paragraph" w:styleId="NormalWeb">
+    <w:name w:val="Normal (Web)"/>
     <w:basedOn w:val="Normal"/>
-    <w:link w:val="CommentTextChar"/>
+    <w:uiPriority w:val="99"/>
+    <w:rsid w:val="0077696E"/>
+    <w:pPr>
+      <w:spacing w:before="100" w:beforeAutospacing="1" w:after="100" w:afterAutospacing="1"/>
+    </w:pPr>
+  </w:style>
+  <w:style w:type="paragraph" w:styleId="Index1">
+    <w:name w:val="index 1"/>
+    <w:basedOn w:val="Normal"/>
+    <w:next w:val="Normal"/>
+    <w:autoRedefine/>
     <w:semiHidden/>
-    <w:unhideWhenUsed/>
-    <w:rsid w:val="00DB467E"/>
+    <w:rsid w:val="00EC5FCA"/>
+    <w:pPr>
+      <w:ind w:left="240" w:hanging="240"/>
+    </w:pPr>
+  </w:style>
+  <w:style w:type="paragraph" w:customStyle="1" w:styleId="LaMa">
+    <w:name w:val="LaMa"/>
+    <w:basedOn w:val="Normal"/>
+    <w:rsid w:val="00FD62AF"/>
+    <w:pPr>
+      <w:jc w:val="both"/>
+    </w:pPr>
     <w:rPr>
+      <w:rFonts w:ascii="Verdana" w:hAnsi="Verdana"/>
+      <w:b/>
       <w:sz w:val="20"/>
       <w:szCs w:val="20"/>
     </w:rPr>
   </w:style>
-  <w:style w:type="character" w:customStyle="1" w:styleId="CommentTextChar">
-    <w:name w:val="Comment Text Char"/>
+  <w:style w:type="paragraph" w:styleId="ListParagraph">
+    <w:name w:val="List Paragraph"/>
+    <w:basedOn w:val="Normal"/>
+    <w:uiPriority w:val="34"/>
+    <w:qFormat/>
+    <w:rsid w:val="002D7A92"/>
+    <w:pPr>
+      <w:ind w:left="720"/>
+    </w:pPr>
+  </w:style>
+  <w:style w:type="paragraph" w:styleId="TOCHeading">
+    <w:name w:val="TOC Heading"/>
+    <w:basedOn w:val="Heading1"/>
+    <w:next w:val="Normal"/>
+    <w:uiPriority w:val="39"/>
+    <w:qFormat/>
+    <w:rsid w:val="0070089F"/>
+    <w:pPr>
+      <w:keepLines/>
+      <w:numPr>
+        <w:numId w:val="0"/>
+      </w:numPr>
+      <w:spacing w:before="480" w:after="0" w:line="276" w:lineRule="auto"/>
+      <w:jc w:val="left"/>
+      <w:outlineLvl w:val="9"/>
+    </w:pPr>
+    <w:rPr>
+      <w:rFonts w:ascii="Cambria" w:eastAsia="MS Gothic" w:hAnsi="Cambria"/>
+      <w:bCs/>
+      <w:color w:val="365F91"/>
+      <w:sz w:val="28"/>
+      <w:szCs w:val="28"/>
+      <w:lang w:eastAsia="ja-JP"/>
+    </w:rPr>
+  </w:style>
+  <w:style w:type="character" w:customStyle="1" w:styleId="FooterChar">
+    <w:name w:val="Footer Char"/>
+    <w:link w:val="Footer"/>
+    <w:uiPriority w:val="99"/>
+    <w:rsid w:val="00E516D2"/>
+    <w:rPr>
+      <w:sz w:val="24"/>
+      <w:szCs w:val="24"/>
+    </w:rPr>
+  </w:style>
+  <w:style w:type="paragraph" w:styleId="TOC5">
+    <w:name w:val="toc 5"/>
+    <w:basedOn w:val="Normal"/>
+    <w:next w:val="Normal"/>
+    <w:autoRedefine/>
+    <w:uiPriority w:val="39"/>
+    <w:unhideWhenUsed/>
+    <w:rsid w:val="00F238BC"/>
+    <w:pPr>
+      <w:spacing w:after="100" w:line="276" w:lineRule="auto"/>
+      <w:ind w:left="880"/>
+    </w:pPr>
+    <w:rPr>
+      <w:rFonts w:asciiTheme="minorHAnsi" w:eastAsiaTheme="minorEastAsia" w:hAnsiTheme="minorHAnsi" w:cstheme="minorBidi"/>
+      <w:sz w:val="22"/>
+      <w:szCs w:val="22"/>
+    </w:rPr>
+  </w:style>
+  <w:style w:type="paragraph" w:styleId="TOC6">
+    <w:name w:val="toc 6"/>
+    <w:basedOn w:val="Normal"/>
+    <w:next w:val="Normal"/>
+    <w:autoRedefine/>
+    <w:uiPriority w:val="39"/>
+    <w:unhideWhenUsed/>
+    <w:rsid w:val="00F238BC"/>
+    <w:pPr>
+      <w:spacing w:after="100" w:line="276" w:lineRule="auto"/>
+      <w:ind w:left="1100"/>
+    </w:pPr>
+    <w:rPr>
+      <w:rFonts w:asciiTheme="minorHAnsi" w:eastAsiaTheme="minorEastAsia" w:hAnsiTheme="minorHAnsi" w:cstheme="minorBidi"/>
+      <w:sz w:val="22"/>
+      <w:szCs w:val="22"/>
+    </w:rPr>
+  </w:style>
+  <w:style w:type="paragraph" w:styleId="TOC8">
+    <w:name w:val="toc 8"/>
+    <w:basedOn w:val="Normal"/>
+    <w:next w:val="Normal"/>
+    <w:autoRedefine/>
+    <w:uiPriority w:val="39"/>
+    <w:unhideWhenUsed/>
+    <w:rsid w:val="00F238BC"/>
+    <w:pPr>
+      <w:spacing w:after="100" w:line="276" w:lineRule="auto"/>
+      <w:ind w:left="1540"/>
+    </w:pPr>
+    <w:rPr>
+      <w:rFonts w:asciiTheme="minorHAnsi" w:eastAsiaTheme="minorEastAsia" w:hAnsiTheme="minorHAnsi" w:cstheme="minorBidi"/>
+      <w:sz w:val="22"/>
+      <w:szCs w:val="22"/>
+    </w:rPr>
+  </w:style>
+  <w:style w:type="paragraph" w:styleId="TOC9">
+    <w:name w:val="toc 9"/>
+    <w:basedOn w:val="Normal"/>
+    <w:next w:val="Normal"/>
+    <w:autoRedefine/>
+    <w:uiPriority w:val="39"/>
+    <w:unhideWhenUsed/>
+    <w:rsid w:val="00F238BC"/>
+    <w:pPr>
+      <w:spacing w:after="100" w:line="276" w:lineRule="auto"/>
+      <w:ind w:left="1760"/>
+    </w:pPr>
+    <w:rPr>
+      <w:rFonts w:asciiTheme="minorHAnsi" w:eastAsiaTheme="minorEastAsia" w:hAnsiTheme="minorHAnsi" w:cstheme="minorBidi"/>
+      <w:sz w:val="22"/>
+      <w:szCs w:val="22"/>
+    </w:rPr>
+  </w:style>
+  <w:style w:type="paragraph" w:styleId="BalloonText">
+    <w:name w:val="Balloon Text"/>
+    <w:basedOn w:val="Normal"/>
+    <w:link w:val="BalloonTextChar"/>
+    <w:rsid w:val="005C64F7"/>
+    <w:rPr>
+      <w:rFonts w:ascii="Tahoma" w:hAnsi="Tahoma" w:cs="Tahoma"/>
+      <w:sz w:val="16"/>
+      <w:szCs w:val="16"/>
+    </w:rPr>
+  </w:style>
+  <w:style w:type="character" w:customStyle="1" w:styleId="BalloonTextChar">
+    <w:name w:val="Balloon Text Char"/>
     <w:basedOn w:val="DefaultParagraphFont"/>
-    <w:link w:val="CommentText"/>
-    <w:semiHidden/>
-    <w:rsid w:val="00DB467E"/>
+    <w:link w:val="BalloonText"/>
+    <w:rsid w:val="005C64F7"/>
+    <w:rPr>
+      <w:rFonts w:ascii="Tahoma" w:hAnsi="Tahoma" w:cs="Tahoma"/>
+      <w:sz w:val="16"/>
+      <w:szCs w:val="16"/>
+    </w:rPr>
   </w:style>
-  <w:style w:type="paragraph" w:styleId="CommentSubject">
-    <w:name w:val="annotation subject"/>
-    <w:basedOn w:val="CommentText"/>
-    <w:next w:val="CommentText"/>
-    <w:link w:val="CommentSubjectChar"/>
-    <w:semiHidden/>
-    <w:unhideWhenUsed/>
-    <w:rsid w:val="00DB467E"/>
+  <w:style w:type="character" w:customStyle="1" w:styleId="Heading3Char">
+    <w:name w:val="Heading 3 Char"/>
+    <w:aliases w:val="Heading 3 Char Char Char Char Char Char,Heading 3 Char Char Char Char Char Char Char Char"/>
+    <w:basedOn w:val="DefaultParagraphFont"/>
+    <w:link w:val="Heading3"/>
+    <w:uiPriority w:val="9"/>
+    <w:rsid w:val="00006452"/>
     <w:rPr>
       <w:b/>
-      <w:bCs/>
-    </w:rPr>
-  </w:style>
-  <w:style w:type="character" w:customStyle="1" w:styleId="CommentSubjectChar">
-    <w:name w:val="Comment Subject Char"/>
-    <w:basedOn w:val="CommentTextChar"/>
-    <w:link w:val="CommentSubject"/>
-    <w:semiHidden/>
-    <w:rsid w:val="00DB467E"/>
-    <w:rPr>
-      <w:b/>
-      <w:bCs/>
+      <w:i/>
+      <w:sz w:val="26"/>
+      <w:szCs w:val="26"/>
     </w:rPr>
   </w:style>
 </w:styles>

</xml_diff>